<commit_message>
smol changes bazzza pr5
</commit_message>
<xml_diff>
--- a/bazzza/Pr_5/PR_5.docx
+++ b/bazzza/Pr_5/PR_5.docx
@@ -1,6 +1,6 @@
 
 <file path=word/document.xml><?xml version="1.0" encoding="utf-8"?>
-<w:document xmlns:wpc="http://schemas.microsoft.com/office/word/2010/wordprocessingCanvas" xmlns:cx="http://schemas.microsoft.com/office/drawing/2014/chartex" xmlns:cx1="http://schemas.microsoft.com/office/drawing/2015/9/8/chartex" xmlns:cx2="http://schemas.microsoft.com/office/drawing/2015/10/21/chartex" xmlns:cx3="http://schemas.microsoft.com/office/drawing/2016/5/9/chartex" xmlns:cx4="http://schemas.microsoft.com/office/drawing/2016/5/10/chartex" xmlns:cx5="http://schemas.microsoft.com/office/drawing/2016/5/11/chartex" xmlns:cx6="http://schemas.microsoft.com/office/drawing/2016/5/12/chartex" xmlns:cx7="http://schemas.microsoft.com/office/drawing/2016/5/13/chartex" xmlns:cx8="http://schemas.microsoft.com/office/drawing/2016/5/14/chartex" xmlns:mc="http://schemas.openxmlformats.org/markup-compatibility/2006" xmlns:aink="http://schemas.microsoft.com/office/drawing/2016/ink" xmlns:am3d="http://schemas.microsoft.com/office/drawing/2017/model3d" xmlns:o="urn:schemas-microsoft-com:office:office" xmlns:oel="http://schemas.microsoft.com/office/2019/extlst" xmlns:r="http://schemas.openxmlformats.org/officeDocument/2006/relationships" xmlns:m="http://schemas.openxmlformats.org/officeDocument/2006/math" xmlns:v="urn:schemas-microsoft-com:vml" xmlns:wp14="http://schemas.microsoft.com/office/word/2010/wordprocessingDrawing" xmlns:wp="http://schemas.openxmlformats.org/drawingml/2006/wordprocessingDrawing" xmlns:w10="urn:schemas-microsoft-com:office:word" xmlns:w="http://schemas.openxmlformats.org/wordprocessingml/2006/main" xmlns:w14="http://schemas.microsoft.com/office/word/2010/wordml" xmlns:w15="http://schemas.microsoft.com/office/word/2012/wordml" xmlns:w16cex="http://schemas.microsoft.com/office/word/2018/wordml/cex" xmlns:w16cid="http://schemas.microsoft.com/office/word/2016/wordml/cid" xmlns:w16="http://schemas.microsoft.com/office/word/2018/wordml" xmlns:w16du="http://schemas.microsoft.com/office/word/2023/wordml/word16du" xmlns:w16sdtdh="http://schemas.microsoft.com/office/word/2020/wordml/sdtdatahash" xmlns:w16sdtfl="http://schemas.microsoft.com/office/word/2024/wordml/sdtformatlock" xmlns:w16se="http://schemas.microsoft.com/office/word/2015/wordml/symex" xmlns:wpg="http://schemas.microsoft.com/office/word/2010/wordprocessingGroup" xmlns:wpi="http://schemas.microsoft.com/office/word/2010/wordprocessingInk" xmlns:wne="http://schemas.microsoft.com/office/word/2006/wordml" xmlns:wps="http://schemas.microsoft.com/office/word/2010/wordprocessingShape" mc:Ignorable="w14 w15 w16se w16cid w16 w16cex w16sdtdh w16sdtfl w16du wp14">
+<w:document xmlns:wpc="http://schemas.microsoft.com/office/word/2010/wordprocessingCanvas" xmlns:cx="http://schemas.microsoft.com/office/drawing/2014/chartex" xmlns:cx1="http://schemas.microsoft.com/office/drawing/2015/9/8/chartex" xmlns:cx2="http://schemas.microsoft.com/office/drawing/2015/10/21/chartex" xmlns:cx3="http://schemas.microsoft.com/office/drawing/2016/5/9/chartex" xmlns:cx4="http://schemas.microsoft.com/office/drawing/2016/5/10/chartex" xmlns:cx5="http://schemas.microsoft.com/office/drawing/2016/5/11/chartex" xmlns:cx6="http://schemas.microsoft.com/office/drawing/2016/5/12/chartex" xmlns:cx7="http://schemas.microsoft.com/office/drawing/2016/5/13/chartex" xmlns:cx8="http://schemas.microsoft.com/office/drawing/2016/5/14/chartex" xmlns:mc="http://schemas.openxmlformats.org/markup-compatibility/2006" xmlns:aink="http://schemas.microsoft.com/office/drawing/2016/ink" xmlns:am3d="http://schemas.microsoft.com/office/drawing/2017/model3d" xmlns:o="urn:schemas-microsoft-com:office:office" xmlns:r="http://schemas.openxmlformats.org/officeDocument/2006/relationships" xmlns:m="http://schemas.openxmlformats.org/officeDocument/2006/math" xmlns:v="urn:schemas-microsoft-com:vml" xmlns:wp14="http://schemas.microsoft.com/office/word/2010/wordprocessingDrawing" xmlns:wp="http://schemas.openxmlformats.org/drawingml/2006/wordprocessingDrawing" xmlns:w10="urn:schemas-microsoft-com:office:word" xmlns:w="http://schemas.openxmlformats.org/wordprocessingml/2006/main" xmlns:w14="http://schemas.microsoft.com/office/word/2010/wordml" xmlns:w15="http://schemas.microsoft.com/office/word/2012/wordml" xmlns:w16cex="http://schemas.microsoft.com/office/word/2018/wordml/cex" xmlns:w16cid="http://schemas.microsoft.com/office/word/2016/wordml/cid" xmlns:w16="http://schemas.microsoft.com/office/word/2018/wordml" xmlns:w16sdtdh="http://schemas.microsoft.com/office/word/2020/wordml/sdtdatahash" xmlns:w16se="http://schemas.microsoft.com/office/word/2015/wordml/symex" xmlns:wpg="http://schemas.microsoft.com/office/word/2010/wordprocessingGroup" xmlns:wpi="http://schemas.microsoft.com/office/word/2010/wordprocessingInk" xmlns:wne="http://schemas.microsoft.com/office/word/2006/wordml" xmlns:wps="http://schemas.microsoft.com/office/word/2010/wordprocessingShape" mc:Ignorable="w14 w15 w16se w16cid w16 w16cex w16sdtdh wp14">
   <w:body>
     <w:tbl>
       <w:tblPr>
@@ -395,7 +395,7 @@
                     </wp:inline>
                   </w:drawing>
                 </mc:Choice>
-                <mc:Fallback>
+                <mc:Fallback xmlns:oel="http://schemas.microsoft.com/office/2019/extlst" xmlns:w16du="http://schemas.microsoft.com/office/word/2023/wordml/word16du" xmlns:w16sdtfl="http://schemas.microsoft.com/office/word/2024/wordml/sdtformatlock">
                   <w:pict>
                     <v:group w14:anchorId="61D62163" id="Полотно 2" o:spid="_x0000_s1026" style="width:459pt;height:27pt;mso-position-horizontal-relative:char;mso-position-vertical-relative:line" coordsize="58293,3429" o:gfxdata="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">
                       <o:lock v:ext="edit" aspectratio="t"/>
@@ -657,7 +657,7 @@
     </w:p>
     <w:tbl>
       <w:tblPr>
-        <w:tblStyle w:val="13"/>
+        <w:tblStyle w:val="1"/>
         <w:tblW w:w="0" w:type="auto"/>
         <w:tblBorders>
           <w:top w:val="none" w:sz="0" w:space="0" w:color="auto"/>
@@ -742,13 +742,23 @@
                 <w:szCs w:val="24"/>
               </w:rPr>
             </w:pPr>
+            <w:proofErr w:type="spellStart"/>
             <w:r>
               <w:rPr>
                 <w:rFonts w:eastAsia="SimSun" w:cs="Times New Roman"/>
                 <w:sz w:val="24"/>
                 <w:szCs w:val="24"/>
               </w:rPr>
-              <w:t>Туктаров Т.А.</w:t>
+              <w:t>Туктаров</w:t>
+            </w:r>
+            <w:proofErr w:type="spellEnd"/>
+            <w:r>
+              <w:rPr>
+                <w:rFonts w:eastAsia="SimSun" w:cs="Times New Roman"/>
+                <w:sz w:val="24"/>
+                <w:szCs w:val="24"/>
+              </w:rPr>
+              <w:t xml:space="preserve"> Т.А.</w:t>
             </w:r>
           </w:p>
         </w:tc>
@@ -960,13 +970,23 @@
                 <w:szCs w:val="24"/>
               </w:rPr>
             </w:pPr>
+            <w:proofErr w:type="gramStart"/>
             <w:r>
               <w:rPr>
                 <w:rFonts w:eastAsia="SimSun" w:cs="Times New Roman"/>
                 <w:sz w:val="24"/>
                 <w:szCs w:val="24"/>
               </w:rPr>
-              <w:t>« __ » _______ 202</w:t>
+              <w:t>« _</w:t>
+            </w:r>
+            <w:proofErr w:type="gramEnd"/>
+            <w:r>
+              <w:rPr>
+                <w:rFonts w:eastAsia="SimSun" w:cs="Times New Roman"/>
+                <w:sz w:val="24"/>
+                <w:szCs w:val="24"/>
+              </w:rPr>
+              <w:t>_ » _______ 202</w:t>
             </w:r>
             <w:r>
               <w:rPr>
@@ -1037,6 +1057,7 @@
                 <w:szCs w:val="24"/>
               </w:rPr>
             </w:pPr>
+            <w:proofErr w:type="gramStart"/>
             <w:r>
               <w:rPr>
                 <w:rFonts w:eastAsia="SimSun" w:cs="Times New Roman"/>
@@ -1045,6 +1066,7 @@
               </w:rPr>
               <w:t>« _</w:t>
             </w:r>
+            <w:proofErr w:type="gramEnd"/>
             <w:r>
               <w:rPr>
                 <w:rFonts w:eastAsia="SimSun" w:cs="Times New Roman"/>
@@ -1244,6 +1266,7 @@
           <w:docPartUnique/>
         </w:docPartObj>
       </w:sdtPr>
+      <w:sdtEndPr/>
       <w:sdtContent>
         <w:bookmarkEnd w:id="33" w:displacedByCustomXml="prev"/>
         <w:bookmarkEnd w:id="32" w:displacedByCustomXml="prev"/>
@@ -1251,7 +1274,7 @@
         <w:bookmarkStart w:id="41" w:name="_Toc102076492" w:displacedByCustomXml="prev"/>
         <w:p>
           <w:pPr>
-            <w:pStyle w:val="aff8"/>
+            <w:pStyle w:val="a9"/>
             <w:rPr>
               <w:noProof/>
             </w:rPr>
@@ -1288,7 +1311,7 @@
         </w:p>
         <w:p>
           <w:pPr>
-            <w:pStyle w:val="12"/>
+            <w:pStyle w:val="TOC1"/>
             <w:tabs>
               <w:tab w:val="right" w:leader="dot" w:pos="9628"/>
             </w:tabs>
@@ -1306,7 +1329,7 @@
           <w:hyperlink w:anchor="_Toc194518597" w:history="1">
             <w:r>
               <w:rPr>
-                <w:rStyle w:val="aff9"/>
+                <w:rStyle w:val="Hyperlink"/>
                 <w:noProof/>
               </w:rPr>
               <w:t>ПРАКТИЧЕСКАЯ РАБОТА № 4. ПРОЕКТИРОВАНИЕ КОНЦЕПТУАЛЬНОЙ СХЕМЫ ДАННЫХ.</w:t>
@@ -1363,7 +1386,7 @@
         </w:p>
         <w:p>
           <w:pPr>
-            <w:pStyle w:val="12"/>
+            <w:pStyle w:val="TOC1"/>
             <w:tabs>
               <w:tab w:val="left" w:pos="1417"/>
               <w:tab w:val="right" w:leader="dot" w:pos="9628"/>
@@ -1382,7 +1405,7 @@
           <w:hyperlink w:anchor="_Toc194518598" w:history="1">
             <w:r>
               <w:rPr>
-                <w:rStyle w:val="aff9"/>
+                <w:rStyle w:val="Hyperlink"/>
                 <w:noProof/>
               </w:rPr>
               <w:t>1.</w:t>
@@ -1401,7 +1424,7 @@
             </w:r>
             <w:r>
               <w:rPr>
-                <w:rStyle w:val="aff9"/>
+                <w:rStyle w:val="Hyperlink"/>
                 <w:noProof/>
               </w:rPr>
               <w:t>ВЫПОЛНЕНИЕ ПРАКТИЧЕСКОЙ РАБОТЫ</w:t>
@@ -1458,7 +1481,7 @@
         </w:p>
         <w:p>
           <w:pPr>
-            <w:pStyle w:val="12"/>
+            <w:pStyle w:val="TOC1"/>
             <w:tabs>
               <w:tab w:val="right" w:leader="dot" w:pos="9628"/>
             </w:tabs>
@@ -1476,7 +1499,7 @@
           <w:hyperlink w:anchor="_Toc194518599" w:history="1">
             <w:r>
               <w:rPr>
-                <w:rStyle w:val="aff9"/>
+                <w:rStyle w:val="Hyperlink"/>
                 <w:noProof/>
               </w:rPr>
               <w:t>ЗАКЛЮЧЕНИЕ</w:t>
@@ -1533,7 +1556,7 @@
         </w:p>
         <w:p>
           <w:pPr>
-            <w:pStyle w:val="af2"/>
+            <w:pStyle w:val="a1"/>
             <w:tabs>
               <w:tab w:val="clear" w:pos="9345"/>
               <w:tab w:val="right" w:leader="dot" w:pos="9638"/>
@@ -1558,7 +1581,7 @@
     </w:p>
     <w:p>
       <w:pPr>
-        <w:pStyle w:val="aff8"/>
+        <w:pStyle w:val="a9"/>
       </w:pPr>
       <w:bookmarkStart w:id="42" w:name="_Toc194518597"/>
       <w:r>
@@ -1627,7 +1650,15 @@
         <w:t xml:space="preserve">логическую </w:t>
       </w:r>
       <w:r>
-        <w:t xml:space="preserve">схему данных в ChartDB (https://chartdb.mirea.dev/). </w:t>
+        <w:t xml:space="preserve">схему данных в </w:t>
+      </w:r>
+      <w:proofErr w:type="spellStart"/>
+      <w:r>
+        <w:t>ChartDB</w:t>
+      </w:r>
+      <w:proofErr w:type="spellEnd"/>
+      <w:r>
+        <w:t xml:space="preserve"> (https://chartdb.mirea.dev/). </w:t>
       </w:r>
       <w:r>
         <w:t>Сделайте описание связей сущности.</w:t>
@@ -1635,7 +1666,7 @@
     </w:p>
     <w:p>
       <w:pPr>
-        <w:pStyle w:val="1"/>
+        <w:pStyle w:val="Heading1"/>
         <w:numPr>
           <w:ilvl w:val="0"/>
           <w:numId w:val="25"/>
@@ -1694,15 +1725,12 @@
         <w:t>Продажа физических копий игр через веб-сайт</w:t>
       </w:r>
       <w:r>
-        <w:t>».</w:t>
-      </w:r>
-      <w:r>
-        <w:t xml:space="preserve"> </w:t>
+        <w:t xml:space="preserve">». </w:t>
       </w:r>
     </w:p>
     <w:p>
       <w:pPr>
-        <w:pStyle w:val="afd"/>
+        <w:pStyle w:val="a5"/>
       </w:pPr>
       <w:r>
         <w:rPr>
@@ -1760,7 +1788,7 @@
     </w:p>
     <w:p>
       <w:pPr>
-        <w:pStyle w:val="afd"/>
+        <w:pStyle w:val="a5"/>
       </w:pPr>
       <w:r>
         <w:t xml:space="preserve">Рисунок 1 – Концептуальная схема данных </w:t>
@@ -1770,6 +1798,7 @@
       <w:r>
         <w:t xml:space="preserve">Код диаграммы </w:t>
       </w:r>
+      <w:proofErr w:type="gramStart"/>
       <w:r>
         <w:t>–</w:t>
       </w:r>
@@ -1779,9 +1808,12 @@
       <w:r>
         <w:t xml:space="preserve"> </w:t>
       </w:r>
+      <w:proofErr w:type="spellStart"/>
       <w:r>
-        <w:t>ld4y</w:t>
+        <w:t>hzgu</w:t>
       </w:r>
+      <w:proofErr w:type="spellEnd"/>
+      <w:proofErr w:type="gramEnd"/>
       <w:r>
         <w:t>.</w:t>
       </w:r>
@@ -1789,7 +1821,7 @@
     <w:p/>
     <w:p>
       <w:pPr>
-        <w:pStyle w:val="aff8"/>
+        <w:pStyle w:val="a9"/>
       </w:pPr>
       <w:bookmarkStart w:id="44" w:name="_Toc194518599"/>
       <w:r>
@@ -1808,12 +1840,14 @@
       <w:r>
         <w:t xml:space="preserve">концептуальная модель данных на основе выбранного варианта. Получены навыки работы в </w:t>
       </w:r>
+      <w:proofErr w:type="spellStart"/>
       <w:r>
         <w:rPr>
           <w:lang w:val="en-US"/>
         </w:rPr>
         <w:t>chartDB</w:t>
       </w:r>
+      <w:proofErr w:type="spellEnd"/>
       <w:r>
         <w:t>,</w:t>
       </w:r>
@@ -1835,7 +1869,7 @@
 </file>
 
 <file path=word/endnotes.xml><?xml version="1.0" encoding="utf-8"?>
-<w:endnotes xmlns:wpc="http://schemas.microsoft.com/office/word/2010/wordprocessingCanvas" xmlns:cx="http://schemas.microsoft.com/office/drawing/2014/chartex" xmlns:cx1="http://schemas.microsoft.com/office/drawing/2015/9/8/chartex" xmlns:cx2="http://schemas.microsoft.com/office/drawing/2015/10/21/chartex" xmlns:cx3="http://schemas.microsoft.com/office/drawing/2016/5/9/chartex" xmlns:cx4="http://schemas.microsoft.com/office/drawing/2016/5/10/chartex" xmlns:cx5="http://schemas.microsoft.com/office/drawing/2016/5/11/chartex" xmlns:cx6="http://schemas.microsoft.com/office/drawing/2016/5/12/chartex" xmlns:cx7="http://schemas.microsoft.com/office/drawing/2016/5/13/chartex" xmlns:cx8="http://schemas.microsoft.com/office/drawing/2016/5/14/chartex" xmlns:mc="http://schemas.openxmlformats.org/markup-compatibility/2006" xmlns:aink="http://schemas.microsoft.com/office/drawing/2016/ink" xmlns:am3d="http://schemas.microsoft.com/office/drawing/2017/model3d" xmlns:o="urn:schemas-microsoft-com:office:office" xmlns:oel="http://schemas.microsoft.com/office/2019/extlst" xmlns:r="http://schemas.openxmlformats.org/officeDocument/2006/relationships" xmlns:m="http://schemas.openxmlformats.org/officeDocument/2006/math" xmlns:v="urn:schemas-microsoft-com:vml" xmlns:wp14="http://schemas.microsoft.com/office/word/2010/wordprocessingDrawing" xmlns:wp="http://schemas.openxmlformats.org/drawingml/2006/wordprocessingDrawing" xmlns:w10="urn:schemas-microsoft-com:office:word" xmlns:w="http://schemas.openxmlformats.org/wordprocessingml/2006/main" xmlns:w14="http://schemas.microsoft.com/office/word/2010/wordml" xmlns:w15="http://schemas.microsoft.com/office/word/2012/wordml" xmlns:w16cex="http://schemas.microsoft.com/office/word/2018/wordml/cex" xmlns:w16cid="http://schemas.microsoft.com/office/word/2016/wordml/cid" xmlns:w16="http://schemas.microsoft.com/office/word/2018/wordml" xmlns:w16du="http://schemas.microsoft.com/office/word/2023/wordml/word16du" xmlns:w16sdtdh="http://schemas.microsoft.com/office/word/2020/wordml/sdtdatahash" xmlns:w16sdtfl="http://schemas.microsoft.com/office/word/2024/wordml/sdtformatlock" xmlns:w16se="http://schemas.microsoft.com/office/word/2015/wordml/symex" xmlns:wpg="http://schemas.microsoft.com/office/word/2010/wordprocessingGroup" xmlns:wpi="http://schemas.microsoft.com/office/word/2010/wordprocessingInk" xmlns:wne="http://schemas.microsoft.com/office/word/2006/wordml" xmlns:wps="http://schemas.microsoft.com/office/word/2010/wordprocessingShape" mc:Ignorable="w14 w15 w16se w16cid w16 w16cex w16sdtdh w16sdtfl w16du wp14">
+<w:endnotes xmlns:wpc="http://schemas.microsoft.com/office/word/2010/wordprocessingCanvas" xmlns:cx="http://schemas.microsoft.com/office/drawing/2014/chartex" xmlns:cx1="http://schemas.microsoft.com/office/drawing/2015/9/8/chartex" xmlns:cx2="http://schemas.microsoft.com/office/drawing/2015/10/21/chartex" xmlns:cx3="http://schemas.microsoft.com/office/drawing/2016/5/9/chartex" xmlns:cx4="http://schemas.microsoft.com/office/drawing/2016/5/10/chartex" xmlns:cx5="http://schemas.microsoft.com/office/drawing/2016/5/11/chartex" xmlns:cx6="http://schemas.microsoft.com/office/drawing/2016/5/12/chartex" xmlns:cx7="http://schemas.microsoft.com/office/drawing/2016/5/13/chartex" xmlns:cx8="http://schemas.microsoft.com/office/drawing/2016/5/14/chartex" xmlns:mc="http://schemas.openxmlformats.org/markup-compatibility/2006" xmlns:aink="http://schemas.microsoft.com/office/drawing/2016/ink" xmlns:am3d="http://schemas.microsoft.com/office/drawing/2017/model3d" xmlns:o="urn:schemas-microsoft-com:office:office" xmlns:r="http://schemas.openxmlformats.org/officeDocument/2006/relationships" xmlns:m="http://schemas.openxmlformats.org/officeDocument/2006/math" xmlns:v="urn:schemas-microsoft-com:vml" xmlns:wp14="http://schemas.microsoft.com/office/word/2010/wordprocessingDrawing" xmlns:wp="http://schemas.openxmlformats.org/drawingml/2006/wordprocessingDrawing" xmlns:w10="urn:schemas-microsoft-com:office:word" xmlns:w="http://schemas.openxmlformats.org/wordprocessingml/2006/main" xmlns:w14="http://schemas.microsoft.com/office/word/2010/wordml" xmlns:w15="http://schemas.microsoft.com/office/word/2012/wordml" xmlns:w16cex="http://schemas.microsoft.com/office/word/2018/wordml/cex" xmlns:w16cid="http://schemas.microsoft.com/office/word/2016/wordml/cid" xmlns:w16="http://schemas.microsoft.com/office/word/2018/wordml" xmlns:w16sdtdh="http://schemas.microsoft.com/office/word/2020/wordml/sdtdatahash" xmlns:w16se="http://schemas.microsoft.com/office/word/2015/wordml/symex" xmlns:wpg="http://schemas.microsoft.com/office/word/2010/wordprocessingGroup" xmlns:wpi="http://schemas.microsoft.com/office/word/2010/wordprocessingInk" xmlns:wne="http://schemas.microsoft.com/office/word/2006/wordml" xmlns:wps="http://schemas.microsoft.com/office/word/2010/wordprocessingShape" mc:Ignorable="w14 w15 w16se w16cid w16 w16cex w16sdtdh wp14">
   <w:endnote w:type="separator" w:id="-1">
     <w:p>
       <w:pPr>
@@ -1860,7 +1894,7 @@
 </file>
 
 <file path=word/footer1.xml><?xml version="1.0" encoding="utf-8"?>
-<w:ftr xmlns:wpc="http://schemas.microsoft.com/office/word/2010/wordprocessingCanvas" xmlns:cx="http://schemas.microsoft.com/office/drawing/2014/chartex" xmlns:cx1="http://schemas.microsoft.com/office/drawing/2015/9/8/chartex" xmlns:cx2="http://schemas.microsoft.com/office/drawing/2015/10/21/chartex" xmlns:cx3="http://schemas.microsoft.com/office/drawing/2016/5/9/chartex" xmlns:cx4="http://schemas.microsoft.com/office/drawing/2016/5/10/chartex" xmlns:cx5="http://schemas.microsoft.com/office/drawing/2016/5/11/chartex" xmlns:cx6="http://schemas.microsoft.com/office/drawing/2016/5/12/chartex" xmlns:cx7="http://schemas.microsoft.com/office/drawing/2016/5/13/chartex" xmlns:cx8="http://schemas.microsoft.com/office/drawing/2016/5/14/chartex" xmlns:mc="http://schemas.openxmlformats.org/markup-compatibility/2006" xmlns:aink="http://schemas.microsoft.com/office/drawing/2016/ink" xmlns:am3d="http://schemas.microsoft.com/office/drawing/2017/model3d" xmlns:o="urn:schemas-microsoft-com:office:office" xmlns:oel="http://schemas.microsoft.com/office/2019/extlst" xmlns:r="http://schemas.openxmlformats.org/officeDocument/2006/relationships" xmlns:m="http://schemas.openxmlformats.org/officeDocument/2006/math" xmlns:v="urn:schemas-microsoft-com:vml" xmlns:wp14="http://schemas.microsoft.com/office/word/2010/wordprocessingDrawing" xmlns:wp="http://schemas.openxmlformats.org/drawingml/2006/wordprocessingDrawing" xmlns:w10="urn:schemas-microsoft-com:office:word" xmlns:w="http://schemas.openxmlformats.org/wordprocessingml/2006/main" xmlns:w14="http://schemas.microsoft.com/office/word/2010/wordml" xmlns:w15="http://schemas.microsoft.com/office/word/2012/wordml" xmlns:w16cex="http://schemas.microsoft.com/office/word/2018/wordml/cex" xmlns:w16cid="http://schemas.microsoft.com/office/word/2016/wordml/cid" xmlns:w16="http://schemas.microsoft.com/office/word/2018/wordml" xmlns:w16du="http://schemas.microsoft.com/office/word/2023/wordml/word16du" xmlns:w16sdtdh="http://schemas.microsoft.com/office/word/2020/wordml/sdtdatahash" xmlns:w16sdtfl="http://schemas.microsoft.com/office/word/2024/wordml/sdtformatlock" xmlns:w16se="http://schemas.microsoft.com/office/word/2015/wordml/symex" xmlns:wpg="http://schemas.microsoft.com/office/word/2010/wordprocessingGroup" xmlns:wpi="http://schemas.microsoft.com/office/word/2010/wordprocessingInk" xmlns:wne="http://schemas.microsoft.com/office/word/2006/wordml" xmlns:wps="http://schemas.microsoft.com/office/word/2010/wordprocessingShape" mc:Ignorable="w14 w15 w16se w16cid w16 w16cex w16sdtdh w16sdtfl w16du wp14">
+<w:ftr xmlns:wpc="http://schemas.microsoft.com/office/word/2010/wordprocessingCanvas" xmlns:cx="http://schemas.microsoft.com/office/drawing/2014/chartex" xmlns:cx1="http://schemas.microsoft.com/office/drawing/2015/9/8/chartex" xmlns:cx2="http://schemas.microsoft.com/office/drawing/2015/10/21/chartex" xmlns:cx3="http://schemas.microsoft.com/office/drawing/2016/5/9/chartex" xmlns:cx4="http://schemas.microsoft.com/office/drawing/2016/5/10/chartex" xmlns:cx5="http://schemas.microsoft.com/office/drawing/2016/5/11/chartex" xmlns:cx6="http://schemas.microsoft.com/office/drawing/2016/5/12/chartex" xmlns:cx7="http://schemas.microsoft.com/office/drawing/2016/5/13/chartex" xmlns:cx8="http://schemas.microsoft.com/office/drawing/2016/5/14/chartex" xmlns:mc="http://schemas.openxmlformats.org/markup-compatibility/2006" xmlns:aink="http://schemas.microsoft.com/office/drawing/2016/ink" xmlns:am3d="http://schemas.microsoft.com/office/drawing/2017/model3d" xmlns:o="urn:schemas-microsoft-com:office:office" xmlns:r="http://schemas.openxmlformats.org/officeDocument/2006/relationships" xmlns:m="http://schemas.openxmlformats.org/officeDocument/2006/math" xmlns:v="urn:schemas-microsoft-com:vml" xmlns:wp14="http://schemas.microsoft.com/office/word/2010/wordprocessingDrawing" xmlns:wp="http://schemas.openxmlformats.org/drawingml/2006/wordprocessingDrawing" xmlns:w10="urn:schemas-microsoft-com:office:word" xmlns:w="http://schemas.openxmlformats.org/wordprocessingml/2006/main" xmlns:w14="http://schemas.microsoft.com/office/word/2010/wordml" xmlns:w15="http://schemas.microsoft.com/office/word/2012/wordml" xmlns:w16cex="http://schemas.microsoft.com/office/word/2018/wordml/cex" xmlns:w16cid="http://schemas.microsoft.com/office/word/2016/wordml/cid" xmlns:w16="http://schemas.microsoft.com/office/word/2018/wordml" xmlns:w16sdtdh="http://schemas.microsoft.com/office/word/2020/wordml/sdtdatahash" xmlns:w16se="http://schemas.microsoft.com/office/word/2015/wordml/symex" xmlns:wpg="http://schemas.microsoft.com/office/word/2010/wordprocessingGroup" xmlns:wpi="http://schemas.microsoft.com/office/word/2010/wordprocessingInk" xmlns:wne="http://schemas.microsoft.com/office/word/2006/wordml" xmlns:wps="http://schemas.microsoft.com/office/word/2010/wordprocessingShape" mc:Ignorable="w14 w15 w16se w16cid w16 w16cex w16sdtdh wp14">
   <w:sdt>
     <w:sdtPr>
       <w:id w:val="-460568818"/>
@@ -1877,7 +1911,7 @@
     <w:sdtContent>
       <w:p>
         <w:pPr>
-          <w:pStyle w:val="afff"/>
+          <w:pStyle w:val="ab"/>
         </w:pPr>
         <w:r>
           <w:fldChar w:fldCharType="begin"/>
@@ -1905,7 +1939,7 @@
   </w:sdt>
   <w:p>
     <w:pPr>
-      <w:pStyle w:val="affd"/>
+      <w:pStyle w:val="Footer"/>
       <w:ind w:firstLine="0"/>
       <w:jc w:val="center"/>
       <w:rPr>
@@ -1917,10 +1951,10 @@
 </file>
 
 <file path=word/footer2.xml><?xml version="1.0" encoding="utf-8"?>
-<w:ftr xmlns:wpc="http://schemas.microsoft.com/office/word/2010/wordprocessingCanvas" xmlns:cx="http://schemas.microsoft.com/office/drawing/2014/chartex" xmlns:cx1="http://schemas.microsoft.com/office/drawing/2015/9/8/chartex" xmlns:cx2="http://schemas.microsoft.com/office/drawing/2015/10/21/chartex" xmlns:cx3="http://schemas.microsoft.com/office/drawing/2016/5/9/chartex" xmlns:cx4="http://schemas.microsoft.com/office/drawing/2016/5/10/chartex" xmlns:cx5="http://schemas.microsoft.com/office/drawing/2016/5/11/chartex" xmlns:cx6="http://schemas.microsoft.com/office/drawing/2016/5/12/chartex" xmlns:cx7="http://schemas.microsoft.com/office/drawing/2016/5/13/chartex" xmlns:cx8="http://schemas.microsoft.com/office/drawing/2016/5/14/chartex" xmlns:mc="http://schemas.openxmlformats.org/markup-compatibility/2006" xmlns:aink="http://schemas.microsoft.com/office/drawing/2016/ink" xmlns:am3d="http://schemas.microsoft.com/office/drawing/2017/model3d" xmlns:o="urn:schemas-microsoft-com:office:office" xmlns:oel="http://schemas.microsoft.com/office/2019/extlst" xmlns:r="http://schemas.openxmlformats.org/officeDocument/2006/relationships" xmlns:m="http://schemas.openxmlformats.org/officeDocument/2006/math" xmlns:v="urn:schemas-microsoft-com:vml" xmlns:wp14="http://schemas.microsoft.com/office/word/2010/wordprocessingDrawing" xmlns:wp="http://schemas.openxmlformats.org/drawingml/2006/wordprocessingDrawing" xmlns:w10="urn:schemas-microsoft-com:office:word" xmlns:w="http://schemas.openxmlformats.org/wordprocessingml/2006/main" xmlns:w14="http://schemas.microsoft.com/office/word/2010/wordml" xmlns:w15="http://schemas.microsoft.com/office/word/2012/wordml" xmlns:w16cex="http://schemas.microsoft.com/office/word/2018/wordml/cex" xmlns:w16cid="http://schemas.microsoft.com/office/word/2016/wordml/cid" xmlns:w16="http://schemas.microsoft.com/office/word/2018/wordml" xmlns:w16du="http://schemas.microsoft.com/office/word/2023/wordml/word16du" xmlns:w16sdtdh="http://schemas.microsoft.com/office/word/2020/wordml/sdtdatahash" xmlns:w16sdtfl="http://schemas.microsoft.com/office/word/2024/wordml/sdtformatlock" xmlns:w16se="http://schemas.microsoft.com/office/word/2015/wordml/symex" xmlns:wpg="http://schemas.microsoft.com/office/word/2010/wordprocessingGroup" xmlns:wpi="http://schemas.microsoft.com/office/word/2010/wordprocessingInk" xmlns:wne="http://schemas.microsoft.com/office/word/2006/wordml" xmlns:wps="http://schemas.microsoft.com/office/word/2010/wordprocessingShape" mc:Ignorable="w14 w15 w16se w16cid w16 w16cex w16sdtdh w16sdtfl w16du wp14">
+<w:ftr xmlns:wpc="http://schemas.microsoft.com/office/word/2010/wordprocessingCanvas" xmlns:cx="http://schemas.microsoft.com/office/drawing/2014/chartex" xmlns:cx1="http://schemas.microsoft.com/office/drawing/2015/9/8/chartex" xmlns:cx2="http://schemas.microsoft.com/office/drawing/2015/10/21/chartex" xmlns:cx3="http://schemas.microsoft.com/office/drawing/2016/5/9/chartex" xmlns:cx4="http://schemas.microsoft.com/office/drawing/2016/5/10/chartex" xmlns:cx5="http://schemas.microsoft.com/office/drawing/2016/5/11/chartex" xmlns:cx6="http://schemas.microsoft.com/office/drawing/2016/5/12/chartex" xmlns:cx7="http://schemas.microsoft.com/office/drawing/2016/5/13/chartex" xmlns:cx8="http://schemas.microsoft.com/office/drawing/2016/5/14/chartex" xmlns:mc="http://schemas.openxmlformats.org/markup-compatibility/2006" xmlns:aink="http://schemas.microsoft.com/office/drawing/2016/ink" xmlns:am3d="http://schemas.microsoft.com/office/drawing/2017/model3d" xmlns:o="urn:schemas-microsoft-com:office:office" xmlns:r="http://schemas.openxmlformats.org/officeDocument/2006/relationships" xmlns:m="http://schemas.openxmlformats.org/officeDocument/2006/math" xmlns:v="urn:schemas-microsoft-com:vml" xmlns:wp14="http://schemas.microsoft.com/office/word/2010/wordprocessingDrawing" xmlns:wp="http://schemas.openxmlformats.org/drawingml/2006/wordprocessingDrawing" xmlns:w10="urn:schemas-microsoft-com:office:word" xmlns:w="http://schemas.openxmlformats.org/wordprocessingml/2006/main" xmlns:w14="http://schemas.microsoft.com/office/word/2010/wordml" xmlns:w15="http://schemas.microsoft.com/office/word/2012/wordml" xmlns:w16cex="http://schemas.microsoft.com/office/word/2018/wordml/cex" xmlns:w16cid="http://schemas.microsoft.com/office/word/2016/wordml/cid" xmlns:w16="http://schemas.microsoft.com/office/word/2018/wordml" xmlns:w16sdtdh="http://schemas.microsoft.com/office/word/2020/wordml/sdtdatahash" xmlns:w16se="http://schemas.microsoft.com/office/word/2015/wordml/symex" xmlns:wpg="http://schemas.microsoft.com/office/word/2010/wordprocessingGroup" xmlns:wpi="http://schemas.microsoft.com/office/word/2010/wordprocessingInk" xmlns:wne="http://schemas.microsoft.com/office/word/2006/wordml" xmlns:wps="http://schemas.microsoft.com/office/word/2010/wordprocessingShape" mc:Ignorable="w14 w15 w16se w16cid w16 w16cex w16sdtdh wp14">
   <w:p>
     <w:pPr>
-      <w:pStyle w:val="affd"/>
+      <w:pStyle w:val="Footer"/>
       <w:ind w:firstLine="0"/>
       <w:jc w:val="center"/>
       <w:rPr>
@@ -1932,7 +1966,7 @@
 </file>
 
 <file path=word/footnotes.xml><?xml version="1.0" encoding="utf-8"?>
-<w:footnotes xmlns:wpc="http://schemas.microsoft.com/office/word/2010/wordprocessingCanvas" xmlns:cx="http://schemas.microsoft.com/office/drawing/2014/chartex" xmlns:cx1="http://schemas.microsoft.com/office/drawing/2015/9/8/chartex" xmlns:cx2="http://schemas.microsoft.com/office/drawing/2015/10/21/chartex" xmlns:cx3="http://schemas.microsoft.com/office/drawing/2016/5/9/chartex" xmlns:cx4="http://schemas.microsoft.com/office/drawing/2016/5/10/chartex" xmlns:cx5="http://schemas.microsoft.com/office/drawing/2016/5/11/chartex" xmlns:cx6="http://schemas.microsoft.com/office/drawing/2016/5/12/chartex" xmlns:cx7="http://schemas.microsoft.com/office/drawing/2016/5/13/chartex" xmlns:cx8="http://schemas.microsoft.com/office/drawing/2016/5/14/chartex" xmlns:mc="http://schemas.openxmlformats.org/markup-compatibility/2006" xmlns:aink="http://schemas.microsoft.com/office/drawing/2016/ink" xmlns:am3d="http://schemas.microsoft.com/office/drawing/2017/model3d" xmlns:o="urn:schemas-microsoft-com:office:office" xmlns:oel="http://schemas.microsoft.com/office/2019/extlst" xmlns:r="http://schemas.openxmlformats.org/officeDocument/2006/relationships" xmlns:m="http://schemas.openxmlformats.org/officeDocument/2006/math" xmlns:v="urn:schemas-microsoft-com:vml" xmlns:wp14="http://schemas.microsoft.com/office/word/2010/wordprocessingDrawing" xmlns:wp="http://schemas.openxmlformats.org/drawingml/2006/wordprocessingDrawing" xmlns:w10="urn:schemas-microsoft-com:office:word" xmlns:w="http://schemas.openxmlformats.org/wordprocessingml/2006/main" xmlns:w14="http://schemas.microsoft.com/office/word/2010/wordml" xmlns:w15="http://schemas.microsoft.com/office/word/2012/wordml" xmlns:w16cex="http://schemas.microsoft.com/office/word/2018/wordml/cex" xmlns:w16cid="http://schemas.microsoft.com/office/word/2016/wordml/cid" xmlns:w16="http://schemas.microsoft.com/office/word/2018/wordml" xmlns:w16du="http://schemas.microsoft.com/office/word/2023/wordml/word16du" xmlns:w16sdtdh="http://schemas.microsoft.com/office/word/2020/wordml/sdtdatahash" xmlns:w16sdtfl="http://schemas.microsoft.com/office/word/2024/wordml/sdtformatlock" xmlns:w16se="http://schemas.microsoft.com/office/word/2015/wordml/symex" xmlns:wpg="http://schemas.microsoft.com/office/word/2010/wordprocessingGroup" xmlns:wpi="http://schemas.microsoft.com/office/word/2010/wordprocessingInk" xmlns:wne="http://schemas.microsoft.com/office/word/2006/wordml" xmlns:wps="http://schemas.microsoft.com/office/word/2010/wordprocessingShape" mc:Ignorable="w14 w15 w16se w16cid w16 w16cex w16sdtdh w16sdtfl w16du wp14">
+<w:footnotes xmlns:wpc="http://schemas.microsoft.com/office/word/2010/wordprocessingCanvas" xmlns:cx="http://schemas.microsoft.com/office/drawing/2014/chartex" xmlns:cx1="http://schemas.microsoft.com/office/drawing/2015/9/8/chartex" xmlns:cx2="http://schemas.microsoft.com/office/drawing/2015/10/21/chartex" xmlns:cx3="http://schemas.microsoft.com/office/drawing/2016/5/9/chartex" xmlns:cx4="http://schemas.microsoft.com/office/drawing/2016/5/10/chartex" xmlns:cx5="http://schemas.microsoft.com/office/drawing/2016/5/11/chartex" xmlns:cx6="http://schemas.microsoft.com/office/drawing/2016/5/12/chartex" xmlns:cx7="http://schemas.microsoft.com/office/drawing/2016/5/13/chartex" xmlns:cx8="http://schemas.microsoft.com/office/drawing/2016/5/14/chartex" xmlns:mc="http://schemas.openxmlformats.org/markup-compatibility/2006" xmlns:aink="http://schemas.microsoft.com/office/drawing/2016/ink" xmlns:am3d="http://schemas.microsoft.com/office/drawing/2017/model3d" xmlns:o="urn:schemas-microsoft-com:office:office" xmlns:r="http://schemas.openxmlformats.org/officeDocument/2006/relationships" xmlns:m="http://schemas.openxmlformats.org/officeDocument/2006/math" xmlns:v="urn:schemas-microsoft-com:vml" xmlns:wp14="http://schemas.microsoft.com/office/word/2010/wordprocessingDrawing" xmlns:wp="http://schemas.openxmlformats.org/drawingml/2006/wordprocessingDrawing" xmlns:w10="urn:schemas-microsoft-com:office:word" xmlns:w="http://schemas.openxmlformats.org/wordprocessingml/2006/main" xmlns:w14="http://schemas.microsoft.com/office/word/2010/wordml" xmlns:w15="http://schemas.microsoft.com/office/word/2012/wordml" xmlns:w16cex="http://schemas.microsoft.com/office/word/2018/wordml/cex" xmlns:w16cid="http://schemas.microsoft.com/office/word/2016/wordml/cid" xmlns:w16="http://schemas.microsoft.com/office/word/2018/wordml" xmlns:w16sdtdh="http://schemas.microsoft.com/office/word/2020/wordml/sdtdatahash" xmlns:w16se="http://schemas.microsoft.com/office/word/2015/wordml/symex" xmlns:wpg="http://schemas.microsoft.com/office/word/2010/wordprocessingGroup" xmlns:wpi="http://schemas.microsoft.com/office/word/2010/wordprocessingInk" xmlns:wne="http://schemas.microsoft.com/office/word/2006/wordml" xmlns:wps="http://schemas.microsoft.com/office/word/2010/wordprocessingShape" mc:Ignorable="w14 w15 w16se w16cid w16 w16cex w16sdtdh wp14">
   <w:footnote w:type="separator" w:id="-1">
     <w:p>
       <w:pPr>
@@ -1957,7 +1991,7 @@
 </file>
 
 <file path=word/numbering.xml><?xml version="1.0" encoding="utf-8"?>
-<w:numbering xmlns:wpc="http://schemas.microsoft.com/office/word/2010/wordprocessingCanvas" xmlns:cx="http://schemas.microsoft.com/office/drawing/2014/chartex" xmlns:cx1="http://schemas.microsoft.com/office/drawing/2015/9/8/chartex" xmlns:cx2="http://schemas.microsoft.com/office/drawing/2015/10/21/chartex" xmlns:cx3="http://schemas.microsoft.com/office/drawing/2016/5/9/chartex" xmlns:cx4="http://schemas.microsoft.com/office/drawing/2016/5/10/chartex" xmlns:cx5="http://schemas.microsoft.com/office/drawing/2016/5/11/chartex" xmlns:cx6="http://schemas.microsoft.com/office/drawing/2016/5/12/chartex" xmlns:cx7="http://schemas.microsoft.com/office/drawing/2016/5/13/chartex" xmlns:cx8="http://schemas.microsoft.com/office/drawing/2016/5/14/chartex" xmlns:mc="http://schemas.openxmlformats.org/markup-compatibility/2006" xmlns:aink="http://schemas.microsoft.com/office/drawing/2016/ink" xmlns:am3d="http://schemas.microsoft.com/office/drawing/2017/model3d" xmlns:o="urn:schemas-microsoft-com:office:office" xmlns:oel="http://schemas.microsoft.com/office/2019/extlst" xmlns:r="http://schemas.openxmlformats.org/officeDocument/2006/relationships" xmlns:m="http://schemas.openxmlformats.org/officeDocument/2006/math" xmlns:v="urn:schemas-microsoft-com:vml" xmlns:wp14="http://schemas.microsoft.com/office/word/2010/wordprocessingDrawing" xmlns:wp="http://schemas.openxmlformats.org/drawingml/2006/wordprocessingDrawing" xmlns:w10="urn:schemas-microsoft-com:office:word" xmlns:w="http://schemas.openxmlformats.org/wordprocessingml/2006/main" xmlns:w14="http://schemas.microsoft.com/office/word/2010/wordml" xmlns:w15="http://schemas.microsoft.com/office/word/2012/wordml" xmlns:w16cex="http://schemas.microsoft.com/office/word/2018/wordml/cex" xmlns:w16cid="http://schemas.microsoft.com/office/word/2016/wordml/cid" xmlns:w16="http://schemas.microsoft.com/office/word/2018/wordml" xmlns:w16du="http://schemas.microsoft.com/office/word/2023/wordml/word16du" xmlns:w16sdtdh="http://schemas.microsoft.com/office/word/2020/wordml/sdtdatahash" xmlns:w16sdtfl="http://schemas.microsoft.com/office/word/2024/wordml/sdtformatlock" xmlns:w16se="http://schemas.microsoft.com/office/word/2015/wordml/symex" xmlns:wpg="http://schemas.microsoft.com/office/word/2010/wordprocessingGroup" xmlns:wpi="http://schemas.microsoft.com/office/word/2010/wordprocessingInk" xmlns:wne="http://schemas.microsoft.com/office/word/2006/wordml" xmlns:wps="http://schemas.microsoft.com/office/word/2010/wordprocessingShape" mc:Ignorable="w14 w15 w16se w16cid w16 w16cex w16sdtdh w16sdtfl w16du wp14">
+<w:numbering xmlns:wpc="http://schemas.microsoft.com/office/word/2010/wordprocessingCanvas" xmlns:cx="http://schemas.microsoft.com/office/drawing/2014/chartex" xmlns:cx1="http://schemas.microsoft.com/office/drawing/2015/9/8/chartex" xmlns:cx2="http://schemas.microsoft.com/office/drawing/2015/10/21/chartex" xmlns:cx3="http://schemas.microsoft.com/office/drawing/2016/5/9/chartex" xmlns:cx4="http://schemas.microsoft.com/office/drawing/2016/5/10/chartex" xmlns:cx5="http://schemas.microsoft.com/office/drawing/2016/5/11/chartex" xmlns:cx6="http://schemas.microsoft.com/office/drawing/2016/5/12/chartex" xmlns:cx7="http://schemas.microsoft.com/office/drawing/2016/5/13/chartex" xmlns:cx8="http://schemas.microsoft.com/office/drawing/2016/5/14/chartex" xmlns:mc="http://schemas.openxmlformats.org/markup-compatibility/2006" xmlns:aink="http://schemas.microsoft.com/office/drawing/2016/ink" xmlns:am3d="http://schemas.microsoft.com/office/drawing/2017/model3d" xmlns:o="urn:schemas-microsoft-com:office:office" xmlns:r="http://schemas.openxmlformats.org/officeDocument/2006/relationships" xmlns:m="http://schemas.openxmlformats.org/officeDocument/2006/math" xmlns:v="urn:schemas-microsoft-com:vml" xmlns:wp14="http://schemas.microsoft.com/office/word/2010/wordprocessingDrawing" xmlns:wp="http://schemas.openxmlformats.org/drawingml/2006/wordprocessingDrawing" xmlns:w10="urn:schemas-microsoft-com:office:word" xmlns:w="http://schemas.openxmlformats.org/wordprocessingml/2006/main" xmlns:w14="http://schemas.microsoft.com/office/word/2010/wordml" xmlns:w15="http://schemas.microsoft.com/office/word/2012/wordml" xmlns:w16cex="http://schemas.microsoft.com/office/word/2018/wordml/cex" xmlns:w16cid="http://schemas.microsoft.com/office/word/2016/wordml/cid" xmlns:w16="http://schemas.microsoft.com/office/word/2018/wordml" xmlns:w16sdtdh="http://schemas.microsoft.com/office/word/2020/wordml/sdtdatahash" xmlns:w16se="http://schemas.microsoft.com/office/word/2015/wordml/symex" xmlns:wpg="http://schemas.microsoft.com/office/word/2010/wordprocessingGroup" xmlns:wpi="http://schemas.microsoft.com/office/word/2010/wordprocessingInk" xmlns:wne="http://schemas.microsoft.com/office/word/2006/wordml" xmlns:wps="http://schemas.microsoft.com/office/word/2010/wordprocessingShape" mc:Ignorable="w14 w15 w16se w16cid w16 w16cex w16sdtdh wp14">
   <w:abstractNum w:abstractNumId="0" w15:restartNumberingAfterBreak="0">
     <w:nsid w:val="00A84C3B"/>
     <w:multiLevelType w:val="hybridMultilevel"/>
@@ -4357,86 +4391,86 @@
       </w:pPr>
     </w:lvl>
   </w:abstractNum>
-  <w:num w:numId="1" w16cid:durableId="1413119256">
+  <w:num w:numId="1">
     <w:abstractNumId w:val="11"/>
   </w:num>
-  <w:num w:numId="2" w16cid:durableId="1268269203">
+  <w:num w:numId="2">
     <w:abstractNumId w:val="11"/>
   </w:num>
-  <w:num w:numId="3" w16cid:durableId="173493263">
+  <w:num w:numId="3">
     <w:abstractNumId w:val="15"/>
   </w:num>
-  <w:num w:numId="4" w16cid:durableId="2113545722">
+  <w:num w:numId="4">
     <w:abstractNumId w:val="7"/>
   </w:num>
-  <w:num w:numId="5" w16cid:durableId="296424353">
+  <w:num w:numId="5">
     <w:abstractNumId w:val="14"/>
   </w:num>
-  <w:num w:numId="6" w16cid:durableId="1659649393">
+  <w:num w:numId="6">
     <w:abstractNumId w:val="20"/>
   </w:num>
-  <w:num w:numId="7" w16cid:durableId="333605983">
+  <w:num w:numId="7">
     <w:abstractNumId w:val="5"/>
   </w:num>
-  <w:num w:numId="8" w16cid:durableId="297759698">
+  <w:num w:numId="8">
     <w:abstractNumId w:val="12"/>
   </w:num>
-  <w:num w:numId="9" w16cid:durableId="562758808">
+  <w:num w:numId="9">
     <w:abstractNumId w:val="13"/>
   </w:num>
-  <w:num w:numId="10" w16cid:durableId="1625841307">
+  <w:num w:numId="10">
     <w:abstractNumId w:val="23"/>
   </w:num>
-  <w:num w:numId="11" w16cid:durableId="1310867924">
+  <w:num w:numId="11">
     <w:abstractNumId w:val="4"/>
   </w:num>
-  <w:num w:numId="12" w16cid:durableId="1078870868">
+  <w:num w:numId="12">
     <w:abstractNumId w:val="17"/>
   </w:num>
-  <w:num w:numId="13" w16cid:durableId="260531331">
+  <w:num w:numId="13">
     <w:abstractNumId w:val="9"/>
   </w:num>
-  <w:num w:numId="14" w16cid:durableId="36852798">
+  <w:num w:numId="14">
     <w:abstractNumId w:val="3"/>
   </w:num>
-  <w:num w:numId="15" w16cid:durableId="1247960558">
+  <w:num w:numId="15">
     <w:abstractNumId w:val="18"/>
   </w:num>
-  <w:num w:numId="16" w16cid:durableId="170150788">
+  <w:num w:numId="16">
     <w:abstractNumId w:val="8"/>
   </w:num>
-  <w:num w:numId="17" w16cid:durableId="540285051">
+  <w:num w:numId="17">
     <w:abstractNumId w:val="22"/>
   </w:num>
-  <w:num w:numId="18" w16cid:durableId="1562592102">
+  <w:num w:numId="18">
     <w:abstractNumId w:val="2"/>
   </w:num>
-  <w:num w:numId="19" w16cid:durableId="689649570">
+  <w:num w:numId="19">
     <w:abstractNumId w:val="0"/>
   </w:num>
-  <w:num w:numId="20" w16cid:durableId="1977567917">
+  <w:num w:numId="20">
     <w:abstractNumId w:val="16"/>
   </w:num>
-  <w:num w:numId="21" w16cid:durableId="2027291698">
+  <w:num w:numId="21">
     <w:abstractNumId w:val="19"/>
   </w:num>
-  <w:num w:numId="22" w16cid:durableId="826018836">
+  <w:num w:numId="22">
     <w:abstractNumId w:val="21"/>
   </w:num>
-  <w:num w:numId="23" w16cid:durableId="692610466">
+  <w:num w:numId="23">
     <w:abstractNumId w:val="10"/>
   </w:num>
-  <w:num w:numId="24" w16cid:durableId="1422291480">
+  <w:num w:numId="24">
     <w:abstractNumId w:val="1"/>
   </w:num>
-  <w:num w:numId="25" w16cid:durableId="145821519">
+  <w:num w:numId="25">
     <w:abstractNumId w:val="6"/>
   </w:num>
 </w:numbering>
 </file>
 
 <file path=word/styles.xml><?xml version="1.0" encoding="utf-8"?>
-<w:styles xmlns:mc="http://schemas.openxmlformats.org/markup-compatibility/2006" xmlns:r="http://schemas.openxmlformats.org/officeDocument/2006/relationships" xmlns:w="http://schemas.openxmlformats.org/wordprocessingml/2006/main" xmlns:w14="http://schemas.microsoft.com/office/word/2010/wordml" xmlns:w15="http://schemas.microsoft.com/office/word/2012/wordml" xmlns:w16cex="http://schemas.microsoft.com/office/word/2018/wordml/cex" xmlns:w16cid="http://schemas.microsoft.com/office/word/2016/wordml/cid" xmlns:w16="http://schemas.microsoft.com/office/word/2018/wordml" xmlns:w16du="http://schemas.microsoft.com/office/word/2023/wordml/word16du" xmlns:w16sdtdh="http://schemas.microsoft.com/office/word/2020/wordml/sdtdatahash" xmlns:w16sdtfl="http://schemas.microsoft.com/office/word/2024/wordml/sdtformatlock" xmlns:w16se="http://schemas.microsoft.com/office/word/2015/wordml/symex" mc:Ignorable="w14 w15 w16se w16cid w16 w16cex w16sdtdh w16sdtfl w16du">
+<w:styles xmlns:mc="http://schemas.openxmlformats.org/markup-compatibility/2006" xmlns:r="http://schemas.openxmlformats.org/officeDocument/2006/relationships" xmlns:w="http://schemas.openxmlformats.org/wordprocessingml/2006/main" xmlns:w14="http://schemas.microsoft.com/office/word/2010/wordml" xmlns:w15="http://schemas.microsoft.com/office/word/2012/wordml" xmlns:w16cex="http://schemas.microsoft.com/office/word/2018/wordml/cex" xmlns:w16cid="http://schemas.microsoft.com/office/word/2016/wordml/cid" xmlns:w16="http://schemas.microsoft.com/office/word/2018/wordml" xmlns:w16sdtdh="http://schemas.microsoft.com/office/word/2020/wordml/sdtdatahash" xmlns:w16se="http://schemas.microsoft.com/office/word/2015/wordml/symex" mc:Ignorable="w14 w15 w16se w16cid w16 w16cex w16sdtdh">
   <w:docDefaults>
     <w:rPrDefault>
       <w:rPr>
@@ -4830,7 +4864,7 @@
     <w:lsdException w:name="Unresolved Mention" w:semiHidden="1" w:unhideWhenUsed="1"/>
     <w:lsdException w:name="Smart Link" w:semiHidden="1" w:unhideWhenUsed="1"/>
   </w:latentStyles>
-  <w:style w:type="paragraph" w:default="1" w:styleId="a1">
+  <w:style w:type="paragraph" w:default="1" w:styleId="Normal">
     <w:name w:val="Normal"/>
     <w:qFormat/>
     <w:pPr>
@@ -4843,11 +4877,11 @@
       <w:sz w:val="28"/>
     </w:rPr>
   </w:style>
-  <w:style w:type="paragraph" w:styleId="1">
+  <w:style w:type="paragraph" w:styleId="Heading1">
     <w:name w:val="heading 1"/>
-    <w:basedOn w:val="a1"/>
-    <w:next w:val="a1"/>
-    <w:link w:val="10"/>
+    <w:basedOn w:val="Normal"/>
+    <w:next w:val="Normal"/>
+    <w:link w:val="Heading1Char1"/>
     <w:uiPriority w:val="9"/>
     <w:qFormat/>
     <w:pPr>
@@ -4864,11 +4898,11 @@
       <w:szCs w:val="32"/>
     </w:rPr>
   </w:style>
-  <w:style w:type="paragraph" w:styleId="2">
+  <w:style w:type="paragraph" w:styleId="Heading2">
     <w:name w:val="heading 2"/>
-    <w:basedOn w:val="a1"/>
-    <w:next w:val="a1"/>
-    <w:link w:val="20"/>
+    <w:basedOn w:val="Normal"/>
+    <w:next w:val="Normal"/>
+    <w:link w:val="Heading2Char1"/>
     <w:uiPriority w:val="9"/>
     <w:unhideWhenUsed/>
     <w:qFormat/>
@@ -4885,11 +4919,11 @@
       <w:szCs w:val="26"/>
     </w:rPr>
   </w:style>
-  <w:style w:type="paragraph" w:styleId="3">
+  <w:style w:type="paragraph" w:styleId="Heading3">
     <w:name w:val="heading 3"/>
-    <w:basedOn w:val="a1"/>
-    <w:next w:val="a1"/>
-    <w:link w:val="30"/>
+    <w:basedOn w:val="Normal"/>
+    <w:next w:val="Normal"/>
+    <w:link w:val="Heading3Char1"/>
     <w:uiPriority w:val="9"/>
     <w:unhideWhenUsed/>
     <w:qFormat/>
@@ -4906,11 +4940,11 @@
       <w:szCs w:val="28"/>
     </w:rPr>
   </w:style>
-  <w:style w:type="paragraph" w:styleId="4">
+  <w:style w:type="paragraph" w:styleId="Heading4">
     <w:name w:val="heading 4"/>
-    <w:basedOn w:val="a1"/>
-    <w:next w:val="a1"/>
-    <w:link w:val="40"/>
+    <w:basedOn w:val="Normal"/>
+    <w:next w:val="Normal"/>
+    <w:link w:val="Heading4Char1"/>
     <w:uiPriority w:val="9"/>
     <w:unhideWhenUsed/>
     <w:pPr>
@@ -4926,11 +4960,11 @@
       <w:color w:val="2F5496" w:themeColor="accent1" w:themeShade="BF"/>
     </w:rPr>
   </w:style>
-  <w:style w:type="paragraph" w:styleId="5">
+  <w:style w:type="paragraph" w:styleId="Heading5">
     <w:name w:val="heading 5"/>
-    <w:basedOn w:val="a1"/>
-    <w:next w:val="a1"/>
-    <w:link w:val="50"/>
+    <w:basedOn w:val="Normal"/>
+    <w:next w:val="Normal"/>
+    <w:link w:val="Heading5Char"/>
     <w:uiPriority w:val="9"/>
     <w:unhideWhenUsed/>
     <w:qFormat/>
@@ -4948,11 +4982,11 @@
       <w:szCs w:val="24"/>
     </w:rPr>
   </w:style>
-  <w:style w:type="paragraph" w:styleId="6">
+  <w:style w:type="paragraph" w:styleId="Heading6">
     <w:name w:val="heading 6"/>
-    <w:basedOn w:val="a1"/>
-    <w:next w:val="a1"/>
-    <w:link w:val="60"/>
+    <w:basedOn w:val="Normal"/>
+    <w:next w:val="Normal"/>
+    <w:link w:val="Heading6Char"/>
     <w:uiPriority w:val="9"/>
     <w:unhideWhenUsed/>
     <w:qFormat/>
@@ -4969,11 +5003,11 @@
       <w:sz w:val="22"/>
     </w:rPr>
   </w:style>
-  <w:style w:type="paragraph" w:styleId="7">
+  <w:style w:type="paragraph" w:styleId="Heading7">
     <w:name w:val="heading 7"/>
-    <w:basedOn w:val="a1"/>
-    <w:next w:val="a1"/>
-    <w:link w:val="70"/>
+    <w:basedOn w:val="Normal"/>
+    <w:next w:val="Normal"/>
+    <w:link w:val="Heading7Char"/>
     <w:uiPriority w:val="9"/>
     <w:unhideWhenUsed/>
     <w:qFormat/>
@@ -4992,11 +5026,11 @@
       <w:sz w:val="22"/>
     </w:rPr>
   </w:style>
-  <w:style w:type="paragraph" w:styleId="8">
+  <w:style w:type="paragraph" w:styleId="Heading8">
     <w:name w:val="heading 8"/>
-    <w:basedOn w:val="a1"/>
-    <w:next w:val="a1"/>
-    <w:link w:val="80"/>
+    <w:basedOn w:val="Normal"/>
+    <w:next w:val="Normal"/>
+    <w:link w:val="Heading8Char"/>
     <w:uiPriority w:val="9"/>
     <w:unhideWhenUsed/>
     <w:qFormat/>
@@ -5013,11 +5047,11 @@
       <w:sz w:val="22"/>
     </w:rPr>
   </w:style>
-  <w:style w:type="paragraph" w:styleId="9">
+  <w:style w:type="paragraph" w:styleId="Heading9">
     <w:name w:val="heading 9"/>
-    <w:basedOn w:val="a1"/>
-    <w:next w:val="a1"/>
-    <w:link w:val="90"/>
+    <w:basedOn w:val="Normal"/>
+    <w:next w:val="Normal"/>
+    <w:link w:val="Heading9Char"/>
     <w:uiPriority w:val="9"/>
     <w:unhideWhenUsed/>
     <w:qFormat/>
@@ -5035,13 +5069,13 @@
       <w:szCs w:val="21"/>
     </w:rPr>
   </w:style>
-  <w:style w:type="character" w:default="1" w:styleId="a2">
+  <w:style w:type="character" w:default="1" w:styleId="DefaultParagraphFont">
     <w:name w:val="Default Paragraph Font"/>
     <w:uiPriority w:val="1"/>
     <w:semiHidden/>
     <w:unhideWhenUsed/>
   </w:style>
-  <w:style w:type="table" w:default="1" w:styleId="a3">
+  <w:style w:type="table" w:default="1" w:styleId="TableNormal">
     <w:name w:val="Normal Table"/>
     <w:uiPriority w:val="99"/>
     <w:semiHidden/>
@@ -5056,7 +5090,7 @@
       </w:tblCellMar>
     </w:tblPr>
   </w:style>
-  <w:style w:type="numbering" w:default="1" w:styleId="a4">
+  <w:style w:type="numbering" w:default="1" w:styleId="NoList">
     <w:name w:val="No List"/>
     <w:uiPriority w:val="99"/>
     <w:semiHidden/>
@@ -5064,7 +5098,7 @@
   </w:style>
   <w:style w:type="character" w:customStyle="1" w:styleId="Heading1Char">
     <w:name w:val="Heading 1 Char"/>
-    <w:basedOn w:val="a2"/>
+    <w:basedOn w:val="DefaultParagraphFont"/>
     <w:uiPriority w:val="9"/>
     <w:rPr>
       <w:rFonts w:ascii="Arial" w:eastAsia="Arial" w:hAnsi="Arial" w:cs="Arial"/>
@@ -5074,7 +5108,7 @@
   </w:style>
   <w:style w:type="character" w:customStyle="1" w:styleId="Heading2Char">
     <w:name w:val="Heading 2 Char"/>
-    <w:basedOn w:val="a2"/>
+    <w:basedOn w:val="DefaultParagraphFont"/>
     <w:uiPriority w:val="9"/>
     <w:rPr>
       <w:rFonts w:ascii="Arial" w:eastAsia="Arial" w:hAnsi="Arial" w:cs="Arial"/>
@@ -5083,7 +5117,7 @@
   </w:style>
   <w:style w:type="character" w:customStyle="1" w:styleId="Heading3Char">
     <w:name w:val="Heading 3 Char"/>
-    <w:basedOn w:val="a2"/>
+    <w:basedOn w:val="DefaultParagraphFont"/>
     <w:uiPriority w:val="9"/>
     <w:rPr>
       <w:rFonts w:ascii="Arial" w:eastAsia="Arial" w:hAnsi="Arial" w:cs="Arial"/>
@@ -5093,7 +5127,7 @@
   </w:style>
   <w:style w:type="character" w:customStyle="1" w:styleId="Heading4Char">
     <w:name w:val="Heading 4 Char"/>
-    <w:basedOn w:val="a2"/>
+    <w:basedOn w:val="DefaultParagraphFont"/>
     <w:uiPriority w:val="9"/>
     <w:rPr>
       <w:rFonts w:ascii="Arial" w:eastAsia="Arial" w:hAnsi="Arial" w:cs="Arial"/>
@@ -5103,10 +5137,10 @@
       <w:szCs w:val="26"/>
     </w:rPr>
   </w:style>
-  <w:style w:type="character" w:customStyle="1" w:styleId="50">
-    <w:name w:val="Заголовок 5 Знак"/>
-    <w:basedOn w:val="a2"/>
-    <w:link w:val="5"/>
+  <w:style w:type="character" w:customStyle="1" w:styleId="Heading5Char">
+    <w:name w:val="Heading 5 Char"/>
+    <w:basedOn w:val="DefaultParagraphFont"/>
+    <w:link w:val="Heading5"/>
     <w:uiPriority w:val="9"/>
     <w:rPr>
       <w:rFonts w:ascii="Arial" w:eastAsia="Arial" w:hAnsi="Arial" w:cs="Arial"/>
@@ -5116,10 +5150,10 @@
       <w:szCs w:val="24"/>
     </w:rPr>
   </w:style>
-  <w:style w:type="character" w:customStyle="1" w:styleId="60">
-    <w:name w:val="Заголовок 6 Знак"/>
-    <w:basedOn w:val="a2"/>
-    <w:link w:val="6"/>
+  <w:style w:type="character" w:customStyle="1" w:styleId="Heading6Char">
+    <w:name w:val="Heading 6 Char"/>
+    <w:basedOn w:val="DefaultParagraphFont"/>
+    <w:link w:val="Heading6"/>
     <w:uiPriority w:val="9"/>
     <w:rPr>
       <w:rFonts w:ascii="Arial" w:eastAsia="Arial" w:hAnsi="Arial" w:cs="Arial"/>
@@ -5129,10 +5163,10 @@
       <w:szCs w:val="22"/>
     </w:rPr>
   </w:style>
-  <w:style w:type="character" w:customStyle="1" w:styleId="70">
-    <w:name w:val="Заголовок 7 Знак"/>
-    <w:basedOn w:val="a2"/>
-    <w:link w:val="7"/>
+  <w:style w:type="character" w:customStyle="1" w:styleId="Heading7Char">
+    <w:name w:val="Heading 7 Char"/>
+    <w:basedOn w:val="DefaultParagraphFont"/>
+    <w:link w:val="Heading7"/>
     <w:uiPriority w:val="9"/>
     <w:rPr>
       <w:rFonts w:ascii="Arial" w:eastAsia="Arial" w:hAnsi="Arial" w:cs="Arial"/>
@@ -5144,10 +5178,10 @@
       <w:szCs w:val="22"/>
     </w:rPr>
   </w:style>
-  <w:style w:type="character" w:customStyle="1" w:styleId="80">
-    <w:name w:val="Заголовок 8 Знак"/>
-    <w:basedOn w:val="a2"/>
-    <w:link w:val="8"/>
+  <w:style w:type="character" w:customStyle="1" w:styleId="Heading8Char">
+    <w:name w:val="Heading 8 Char"/>
+    <w:basedOn w:val="DefaultParagraphFont"/>
+    <w:link w:val="Heading8"/>
     <w:uiPriority w:val="9"/>
     <w:rPr>
       <w:rFonts w:ascii="Arial" w:eastAsia="Arial" w:hAnsi="Arial" w:cs="Arial"/>
@@ -5157,10 +5191,10 @@
       <w:szCs w:val="22"/>
     </w:rPr>
   </w:style>
-  <w:style w:type="character" w:customStyle="1" w:styleId="90">
-    <w:name w:val="Заголовок 9 Знак"/>
-    <w:basedOn w:val="a2"/>
-    <w:link w:val="9"/>
+  <w:style w:type="character" w:customStyle="1" w:styleId="Heading9Char">
+    <w:name w:val="Heading 9 Char"/>
+    <w:basedOn w:val="DefaultParagraphFont"/>
+    <w:link w:val="Heading9"/>
     <w:uiPriority w:val="9"/>
     <w:rPr>
       <w:rFonts w:ascii="Arial" w:eastAsia="Arial" w:hAnsi="Arial" w:cs="Arial"/>
@@ -5170,7 +5204,7 @@
       <w:szCs w:val="21"/>
     </w:rPr>
   </w:style>
-  <w:style w:type="paragraph" w:styleId="a5">
+  <w:style w:type="paragraph" w:styleId="NoSpacing">
     <w:name w:val="No Spacing"/>
     <w:uiPriority w:val="1"/>
     <w:qFormat/>
@@ -5178,11 +5212,11 @@
       <w:spacing w:after="0" w:line="240" w:lineRule="auto"/>
     </w:pPr>
   </w:style>
-  <w:style w:type="paragraph" w:styleId="a6">
+  <w:style w:type="paragraph" w:styleId="Title">
     <w:name w:val="Title"/>
-    <w:basedOn w:val="a1"/>
-    <w:next w:val="a1"/>
-    <w:link w:val="a7"/>
+    <w:basedOn w:val="Normal"/>
+    <w:next w:val="Normal"/>
+    <w:link w:val="TitleChar"/>
     <w:uiPriority w:val="10"/>
     <w:qFormat/>
     <w:pPr>
@@ -5194,21 +5228,21 @@
       <w:szCs w:val="48"/>
     </w:rPr>
   </w:style>
-  <w:style w:type="character" w:customStyle="1" w:styleId="a7">
-    <w:name w:val="Заголовок Знак"/>
-    <w:basedOn w:val="a2"/>
-    <w:link w:val="a6"/>
+  <w:style w:type="character" w:customStyle="1" w:styleId="TitleChar">
+    <w:name w:val="Title Char"/>
+    <w:basedOn w:val="DefaultParagraphFont"/>
+    <w:link w:val="Title"/>
     <w:uiPriority w:val="10"/>
     <w:rPr>
       <w:sz w:val="48"/>
       <w:szCs w:val="48"/>
     </w:rPr>
   </w:style>
-  <w:style w:type="paragraph" w:styleId="a8">
+  <w:style w:type="paragraph" w:styleId="Subtitle">
     <w:name w:val="Subtitle"/>
-    <w:basedOn w:val="a1"/>
-    <w:next w:val="a1"/>
-    <w:link w:val="a9"/>
+    <w:basedOn w:val="Normal"/>
+    <w:next w:val="Normal"/>
+    <w:link w:val="SubtitleChar"/>
     <w:uiPriority w:val="11"/>
     <w:qFormat/>
     <w:pPr>
@@ -5219,10 +5253,10 @@
       <w:szCs w:val="24"/>
     </w:rPr>
   </w:style>
-  <w:style w:type="character" w:customStyle="1" w:styleId="a9">
-    <w:name w:val="Подзаголовок Знак"/>
-    <w:basedOn w:val="a2"/>
-    <w:link w:val="a8"/>
+  <w:style w:type="character" w:customStyle="1" w:styleId="SubtitleChar">
+    <w:name w:val="Subtitle Char"/>
+    <w:basedOn w:val="DefaultParagraphFont"/>
+    <w:link w:val="Subtitle"/>
     <w:uiPriority w:val="11"/>
     <w:rPr>
       <w:sz w:val="24"/>
@@ -5245,18 +5279,18 @@
   </w:style>
   <w:style w:type="character" w:customStyle="1" w:styleId="HeaderChar">
     <w:name w:val="Header Char"/>
-    <w:basedOn w:val="a2"/>
+    <w:basedOn w:val="DefaultParagraphFont"/>
     <w:uiPriority w:val="99"/>
   </w:style>
   <w:style w:type="character" w:customStyle="1" w:styleId="FooterChar">
     <w:name w:val="Footer Char"/>
-    <w:basedOn w:val="a2"/>
+    <w:basedOn w:val="DefaultParagraphFont"/>
     <w:uiPriority w:val="99"/>
   </w:style>
-  <w:style w:type="paragraph" w:styleId="aa">
+  <w:style w:type="paragraph" w:styleId="Caption">
     <w:name w:val="caption"/>
-    <w:basedOn w:val="a1"/>
-    <w:next w:val="a1"/>
+    <w:basedOn w:val="Normal"/>
+    <w:next w:val="Normal"/>
     <w:uiPriority w:val="35"/>
     <w:semiHidden/>
     <w:unhideWhenUsed/>
@@ -5278,7 +5312,7 @@
   </w:style>
   <w:style w:type="table" w:customStyle="1" w:styleId="TableGridLight1">
     <w:name w:val="Table Grid Light1"/>
-    <w:basedOn w:val="a3"/>
+    <w:basedOn w:val="TableNormal"/>
     <w:uiPriority w:val="59"/>
     <w:pPr>
       <w:spacing w:after="0" w:line="240" w:lineRule="auto"/>
@@ -5294,9 +5328,9 @@
       </w:tblBorders>
     </w:tblPr>
   </w:style>
-  <w:style w:type="table" w:styleId="11">
+  <w:style w:type="table" w:styleId="PlainTable1">
     <w:name w:val="Plain Table 1"/>
-    <w:basedOn w:val="a3"/>
+    <w:basedOn w:val="TableNormal"/>
     <w:uiPriority w:val="59"/>
     <w:pPr>
       <w:spacing w:after="0" w:line="240" w:lineRule="auto"/>
@@ -5356,9 +5390,9 @@
       </w:tcPr>
     </w:tblStylePr>
   </w:style>
-  <w:style w:type="table" w:styleId="21">
+  <w:style w:type="table" w:styleId="PlainTable2">
     <w:name w:val="Plain Table 2"/>
-    <w:basedOn w:val="a3"/>
+    <w:basedOn w:val="TableNormal"/>
     <w:uiPriority w:val="59"/>
     <w:pPr>
       <w:spacing w:after="0" w:line="240" w:lineRule="auto"/>
@@ -5438,9 +5472,9 @@
       </w:tcPr>
     </w:tblStylePr>
   </w:style>
-  <w:style w:type="table" w:styleId="31">
+  <w:style w:type="table" w:styleId="PlainTable3">
     <w:name w:val="Plain Table 3"/>
-    <w:basedOn w:val="a3"/>
+    <w:basedOn w:val="TableNormal"/>
     <w:uiPriority w:val="99"/>
     <w:pPr>
       <w:spacing w:after="0" w:line="240" w:lineRule="auto"/>
@@ -5518,9 +5552,9 @@
       </w:tcPr>
     </w:tblStylePr>
   </w:style>
-  <w:style w:type="table" w:styleId="41">
+  <w:style w:type="table" w:styleId="PlainTable4">
     <w:name w:val="Plain Table 4"/>
-    <w:basedOn w:val="a3"/>
+    <w:basedOn w:val="TableNormal"/>
     <w:uiPriority w:val="99"/>
     <w:pPr>
       <w:spacing w:after="0" w:line="240" w:lineRule="auto"/>
@@ -5576,9 +5610,9 @@
       </w:tcPr>
     </w:tblStylePr>
   </w:style>
-  <w:style w:type="table" w:styleId="51">
+  <w:style w:type="table" w:styleId="PlainTable5">
     <w:name w:val="Plain Table 5"/>
-    <w:basedOn w:val="a3"/>
+    <w:basedOn w:val="TableNormal"/>
     <w:uiPriority w:val="99"/>
     <w:pPr>
       <w:spacing w:after="0" w:line="240" w:lineRule="auto"/>
@@ -5669,9 +5703,9 @@
       </w:tcPr>
     </w:tblStylePr>
   </w:style>
-  <w:style w:type="table" w:styleId="-1">
+  <w:style w:type="table" w:styleId="GridTable1Light">
     <w:name w:val="Grid Table 1 Light"/>
-    <w:basedOn w:val="a3"/>
+    <w:basedOn w:val="TableNormal"/>
     <w:uiPriority w:val="99"/>
     <w:pPr>
       <w:spacing w:after="0" w:line="240" w:lineRule="auto"/>
@@ -5737,7 +5771,7 @@
   </w:style>
   <w:style w:type="table" w:customStyle="1" w:styleId="GridTable1Light-Accent11">
     <w:name w:val="Grid Table 1 Light - Accent 11"/>
-    <w:basedOn w:val="a3"/>
+    <w:basedOn w:val="TableNormal"/>
     <w:uiPriority w:val="99"/>
     <w:pPr>
       <w:spacing w:after="0" w:line="240" w:lineRule="auto"/>
@@ -5803,7 +5837,7 @@
   </w:style>
   <w:style w:type="table" w:customStyle="1" w:styleId="GridTable1Light-Accent21">
     <w:name w:val="Grid Table 1 Light - Accent 21"/>
-    <w:basedOn w:val="a3"/>
+    <w:basedOn w:val="TableNormal"/>
     <w:uiPriority w:val="99"/>
     <w:pPr>
       <w:spacing w:after="0" w:line="240" w:lineRule="auto"/>
@@ -5869,7 +5903,7 @@
   </w:style>
   <w:style w:type="table" w:customStyle="1" w:styleId="GridTable1Light-Accent31">
     <w:name w:val="Grid Table 1 Light - Accent 31"/>
-    <w:basedOn w:val="a3"/>
+    <w:basedOn w:val="TableNormal"/>
     <w:uiPriority w:val="99"/>
     <w:pPr>
       <w:spacing w:after="0" w:line="240" w:lineRule="auto"/>
@@ -5935,7 +5969,7 @@
   </w:style>
   <w:style w:type="table" w:customStyle="1" w:styleId="GridTable1Light-Accent41">
     <w:name w:val="Grid Table 1 Light - Accent 41"/>
-    <w:basedOn w:val="a3"/>
+    <w:basedOn w:val="TableNormal"/>
     <w:uiPriority w:val="99"/>
     <w:pPr>
       <w:spacing w:after="0" w:line="240" w:lineRule="auto"/>
@@ -6001,7 +6035,7 @@
   </w:style>
   <w:style w:type="table" w:customStyle="1" w:styleId="GridTable1Light-Accent51">
     <w:name w:val="Grid Table 1 Light - Accent 51"/>
-    <w:basedOn w:val="a3"/>
+    <w:basedOn w:val="TableNormal"/>
     <w:uiPriority w:val="99"/>
     <w:pPr>
       <w:spacing w:after="0" w:line="240" w:lineRule="auto"/>
@@ -6067,7 +6101,7 @@
   </w:style>
   <w:style w:type="table" w:customStyle="1" w:styleId="GridTable1Light-Accent61">
     <w:name w:val="Grid Table 1 Light - Accent 61"/>
-    <w:basedOn w:val="a3"/>
+    <w:basedOn w:val="TableNormal"/>
     <w:uiPriority w:val="99"/>
     <w:pPr>
       <w:spacing w:after="0" w:line="240" w:lineRule="auto"/>
@@ -6131,9 +6165,9 @@
       </w:tcPr>
     </w:tblStylePr>
   </w:style>
-  <w:style w:type="table" w:styleId="-2">
+  <w:style w:type="table" w:styleId="GridTable2">
     <w:name w:val="Grid Table 2"/>
-    <w:basedOn w:val="a3"/>
+    <w:basedOn w:val="TableNormal"/>
     <w:uiPriority w:val="99"/>
     <w:pPr>
       <w:spacing w:after="0" w:line="240" w:lineRule="auto"/>
@@ -6216,7 +6250,7 @@
   </w:style>
   <w:style w:type="table" w:customStyle="1" w:styleId="GridTable2-Accent11">
     <w:name w:val="Grid Table 2 - Accent 11"/>
-    <w:basedOn w:val="a3"/>
+    <w:basedOn w:val="TableNormal"/>
     <w:uiPriority w:val="99"/>
     <w:pPr>
       <w:spacing w:after="0" w:line="240" w:lineRule="auto"/>
@@ -6299,7 +6333,7 @@
   </w:style>
   <w:style w:type="table" w:customStyle="1" w:styleId="GridTable2-Accent21">
     <w:name w:val="Grid Table 2 - Accent 21"/>
-    <w:basedOn w:val="a3"/>
+    <w:basedOn w:val="TableNormal"/>
     <w:uiPriority w:val="99"/>
     <w:pPr>
       <w:spacing w:after="0" w:line="240" w:lineRule="auto"/>
@@ -6382,7 +6416,7 @@
   </w:style>
   <w:style w:type="table" w:customStyle="1" w:styleId="GridTable2-Accent31">
     <w:name w:val="Grid Table 2 - Accent 31"/>
-    <w:basedOn w:val="a3"/>
+    <w:basedOn w:val="TableNormal"/>
     <w:uiPriority w:val="99"/>
     <w:pPr>
       <w:spacing w:after="0" w:line="240" w:lineRule="auto"/>
@@ -6465,7 +6499,7 @@
   </w:style>
   <w:style w:type="table" w:customStyle="1" w:styleId="GridTable2-Accent41">
     <w:name w:val="Grid Table 2 - Accent 41"/>
-    <w:basedOn w:val="a3"/>
+    <w:basedOn w:val="TableNormal"/>
     <w:uiPriority w:val="99"/>
     <w:pPr>
       <w:spacing w:after="0" w:line="240" w:lineRule="auto"/>
@@ -6548,7 +6582,7 @@
   </w:style>
   <w:style w:type="table" w:customStyle="1" w:styleId="GridTable2-Accent51">
     <w:name w:val="Grid Table 2 - Accent 51"/>
-    <w:basedOn w:val="a3"/>
+    <w:basedOn w:val="TableNormal"/>
     <w:uiPriority w:val="99"/>
     <w:pPr>
       <w:spacing w:after="0" w:line="240" w:lineRule="auto"/>
@@ -6631,7 +6665,7 @@
   </w:style>
   <w:style w:type="table" w:customStyle="1" w:styleId="GridTable2-Accent61">
     <w:name w:val="Grid Table 2 - Accent 61"/>
-    <w:basedOn w:val="a3"/>
+    <w:basedOn w:val="TableNormal"/>
     <w:uiPriority w:val="99"/>
     <w:pPr>
       <w:spacing w:after="0" w:line="240" w:lineRule="auto"/>
@@ -6712,9 +6746,9 @@
       </w:tcPr>
     </w:tblStylePr>
   </w:style>
-  <w:style w:type="table" w:styleId="-3">
+  <w:style w:type="table" w:styleId="GridTable3">
     <w:name w:val="Grid Table 3"/>
-    <w:basedOn w:val="a3"/>
+    <w:basedOn w:val="TableNormal"/>
     <w:uiPriority w:val="99"/>
     <w:pPr>
       <w:spacing w:after="0" w:line="240" w:lineRule="auto"/>
@@ -6820,7 +6854,7 @@
   </w:style>
   <w:style w:type="table" w:customStyle="1" w:styleId="GridTable3-Accent11">
     <w:name w:val="Grid Table 3 - Accent 11"/>
-    <w:basedOn w:val="a3"/>
+    <w:basedOn w:val="TableNormal"/>
     <w:uiPriority w:val="99"/>
     <w:pPr>
       <w:spacing w:after="0" w:line="240" w:lineRule="auto"/>
@@ -6926,7 +6960,7 @@
   </w:style>
   <w:style w:type="table" w:customStyle="1" w:styleId="GridTable3-Accent21">
     <w:name w:val="Grid Table 3 - Accent 21"/>
-    <w:basedOn w:val="a3"/>
+    <w:basedOn w:val="TableNormal"/>
     <w:uiPriority w:val="99"/>
     <w:pPr>
       <w:spacing w:after="0" w:line="240" w:lineRule="auto"/>
@@ -7032,7 +7066,7 @@
   </w:style>
   <w:style w:type="table" w:customStyle="1" w:styleId="GridTable3-Accent31">
     <w:name w:val="Grid Table 3 - Accent 31"/>
-    <w:basedOn w:val="a3"/>
+    <w:basedOn w:val="TableNormal"/>
     <w:uiPriority w:val="99"/>
     <w:pPr>
       <w:spacing w:after="0" w:line="240" w:lineRule="auto"/>
@@ -7138,7 +7172,7 @@
   </w:style>
   <w:style w:type="table" w:customStyle="1" w:styleId="GridTable3-Accent41">
     <w:name w:val="Grid Table 3 - Accent 41"/>
-    <w:basedOn w:val="a3"/>
+    <w:basedOn w:val="TableNormal"/>
     <w:uiPriority w:val="99"/>
     <w:pPr>
       <w:spacing w:after="0" w:line="240" w:lineRule="auto"/>
@@ -7244,7 +7278,7 @@
   </w:style>
   <w:style w:type="table" w:customStyle="1" w:styleId="GridTable3-Accent51">
     <w:name w:val="Grid Table 3 - Accent 51"/>
-    <w:basedOn w:val="a3"/>
+    <w:basedOn w:val="TableNormal"/>
     <w:uiPriority w:val="99"/>
     <w:pPr>
       <w:spacing w:after="0" w:line="240" w:lineRule="auto"/>
@@ -7350,7 +7384,7 @@
   </w:style>
   <w:style w:type="table" w:customStyle="1" w:styleId="GridTable3-Accent61">
     <w:name w:val="Grid Table 3 - Accent 61"/>
-    <w:basedOn w:val="a3"/>
+    <w:basedOn w:val="TableNormal"/>
     <w:uiPriority w:val="99"/>
     <w:pPr>
       <w:spacing w:after="0" w:line="240" w:lineRule="auto"/>
@@ -7454,9 +7488,9 @@
       </w:tcPr>
     </w:tblStylePr>
   </w:style>
-  <w:style w:type="table" w:styleId="-4">
+  <w:style w:type="table" w:styleId="GridTable4">
     <w:name w:val="Grid Table 4"/>
-    <w:basedOn w:val="a3"/>
+    <w:basedOn w:val="TableNormal"/>
     <w:uiPriority w:val="59"/>
     <w:pPr>
       <w:spacing w:after="0" w:line="240" w:lineRule="auto"/>
@@ -7540,7 +7574,7 @@
   </w:style>
   <w:style w:type="table" w:customStyle="1" w:styleId="GridTable4-Accent11">
     <w:name w:val="Grid Table 4 - Accent 11"/>
-    <w:basedOn w:val="a3"/>
+    <w:basedOn w:val="TableNormal"/>
     <w:uiPriority w:val="59"/>
     <w:pPr>
       <w:spacing w:after="0" w:line="240" w:lineRule="auto"/>
@@ -7624,7 +7658,7 @@
   </w:style>
   <w:style w:type="table" w:customStyle="1" w:styleId="GridTable4-Accent21">
     <w:name w:val="Grid Table 4 - Accent 21"/>
-    <w:basedOn w:val="a3"/>
+    <w:basedOn w:val="TableNormal"/>
     <w:uiPriority w:val="59"/>
     <w:pPr>
       <w:spacing w:after="0" w:line="240" w:lineRule="auto"/>
@@ -7708,7 +7742,7 @@
   </w:style>
   <w:style w:type="table" w:customStyle="1" w:styleId="GridTable4-Accent31">
     <w:name w:val="Grid Table 4 - Accent 31"/>
-    <w:basedOn w:val="a3"/>
+    <w:basedOn w:val="TableNormal"/>
     <w:uiPriority w:val="59"/>
     <w:pPr>
       <w:spacing w:after="0" w:line="240" w:lineRule="auto"/>
@@ -7792,7 +7826,7 @@
   </w:style>
   <w:style w:type="table" w:customStyle="1" w:styleId="GridTable4-Accent41">
     <w:name w:val="Grid Table 4 - Accent 41"/>
-    <w:basedOn w:val="a3"/>
+    <w:basedOn w:val="TableNormal"/>
     <w:uiPriority w:val="59"/>
     <w:pPr>
       <w:spacing w:after="0" w:line="240" w:lineRule="auto"/>
@@ -7876,7 +7910,7 @@
   </w:style>
   <w:style w:type="table" w:customStyle="1" w:styleId="GridTable4-Accent51">
     <w:name w:val="Grid Table 4 - Accent 51"/>
-    <w:basedOn w:val="a3"/>
+    <w:basedOn w:val="TableNormal"/>
     <w:uiPriority w:val="59"/>
     <w:pPr>
       <w:spacing w:after="0" w:line="240" w:lineRule="auto"/>
@@ -7960,7 +7994,7 @@
   </w:style>
   <w:style w:type="table" w:customStyle="1" w:styleId="GridTable4-Accent61">
     <w:name w:val="Grid Table 4 - Accent 61"/>
-    <w:basedOn w:val="a3"/>
+    <w:basedOn w:val="TableNormal"/>
     <w:uiPriority w:val="59"/>
     <w:pPr>
       <w:spacing w:after="0" w:line="240" w:lineRule="auto"/>
@@ -8042,9 +8076,9 @@
       </w:tcPr>
     </w:tblStylePr>
   </w:style>
-  <w:style w:type="table" w:styleId="-5">
+  <w:style w:type="table" w:styleId="GridTable5Dark">
     <w:name w:val="Grid Table 5 Dark"/>
-    <w:basedOn w:val="a3"/>
+    <w:basedOn w:val="TableNormal"/>
     <w:uiPriority w:val="99"/>
     <w:pPr>
       <w:spacing w:after="0" w:line="240" w:lineRule="auto"/>
@@ -8128,7 +8162,7 @@
   </w:style>
   <w:style w:type="table" w:customStyle="1" w:styleId="GridTable5Dark-Accent1">
     <w:name w:val="Grid Table 5 Dark- Accent 1"/>
-    <w:basedOn w:val="a3"/>
+    <w:basedOn w:val="TableNormal"/>
     <w:uiPriority w:val="99"/>
     <w:pPr>
       <w:spacing w:after="0" w:line="240" w:lineRule="auto"/>
@@ -8212,7 +8246,7 @@
   </w:style>
   <w:style w:type="table" w:customStyle="1" w:styleId="GridTable5Dark-Accent21">
     <w:name w:val="Grid Table 5 Dark - Accent 21"/>
-    <w:basedOn w:val="a3"/>
+    <w:basedOn w:val="TableNormal"/>
     <w:uiPriority w:val="99"/>
     <w:pPr>
       <w:spacing w:after="0" w:line="240" w:lineRule="auto"/>
@@ -8296,7 +8330,7 @@
   </w:style>
   <w:style w:type="table" w:customStyle="1" w:styleId="GridTable5Dark-Accent31">
     <w:name w:val="Grid Table 5 Dark - Accent 31"/>
-    <w:basedOn w:val="a3"/>
+    <w:basedOn w:val="TableNormal"/>
     <w:uiPriority w:val="99"/>
     <w:pPr>
       <w:spacing w:after="0" w:line="240" w:lineRule="auto"/>
@@ -8380,7 +8414,7 @@
   </w:style>
   <w:style w:type="table" w:customStyle="1" w:styleId="GridTable5Dark-Accent4">
     <w:name w:val="Grid Table 5 Dark- Accent 4"/>
-    <w:basedOn w:val="a3"/>
+    <w:basedOn w:val="TableNormal"/>
     <w:uiPriority w:val="99"/>
     <w:pPr>
       <w:spacing w:after="0" w:line="240" w:lineRule="auto"/>
@@ -8464,7 +8498,7 @@
   </w:style>
   <w:style w:type="table" w:customStyle="1" w:styleId="GridTable5Dark-Accent51">
     <w:name w:val="Grid Table 5 Dark - Accent 51"/>
-    <w:basedOn w:val="a3"/>
+    <w:basedOn w:val="TableNormal"/>
     <w:uiPriority w:val="99"/>
     <w:pPr>
       <w:spacing w:after="0" w:line="240" w:lineRule="auto"/>
@@ -8548,7 +8582,7 @@
   </w:style>
   <w:style w:type="table" w:customStyle="1" w:styleId="GridTable5Dark-Accent61">
     <w:name w:val="Grid Table 5 Dark - Accent 61"/>
-    <w:basedOn w:val="a3"/>
+    <w:basedOn w:val="TableNormal"/>
     <w:uiPriority w:val="99"/>
     <w:pPr>
       <w:spacing w:after="0" w:line="240" w:lineRule="auto"/>
@@ -8630,9 +8664,9 @@
       </w:tcPr>
     </w:tblStylePr>
   </w:style>
-  <w:style w:type="table" w:styleId="-6">
+  <w:style w:type="table" w:styleId="GridTable6Colorful">
     <w:name w:val="Grid Table 6 Colorful"/>
-    <w:basedOn w:val="a3"/>
+    <w:basedOn w:val="TableNormal"/>
     <w:uiPriority w:val="99"/>
     <w:pPr>
       <w:spacing w:after="0" w:line="240" w:lineRule="auto"/>
@@ -8706,7 +8740,7 @@
   </w:style>
   <w:style w:type="table" w:customStyle="1" w:styleId="GridTable6Colorful-Accent11">
     <w:name w:val="Grid Table 6 Colorful - Accent 11"/>
-    <w:basedOn w:val="a3"/>
+    <w:basedOn w:val="TableNormal"/>
     <w:uiPriority w:val="99"/>
     <w:pPr>
       <w:spacing w:after="0" w:line="240" w:lineRule="auto"/>
@@ -8780,7 +8814,7 @@
   </w:style>
   <w:style w:type="table" w:customStyle="1" w:styleId="GridTable6Colorful-Accent21">
     <w:name w:val="Grid Table 6 Colorful - Accent 21"/>
-    <w:basedOn w:val="a3"/>
+    <w:basedOn w:val="TableNormal"/>
     <w:uiPriority w:val="99"/>
     <w:pPr>
       <w:spacing w:after="0" w:line="240" w:lineRule="auto"/>
@@ -8854,7 +8888,7 @@
   </w:style>
   <w:style w:type="table" w:customStyle="1" w:styleId="GridTable6Colorful-Accent31">
     <w:name w:val="Grid Table 6 Colorful - Accent 31"/>
-    <w:basedOn w:val="a3"/>
+    <w:basedOn w:val="TableNormal"/>
     <w:uiPriority w:val="99"/>
     <w:pPr>
       <w:spacing w:after="0" w:line="240" w:lineRule="auto"/>
@@ -8928,7 +8962,7 @@
   </w:style>
   <w:style w:type="table" w:customStyle="1" w:styleId="GridTable6Colorful-Accent41">
     <w:name w:val="Grid Table 6 Colorful - Accent 41"/>
-    <w:basedOn w:val="a3"/>
+    <w:basedOn w:val="TableNormal"/>
     <w:uiPriority w:val="99"/>
     <w:pPr>
       <w:spacing w:after="0" w:line="240" w:lineRule="auto"/>
@@ -9002,7 +9036,7 @@
   </w:style>
   <w:style w:type="table" w:customStyle="1" w:styleId="GridTable6Colorful-Accent51">
     <w:name w:val="Grid Table 6 Colorful - Accent 51"/>
-    <w:basedOn w:val="a3"/>
+    <w:basedOn w:val="TableNormal"/>
     <w:uiPriority w:val="99"/>
     <w:pPr>
       <w:spacing w:after="0" w:line="240" w:lineRule="auto"/>
@@ -9076,7 +9110,7 @@
   </w:style>
   <w:style w:type="table" w:customStyle="1" w:styleId="GridTable6Colorful-Accent61">
     <w:name w:val="Grid Table 6 Colorful - Accent 61"/>
-    <w:basedOn w:val="a3"/>
+    <w:basedOn w:val="TableNormal"/>
     <w:uiPriority w:val="99"/>
     <w:pPr>
       <w:spacing w:after="0" w:line="240" w:lineRule="auto"/>
@@ -9148,9 +9182,9 @@
       </w:rPr>
     </w:tblStylePr>
   </w:style>
-  <w:style w:type="table" w:styleId="-7">
+  <w:style w:type="table" w:styleId="GridTable7Colorful">
     <w:name w:val="Grid Table 7 Colorful"/>
-    <w:basedOn w:val="a3"/>
+    <w:basedOn w:val="TableNormal"/>
     <w:uiPriority w:val="99"/>
     <w:pPr>
       <w:spacing w:after="0" w:line="240" w:lineRule="auto"/>
@@ -9267,7 +9301,7 @@
   </w:style>
   <w:style w:type="table" w:customStyle="1" w:styleId="GridTable7Colorful-Accent11">
     <w:name w:val="Grid Table 7 Colorful - Accent 11"/>
-    <w:basedOn w:val="a3"/>
+    <w:basedOn w:val="TableNormal"/>
     <w:uiPriority w:val="99"/>
     <w:pPr>
       <w:spacing w:after="0" w:line="240" w:lineRule="auto"/>
@@ -9384,7 +9418,7 @@
   </w:style>
   <w:style w:type="table" w:customStyle="1" w:styleId="GridTable7Colorful-Accent21">
     <w:name w:val="Grid Table 7 Colorful - Accent 21"/>
-    <w:basedOn w:val="a3"/>
+    <w:basedOn w:val="TableNormal"/>
     <w:uiPriority w:val="99"/>
     <w:pPr>
       <w:spacing w:after="0" w:line="240" w:lineRule="auto"/>
@@ -9501,7 +9535,7 @@
   </w:style>
   <w:style w:type="table" w:customStyle="1" w:styleId="GridTable7Colorful-Accent31">
     <w:name w:val="Grid Table 7 Colorful - Accent 31"/>
-    <w:basedOn w:val="a3"/>
+    <w:basedOn w:val="TableNormal"/>
     <w:uiPriority w:val="99"/>
     <w:pPr>
       <w:spacing w:after="0" w:line="240" w:lineRule="auto"/>
@@ -9618,7 +9652,7 @@
   </w:style>
   <w:style w:type="table" w:customStyle="1" w:styleId="GridTable7Colorful-Accent41">
     <w:name w:val="Grid Table 7 Colorful - Accent 41"/>
-    <w:basedOn w:val="a3"/>
+    <w:basedOn w:val="TableNormal"/>
     <w:uiPriority w:val="99"/>
     <w:pPr>
       <w:spacing w:after="0" w:line="240" w:lineRule="auto"/>
@@ -9735,7 +9769,7 @@
   </w:style>
   <w:style w:type="table" w:customStyle="1" w:styleId="GridTable7Colorful-Accent51">
     <w:name w:val="Grid Table 7 Colorful - Accent 51"/>
-    <w:basedOn w:val="a3"/>
+    <w:basedOn w:val="TableNormal"/>
     <w:uiPriority w:val="99"/>
     <w:pPr>
       <w:spacing w:after="0" w:line="240" w:lineRule="auto"/>
@@ -9852,7 +9886,7 @@
   </w:style>
   <w:style w:type="table" w:customStyle="1" w:styleId="GridTable7Colorful-Accent61">
     <w:name w:val="Grid Table 7 Colorful - Accent 61"/>
-    <w:basedOn w:val="a3"/>
+    <w:basedOn w:val="TableNormal"/>
     <w:uiPriority w:val="99"/>
     <w:pPr>
       <w:spacing w:after="0" w:line="240" w:lineRule="auto"/>
@@ -9967,9 +10001,9 @@
       </w:rPr>
     </w:tblStylePr>
   </w:style>
-  <w:style w:type="table" w:styleId="-10">
+  <w:style w:type="table" w:styleId="ListTable1Light">
     <w:name w:val="List Table 1 Light"/>
-    <w:basedOn w:val="a3"/>
+    <w:basedOn w:val="TableNormal"/>
     <w:uiPriority w:val="99"/>
     <w:pPr>
       <w:spacing w:after="0" w:line="240" w:lineRule="auto"/>
@@ -10035,7 +10069,7 @@
   </w:style>
   <w:style w:type="table" w:customStyle="1" w:styleId="ListTable1Light-Accent11">
     <w:name w:val="List Table 1 Light - Accent 11"/>
-    <w:basedOn w:val="a3"/>
+    <w:basedOn w:val="TableNormal"/>
     <w:uiPriority w:val="99"/>
     <w:pPr>
       <w:spacing w:after="0" w:line="240" w:lineRule="auto"/>
@@ -10101,7 +10135,7 @@
   </w:style>
   <w:style w:type="table" w:customStyle="1" w:styleId="ListTable1Light-Accent21">
     <w:name w:val="List Table 1 Light - Accent 21"/>
-    <w:basedOn w:val="a3"/>
+    <w:basedOn w:val="TableNormal"/>
     <w:uiPriority w:val="99"/>
     <w:pPr>
       <w:spacing w:after="0" w:line="240" w:lineRule="auto"/>
@@ -10167,7 +10201,7 @@
   </w:style>
   <w:style w:type="table" w:customStyle="1" w:styleId="ListTable1Light-Accent31">
     <w:name w:val="List Table 1 Light - Accent 31"/>
-    <w:basedOn w:val="a3"/>
+    <w:basedOn w:val="TableNormal"/>
     <w:uiPriority w:val="99"/>
     <w:pPr>
       <w:spacing w:after="0" w:line="240" w:lineRule="auto"/>
@@ -10233,7 +10267,7 @@
   </w:style>
   <w:style w:type="table" w:customStyle="1" w:styleId="ListTable1Light-Accent41">
     <w:name w:val="List Table 1 Light - Accent 41"/>
-    <w:basedOn w:val="a3"/>
+    <w:basedOn w:val="TableNormal"/>
     <w:uiPriority w:val="99"/>
     <w:pPr>
       <w:spacing w:after="0" w:line="240" w:lineRule="auto"/>
@@ -10299,7 +10333,7 @@
   </w:style>
   <w:style w:type="table" w:customStyle="1" w:styleId="ListTable1Light-Accent51">
     <w:name w:val="List Table 1 Light - Accent 51"/>
-    <w:basedOn w:val="a3"/>
+    <w:basedOn w:val="TableNormal"/>
     <w:uiPriority w:val="99"/>
     <w:pPr>
       <w:spacing w:after="0" w:line="240" w:lineRule="auto"/>
@@ -10365,7 +10399,7 @@
   </w:style>
   <w:style w:type="table" w:customStyle="1" w:styleId="ListTable1Light-Accent61">
     <w:name w:val="List Table 1 Light - Accent 61"/>
-    <w:basedOn w:val="a3"/>
+    <w:basedOn w:val="TableNormal"/>
     <w:uiPriority w:val="99"/>
     <w:pPr>
       <w:spacing w:after="0" w:line="240" w:lineRule="auto"/>
@@ -10429,9 +10463,9 @@
       </w:tcPr>
     </w:tblStylePr>
   </w:style>
-  <w:style w:type="table" w:styleId="-20">
+  <w:style w:type="table" w:styleId="ListTable2">
     <w:name w:val="List Table 2"/>
-    <w:basedOn w:val="a3"/>
+    <w:basedOn w:val="TableNormal"/>
     <w:uiPriority w:val="99"/>
     <w:pPr>
       <w:spacing w:after="0" w:line="240" w:lineRule="auto"/>
@@ -10520,7 +10554,7 @@
   </w:style>
   <w:style w:type="table" w:customStyle="1" w:styleId="ListTable2-Accent11">
     <w:name w:val="List Table 2 - Accent 11"/>
-    <w:basedOn w:val="a3"/>
+    <w:basedOn w:val="TableNormal"/>
     <w:uiPriority w:val="99"/>
     <w:pPr>
       <w:spacing w:after="0" w:line="240" w:lineRule="auto"/>
@@ -10609,7 +10643,7 @@
   </w:style>
   <w:style w:type="table" w:customStyle="1" w:styleId="ListTable2-Accent21">
     <w:name w:val="List Table 2 - Accent 21"/>
-    <w:basedOn w:val="a3"/>
+    <w:basedOn w:val="TableNormal"/>
     <w:uiPriority w:val="99"/>
     <w:pPr>
       <w:spacing w:after="0" w:line="240" w:lineRule="auto"/>
@@ -10698,7 +10732,7 @@
   </w:style>
   <w:style w:type="table" w:customStyle="1" w:styleId="ListTable2-Accent31">
     <w:name w:val="List Table 2 - Accent 31"/>
-    <w:basedOn w:val="a3"/>
+    <w:basedOn w:val="TableNormal"/>
     <w:uiPriority w:val="99"/>
     <w:pPr>
       <w:spacing w:after="0" w:line="240" w:lineRule="auto"/>
@@ -10787,7 +10821,7 @@
   </w:style>
   <w:style w:type="table" w:customStyle="1" w:styleId="ListTable2-Accent41">
     <w:name w:val="List Table 2 - Accent 41"/>
-    <w:basedOn w:val="a3"/>
+    <w:basedOn w:val="TableNormal"/>
     <w:uiPriority w:val="99"/>
     <w:pPr>
       <w:spacing w:after="0" w:line="240" w:lineRule="auto"/>
@@ -10876,7 +10910,7 @@
   </w:style>
   <w:style w:type="table" w:customStyle="1" w:styleId="ListTable2-Accent51">
     <w:name w:val="List Table 2 - Accent 51"/>
-    <w:basedOn w:val="a3"/>
+    <w:basedOn w:val="TableNormal"/>
     <w:uiPriority w:val="99"/>
     <w:pPr>
       <w:spacing w:after="0" w:line="240" w:lineRule="auto"/>
@@ -10965,7 +10999,7 @@
   </w:style>
   <w:style w:type="table" w:customStyle="1" w:styleId="ListTable2-Accent61">
     <w:name w:val="List Table 2 - Accent 61"/>
-    <w:basedOn w:val="a3"/>
+    <w:basedOn w:val="TableNormal"/>
     <w:uiPriority w:val="99"/>
     <w:pPr>
       <w:spacing w:after="0" w:line="240" w:lineRule="auto"/>
@@ -11052,9 +11086,9 @@
       </w:tcPr>
     </w:tblStylePr>
   </w:style>
-  <w:style w:type="table" w:styleId="-30">
+  <w:style w:type="table" w:styleId="ListTable3">
     <w:name w:val="List Table 3"/>
-    <w:basedOn w:val="a3"/>
+    <w:basedOn w:val="TableNormal"/>
     <w:uiPriority w:val="99"/>
     <w:pPr>
       <w:spacing w:after="0" w:line="240" w:lineRule="auto"/>
@@ -11130,7 +11164,7 @@
   </w:style>
   <w:style w:type="table" w:customStyle="1" w:styleId="ListTable3-Accent11">
     <w:name w:val="List Table 3 - Accent 11"/>
-    <w:basedOn w:val="a3"/>
+    <w:basedOn w:val="TableNormal"/>
     <w:uiPriority w:val="99"/>
     <w:pPr>
       <w:spacing w:after="0" w:line="240" w:lineRule="auto"/>
@@ -11206,7 +11240,7 @@
   </w:style>
   <w:style w:type="table" w:customStyle="1" w:styleId="ListTable3-Accent21">
     <w:name w:val="List Table 3 - Accent 21"/>
-    <w:basedOn w:val="a3"/>
+    <w:basedOn w:val="TableNormal"/>
     <w:uiPriority w:val="99"/>
     <w:pPr>
       <w:spacing w:after="0" w:line="240" w:lineRule="auto"/>
@@ -11282,7 +11316,7 @@
   </w:style>
   <w:style w:type="table" w:customStyle="1" w:styleId="ListTable3-Accent31">
     <w:name w:val="List Table 3 - Accent 31"/>
-    <w:basedOn w:val="a3"/>
+    <w:basedOn w:val="TableNormal"/>
     <w:uiPriority w:val="99"/>
     <w:pPr>
       <w:spacing w:after="0" w:line="240" w:lineRule="auto"/>
@@ -11358,7 +11392,7 @@
   </w:style>
   <w:style w:type="table" w:customStyle="1" w:styleId="ListTable3-Accent41">
     <w:name w:val="List Table 3 - Accent 41"/>
-    <w:basedOn w:val="a3"/>
+    <w:basedOn w:val="TableNormal"/>
     <w:uiPriority w:val="99"/>
     <w:pPr>
       <w:spacing w:after="0" w:line="240" w:lineRule="auto"/>
@@ -11434,7 +11468,7 @@
   </w:style>
   <w:style w:type="table" w:customStyle="1" w:styleId="ListTable3-Accent51">
     <w:name w:val="List Table 3 - Accent 51"/>
-    <w:basedOn w:val="a3"/>
+    <w:basedOn w:val="TableNormal"/>
     <w:uiPriority w:val="99"/>
     <w:pPr>
       <w:spacing w:after="0" w:line="240" w:lineRule="auto"/>
@@ -11510,7 +11544,7 @@
   </w:style>
   <w:style w:type="table" w:customStyle="1" w:styleId="ListTable3-Accent61">
     <w:name w:val="List Table 3 - Accent 61"/>
-    <w:basedOn w:val="a3"/>
+    <w:basedOn w:val="TableNormal"/>
     <w:uiPriority w:val="99"/>
     <w:pPr>
       <w:spacing w:after="0" w:line="240" w:lineRule="auto"/>
@@ -11584,9 +11618,9 @@
       </w:tcPr>
     </w:tblStylePr>
   </w:style>
-  <w:style w:type="table" w:styleId="-40">
+  <w:style w:type="table" w:styleId="ListTable4">
     <w:name w:val="List Table 4"/>
-    <w:basedOn w:val="a3"/>
+    <w:basedOn w:val="TableNormal"/>
     <w:uiPriority w:val="99"/>
     <w:pPr>
       <w:spacing w:after="0" w:line="240" w:lineRule="auto"/>
@@ -11657,7 +11691,7 @@
   </w:style>
   <w:style w:type="table" w:customStyle="1" w:styleId="ListTable4-Accent11">
     <w:name w:val="List Table 4 - Accent 11"/>
-    <w:basedOn w:val="a3"/>
+    <w:basedOn w:val="TableNormal"/>
     <w:uiPriority w:val="99"/>
     <w:pPr>
       <w:spacing w:after="0" w:line="240" w:lineRule="auto"/>
@@ -11728,7 +11762,7 @@
   </w:style>
   <w:style w:type="table" w:customStyle="1" w:styleId="ListTable4-Accent21">
     <w:name w:val="List Table 4 - Accent 21"/>
-    <w:basedOn w:val="a3"/>
+    <w:basedOn w:val="TableNormal"/>
     <w:uiPriority w:val="99"/>
     <w:pPr>
       <w:spacing w:after="0" w:line="240" w:lineRule="auto"/>
@@ -11799,7 +11833,7 @@
   </w:style>
   <w:style w:type="table" w:customStyle="1" w:styleId="ListTable4-Accent31">
     <w:name w:val="List Table 4 - Accent 31"/>
-    <w:basedOn w:val="a3"/>
+    <w:basedOn w:val="TableNormal"/>
     <w:uiPriority w:val="99"/>
     <w:pPr>
       <w:spacing w:after="0" w:line="240" w:lineRule="auto"/>
@@ -11870,7 +11904,7 @@
   </w:style>
   <w:style w:type="table" w:customStyle="1" w:styleId="ListTable4-Accent41">
     <w:name w:val="List Table 4 - Accent 41"/>
-    <w:basedOn w:val="a3"/>
+    <w:basedOn w:val="TableNormal"/>
     <w:uiPriority w:val="99"/>
     <w:pPr>
       <w:spacing w:after="0" w:line="240" w:lineRule="auto"/>
@@ -11941,7 +11975,7 @@
   </w:style>
   <w:style w:type="table" w:customStyle="1" w:styleId="ListTable4-Accent51">
     <w:name w:val="List Table 4 - Accent 51"/>
-    <w:basedOn w:val="a3"/>
+    <w:basedOn w:val="TableNormal"/>
     <w:uiPriority w:val="99"/>
     <w:pPr>
       <w:spacing w:after="0" w:line="240" w:lineRule="auto"/>
@@ -12012,7 +12046,7 @@
   </w:style>
   <w:style w:type="table" w:customStyle="1" w:styleId="ListTable4-Accent61">
     <w:name w:val="List Table 4 - Accent 61"/>
-    <w:basedOn w:val="a3"/>
+    <w:basedOn w:val="TableNormal"/>
     <w:uiPriority w:val="99"/>
     <w:pPr>
       <w:spacing w:after="0" w:line="240" w:lineRule="auto"/>
@@ -12081,9 +12115,9 @@
       </w:tcPr>
     </w:tblStylePr>
   </w:style>
-  <w:style w:type="table" w:styleId="-50">
+  <w:style w:type="table" w:styleId="ListTable5Dark">
     <w:name w:val="List Table 5 Dark"/>
-    <w:basedOn w:val="a3"/>
+    <w:basedOn w:val="TableNormal"/>
     <w:uiPriority w:val="99"/>
     <w:pPr>
       <w:spacing w:after="0" w:line="240" w:lineRule="auto"/>
@@ -12189,7 +12223,7 @@
   </w:style>
   <w:style w:type="table" w:customStyle="1" w:styleId="ListTable5Dark-Accent11">
     <w:name w:val="List Table 5 Dark - Accent 11"/>
-    <w:basedOn w:val="a3"/>
+    <w:basedOn w:val="TableNormal"/>
     <w:uiPriority w:val="99"/>
     <w:pPr>
       <w:spacing w:after="0" w:line="240" w:lineRule="auto"/>
@@ -12295,7 +12329,7 @@
   </w:style>
   <w:style w:type="table" w:customStyle="1" w:styleId="ListTable5Dark-Accent21">
     <w:name w:val="List Table 5 Dark - Accent 21"/>
-    <w:basedOn w:val="a3"/>
+    <w:basedOn w:val="TableNormal"/>
     <w:uiPriority w:val="99"/>
     <w:pPr>
       <w:spacing w:after="0" w:line="240" w:lineRule="auto"/>
@@ -12401,7 +12435,7 @@
   </w:style>
   <w:style w:type="table" w:customStyle="1" w:styleId="ListTable5Dark-Accent31">
     <w:name w:val="List Table 5 Dark - Accent 31"/>
-    <w:basedOn w:val="a3"/>
+    <w:basedOn w:val="TableNormal"/>
     <w:uiPriority w:val="99"/>
     <w:pPr>
       <w:spacing w:after="0" w:line="240" w:lineRule="auto"/>
@@ -12507,7 +12541,7 @@
   </w:style>
   <w:style w:type="table" w:customStyle="1" w:styleId="ListTable5Dark-Accent41">
     <w:name w:val="List Table 5 Dark - Accent 41"/>
-    <w:basedOn w:val="a3"/>
+    <w:basedOn w:val="TableNormal"/>
     <w:uiPriority w:val="99"/>
     <w:pPr>
       <w:spacing w:after="0" w:line="240" w:lineRule="auto"/>
@@ -12613,7 +12647,7 @@
   </w:style>
   <w:style w:type="table" w:customStyle="1" w:styleId="ListTable5Dark-Accent51">
     <w:name w:val="List Table 5 Dark - Accent 51"/>
-    <w:basedOn w:val="a3"/>
+    <w:basedOn w:val="TableNormal"/>
     <w:uiPriority w:val="99"/>
     <w:pPr>
       <w:spacing w:after="0" w:line="240" w:lineRule="auto"/>
@@ -12719,7 +12753,7 @@
   </w:style>
   <w:style w:type="table" w:customStyle="1" w:styleId="ListTable5Dark-Accent61">
     <w:name w:val="List Table 5 Dark - Accent 61"/>
-    <w:basedOn w:val="a3"/>
+    <w:basedOn w:val="TableNormal"/>
     <w:uiPriority w:val="99"/>
     <w:pPr>
       <w:spacing w:after="0" w:line="240" w:lineRule="auto"/>
@@ -12823,9 +12857,9 @@
       </w:tcPr>
     </w:tblStylePr>
   </w:style>
-  <w:style w:type="table" w:styleId="-60">
+  <w:style w:type="table" w:styleId="ListTable6Colorful">
     <w:name w:val="List Table 6 Colorful"/>
-    <w:basedOn w:val="a3"/>
+    <w:basedOn w:val="TableNormal"/>
     <w:uiPriority w:val="99"/>
     <w:pPr>
       <w:spacing w:after="0" w:line="240" w:lineRule="auto"/>
@@ -12901,7 +12935,7 @@
   </w:style>
   <w:style w:type="table" w:customStyle="1" w:styleId="ListTable6Colorful-Accent11">
     <w:name w:val="List Table 6 Colorful - Accent 11"/>
-    <w:basedOn w:val="a3"/>
+    <w:basedOn w:val="TableNormal"/>
     <w:uiPriority w:val="99"/>
     <w:pPr>
       <w:spacing w:after="0" w:line="240" w:lineRule="auto"/>
@@ -12977,7 +13011,7 @@
   </w:style>
   <w:style w:type="table" w:customStyle="1" w:styleId="ListTable6Colorful-Accent21">
     <w:name w:val="List Table 6 Colorful - Accent 21"/>
-    <w:basedOn w:val="a3"/>
+    <w:basedOn w:val="TableNormal"/>
     <w:uiPriority w:val="99"/>
     <w:pPr>
       <w:spacing w:after="0" w:line="240" w:lineRule="auto"/>
@@ -13053,7 +13087,7 @@
   </w:style>
   <w:style w:type="table" w:customStyle="1" w:styleId="ListTable6Colorful-Accent31">
     <w:name w:val="List Table 6 Colorful - Accent 31"/>
-    <w:basedOn w:val="a3"/>
+    <w:basedOn w:val="TableNormal"/>
     <w:uiPriority w:val="99"/>
     <w:pPr>
       <w:spacing w:after="0" w:line="240" w:lineRule="auto"/>
@@ -13129,7 +13163,7 @@
   </w:style>
   <w:style w:type="table" w:customStyle="1" w:styleId="ListTable6Colorful-Accent41">
     <w:name w:val="List Table 6 Colorful - Accent 41"/>
-    <w:basedOn w:val="a3"/>
+    <w:basedOn w:val="TableNormal"/>
     <w:uiPriority w:val="99"/>
     <w:pPr>
       <w:spacing w:after="0" w:line="240" w:lineRule="auto"/>
@@ -13205,7 +13239,7 @@
   </w:style>
   <w:style w:type="table" w:customStyle="1" w:styleId="ListTable6Colorful-Accent51">
     <w:name w:val="List Table 6 Colorful - Accent 51"/>
-    <w:basedOn w:val="a3"/>
+    <w:basedOn w:val="TableNormal"/>
     <w:uiPriority w:val="99"/>
     <w:pPr>
       <w:spacing w:after="0" w:line="240" w:lineRule="auto"/>
@@ -13281,7 +13315,7 @@
   </w:style>
   <w:style w:type="table" w:customStyle="1" w:styleId="ListTable6Colorful-Accent61">
     <w:name w:val="List Table 6 Colorful - Accent 61"/>
-    <w:basedOn w:val="a3"/>
+    <w:basedOn w:val="TableNormal"/>
     <w:uiPriority w:val="99"/>
     <w:pPr>
       <w:spacing w:after="0" w:line="240" w:lineRule="auto"/>
@@ -13355,9 +13389,9 @@
       </w:rPr>
     </w:tblStylePr>
   </w:style>
-  <w:style w:type="table" w:styleId="-70">
+  <w:style w:type="table" w:styleId="ListTable7Colorful">
     <w:name w:val="List Table 7 Colorful"/>
-    <w:basedOn w:val="a3"/>
+    <w:basedOn w:val="TableNormal"/>
     <w:uiPriority w:val="99"/>
     <w:pPr>
       <w:spacing w:after="0" w:line="240" w:lineRule="auto"/>
@@ -13471,7 +13505,7 @@
   </w:style>
   <w:style w:type="table" w:customStyle="1" w:styleId="ListTable7Colorful-Accent11">
     <w:name w:val="List Table 7 Colorful - Accent 11"/>
-    <w:basedOn w:val="a3"/>
+    <w:basedOn w:val="TableNormal"/>
     <w:uiPriority w:val="99"/>
     <w:pPr>
       <w:spacing w:after="0" w:line="240" w:lineRule="auto"/>
@@ -13585,7 +13619,7 @@
   </w:style>
   <w:style w:type="table" w:customStyle="1" w:styleId="ListTable7Colorful-Accent21">
     <w:name w:val="List Table 7 Colorful - Accent 21"/>
-    <w:basedOn w:val="a3"/>
+    <w:basedOn w:val="TableNormal"/>
     <w:uiPriority w:val="99"/>
     <w:pPr>
       <w:spacing w:after="0" w:line="240" w:lineRule="auto"/>
@@ -13699,7 +13733,7 @@
   </w:style>
   <w:style w:type="table" w:customStyle="1" w:styleId="ListTable7Colorful-Accent31">
     <w:name w:val="List Table 7 Colorful - Accent 31"/>
-    <w:basedOn w:val="a3"/>
+    <w:basedOn w:val="TableNormal"/>
     <w:uiPriority w:val="99"/>
     <w:pPr>
       <w:spacing w:after="0" w:line="240" w:lineRule="auto"/>
@@ -13813,7 +13847,7 @@
   </w:style>
   <w:style w:type="table" w:customStyle="1" w:styleId="ListTable7Colorful-Accent41">
     <w:name w:val="List Table 7 Colorful - Accent 41"/>
-    <w:basedOn w:val="a3"/>
+    <w:basedOn w:val="TableNormal"/>
     <w:uiPriority w:val="99"/>
     <w:pPr>
       <w:spacing w:after="0" w:line="240" w:lineRule="auto"/>
@@ -13927,7 +13961,7 @@
   </w:style>
   <w:style w:type="table" w:customStyle="1" w:styleId="ListTable7Colorful-Accent51">
     <w:name w:val="List Table 7 Colorful - Accent 51"/>
-    <w:basedOn w:val="a3"/>
+    <w:basedOn w:val="TableNormal"/>
     <w:uiPriority w:val="99"/>
     <w:pPr>
       <w:spacing w:after="0" w:line="240" w:lineRule="auto"/>
@@ -14041,7 +14075,7 @@
   </w:style>
   <w:style w:type="table" w:customStyle="1" w:styleId="ListTable7Colorful-Accent61">
     <w:name w:val="List Table 7 Colorful - Accent 61"/>
-    <w:basedOn w:val="a3"/>
+    <w:basedOn w:val="TableNormal"/>
     <w:uiPriority w:val="99"/>
     <w:pPr>
       <w:spacing w:after="0" w:line="240" w:lineRule="auto"/>
@@ -14155,7 +14189,7 @@
   </w:style>
   <w:style w:type="table" w:customStyle="1" w:styleId="Lined-Accent">
     <w:name w:val="Lined - Accent"/>
-    <w:basedOn w:val="a3"/>
+    <w:basedOn w:val="TableNormal"/>
     <w:uiPriority w:val="99"/>
     <w:pPr>
       <w:spacing w:after="0" w:line="240" w:lineRule="auto"/>
@@ -14253,7 +14287,7 @@
   </w:style>
   <w:style w:type="table" w:customStyle="1" w:styleId="Lined-Accent1">
     <w:name w:val="Lined - Accent 1"/>
-    <w:basedOn w:val="a3"/>
+    <w:basedOn w:val="TableNormal"/>
     <w:uiPriority w:val="99"/>
     <w:pPr>
       <w:spacing w:after="0" w:line="240" w:lineRule="auto"/>
@@ -14351,7 +14385,7 @@
   </w:style>
   <w:style w:type="table" w:customStyle="1" w:styleId="Lined-Accent2">
     <w:name w:val="Lined - Accent 2"/>
-    <w:basedOn w:val="a3"/>
+    <w:basedOn w:val="TableNormal"/>
     <w:uiPriority w:val="99"/>
     <w:pPr>
       <w:spacing w:after="0" w:line="240" w:lineRule="auto"/>
@@ -14449,7 +14483,7 @@
   </w:style>
   <w:style w:type="table" w:customStyle="1" w:styleId="Lined-Accent3">
     <w:name w:val="Lined - Accent 3"/>
-    <w:basedOn w:val="a3"/>
+    <w:basedOn w:val="TableNormal"/>
     <w:uiPriority w:val="99"/>
     <w:pPr>
       <w:spacing w:after="0" w:line="240" w:lineRule="auto"/>
@@ -14547,7 +14581,7 @@
   </w:style>
   <w:style w:type="table" w:customStyle="1" w:styleId="Lined-Accent4">
     <w:name w:val="Lined - Accent 4"/>
-    <w:basedOn w:val="a3"/>
+    <w:basedOn w:val="TableNormal"/>
     <w:uiPriority w:val="99"/>
     <w:pPr>
       <w:spacing w:after="0" w:line="240" w:lineRule="auto"/>
@@ -14645,7 +14679,7 @@
   </w:style>
   <w:style w:type="table" w:customStyle="1" w:styleId="Lined-Accent5">
     <w:name w:val="Lined - Accent 5"/>
-    <w:basedOn w:val="a3"/>
+    <w:basedOn w:val="TableNormal"/>
     <w:uiPriority w:val="99"/>
     <w:pPr>
       <w:spacing w:after="0" w:line="240" w:lineRule="auto"/>
@@ -14743,7 +14777,7 @@
   </w:style>
   <w:style w:type="table" w:customStyle="1" w:styleId="Lined-Accent6">
     <w:name w:val="Lined - Accent 6"/>
-    <w:basedOn w:val="a3"/>
+    <w:basedOn w:val="TableNormal"/>
     <w:uiPriority w:val="99"/>
     <w:pPr>
       <w:spacing w:after="0" w:line="240" w:lineRule="auto"/>
@@ -14841,7 +14875,7 @@
   </w:style>
   <w:style w:type="table" w:customStyle="1" w:styleId="BorderedLined-Accent">
     <w:name w:val="Bordered &amp; Lined - Accent"/>
-    <w:basedOn w:val="a3"/>
+    <w:basedOn w:val="TableNormal"/>
     <w:uiPriority w:val="99"/>
     <w:pPr>
       <w:spacing w:after="0" w:line="240" w:lineRule="auto"/>
@@ -14947,7 +14981,7 @@
   </w:style>
   <w:style w:type="table" w:customStyle="1" w:styleId="BorderedLined-Accent1">
     <w:name w:val="Bordered &amp; Lined - Accent 1"/>
-    <w:basedOn w:val="a3"/>
+    <w:basedOn w:val="TableNormal"/>
     <w:uiPriority w:val="99"/>
     <w:pPr>
       <w:spacing w:after="0" w:line="240" w:lineRule="auto"/>
@@ -15053,7 +15087,7 @@
   </w:style>
   <w:style w:type="table" w:customStyle="1" w:styleId="BorderedLined-Accent2">
     <w:name w:val="Bordered &amp; Lined - Accent 2"/>
-    <w:basedOn w:val="a3"/>
+    <w:basedOn w:val="TableNormal"/>
     <w:uiPriority w:val="99"/>
     <w:pPr>
       <w:spacing w:after="0" w:line="240" w:lineRule="auto"/>
@@ -15159,7 +15193,7 @@
   </w:style>
   <w:style w:type="table" w:customStyle="1" w:styleId="BorderedLined-Accent3">
     <w:name w:val="Bordered &amp; Lined - Accent 3"/>
-    <w:basedOn w:val="a3"/>
+    <w:basedOn w:val="TableNormal"/>
     <w:uiPriority w:val="99"/>
     <w:pPr>
       <w:spacing w:after="0" w:line="240" w:lineRule="auto"/>
@@ -15265,7 +15299,7 @@
   </w:style>
   <w:style w:type="table" w:customStyle="1" w:styleId="BorderedLined-Accent4">
     <w:name w:val="Bordered &amp; Lined - Accent 4"/>
-    <w:basedOn w:val="a3"/>
+    <w:basedOn w:val="TableNormal"/>
     <w:uiPriority w:val="99"/>
     <w:pPr>
       <w:spacing w:after="0" w:line="240" w:lineRule="auto"/>
@@ -15371,7 +15405,7 @@
   </w:style>
   <w:style w:type="table" w:customStyle="1" w:styleId="BorderedLined-Accent5">
     <w:name w:val="Bordered &amp; Lined - Accent 5"/>
-    <w:basedOn w:val="a3"/>
+    <w:basedOn w:val="TableNormal"/>
     <w:uiPriority w:val="99"/>
     <w:pPr>
       <w:spacing w:after="0" w:line="240" w:lineRule="auto"/>
@@ -15477,7 +15511,7 @@
   </w:style>
   <w:style w:type="table" w:customStyle="1" w:styleId="BorderedLined-Accent6">
     <w:name w:val="Bordered &amp; Lined - Accent 6"/>
-    <w:basedOn w:val="a3"/>
+    <w:basedOn w:val="TableNormal"/>
     <w:uiPriority w:val="99"/>
     <w:pPr>
       <w:spacing w:after="0" w:line="240" w:lineRule="auto"/>
@@ -15583,7 +15617,7 @@
   </w:style>
   <w:style w:type="table" w:customStyle="1" w:styleId="Bordered">
     <w:name w:val="Bordered"/>
-    <w:basedOn w:val="a3"/>
+    <w:basedOn w:val="TableNormal"/>
     <w:uiPriority w:val="99"/>
     <w:pPr>
       <w:spacing w:after="0" w:line="240" w:lineRule="auto"/>
@@ -15665,7 +15699,7 @@
   </w:style>
   <w:style w:type="table" w:customStyle="1" w:styleId="Bordered-Accent1">
     <w:name w:val="Bordered - Accent 1"/>
-    <w:basedOn w:val="a3"/>
+    <w:basedOn w:val="TableNormal"/>
     <w:uiPriority w:val="99"/>
     <w:pPr>
       <w:spacing w:after="0" w:line="240" w:lineRule="auto"/>
@@ -15747,7 +15781,7 @@
   </w:style>
   <w:style w:type="table" w:customStyle="1" w:styleId="Bordered-Accent2">
     <w:name w:val="Bordered - Accent 2"/>
-    <w:basedOn w:val="a3"/>
+    <w:basedOn w:val="TableNormal"/>
     <w:uiPriority w:val="99"/>
     <w:pPr>
       <w:spacing w:after="0" w:line="240" w:lineRule="auto"/>
@@ -15829,7 +15863,7 @@
   </w:style>
   <w:style w:type="table" w:customStyle="1" w:styleId="Bordered-Accent3">
     <w:name w:val="Bordered - Accent 3"/>
-    <w:basedOn w:val="a3"/>
+    <w:basedOn w:val="TableNormal"/>
     <w:uiPriority w:val="99"/>
     <w:pPr>
       <w:spacing w:after="0" w:line="240" w:lineRule="auto"/>
@@ -15911,7 +15945,7 @@
   </w:style>
   <w:style w:type="table" w:customStyle="1" w:styleId="Bordered-Accent4">
     <w:name w:val="Bordered - Accent 4"/>
-    <w:basedOn w:val="a3"/>
+    <w:basedOn w:val="TableNormal"/>
     <w:uiPriority w:val="99"/>
     <w:pPr>
       <w:spacing w:after="0" w:line="240" w:lineRule="auto"/>
@@ -15993,7 +16027,7 @@
   </w:style>
   <w:style w:type="table" w:customStyle="1" w:styleId="Bordered-Accent5">
     <w:name w:val="Bordered - Accent 5"/>
-    <w:basedOn w:val="a3"/>
+    <w:basedOn w:val="TableNormal"/>
     <w:uiPriority w:val="99"/>
     <w:pPr>
       <w:spacing w:after="0" w:line="240" w:lineRule="auto"/>
@@ -16075,7 +16109,7 @@
   </w:style>
   <w:style w:type="table" w:customStyle="1" w:styleId="Bordered-Accent6">
     <w:name w:val="Bordered - Accent 6"/>
-    <w:basedOn w:val="a3"/>
+    <w:basedOn w:val="TableNormal"/>
     <w:uiPriority w:val="99"/>
     <w:pPr>
       <w:spacing w:after="0" w:line="240" w:lineRule="auto"/>
@@ -16155,10 +16189,10 @@
       </w:tcPr>
     </w:tblStylePr>
   </w:style>
-  <w:style w:type="paragraph" w:styleId="ab">
+  <w:style w:type="paragraph" w:styleId="FootnoteText">
     <w:name w:val="footnote text"/>
-    <w:basedOn w:val="a1"/>
-    <w:link w:val="ac"/>
+    <w:basedOn w:val="Normal"/>
+    <w:link w:val="FootnoteTextChar"/>
     <w:uiPriority w:val="99"/>
     <w:semiHidden/>
     <w:unhideWhenUsed/>
@@ -16169,27 +16203,27 @@
       <w:sz w:val="18"/>
     </w:rPr>
   </w:style>
-  <w:style w:type="character" w:customStyle="1" w:styleId="ac">
-    <w:name w:val="Текст сноски Знак"/>
-    <w:link w:val="ab"/>
+  <w:style w:type="character" w:customStyle="1" w:styleId="FootnoteTextChar">
+    <w:name w:val="Footnote Text Char"/>
+    <w:link w:val="FootnoteText"/>
     <w:uiPriority w:val="99"/>
     <w:rPr>
       <w:sz w:val="18"/>
     </w:rPr>
   </w:style>
-  <w:style w:type="character" w:styleId="ad">
+  <w:style w:type="character" w:styleId="FootnoteReference">
     <w:name w:val="footnote reference"/>
-    <w:basedOn w:val="a2"/>
+    <w:basedOn w:val="DefaultParagraphFont"/>
     <w:uiPriority w:val="99"/>
     <w:unhideWhenUsed/>
     <w:rPr>
       <w:vertAlign w:val="superscript"/>
     </w:rPr>
   </w:style>
-  <w:style w:type="paragraph" w:styleId="ae">
+  <w:style w:type="paragraph" w:styleId="EndnoteText">
     <w:name w:val="endnote text"/>
-    <w:basedOn w:val="a1"/>
-    <w:link w:val="af"/>
+    <w:basedOn w:val="Normal"/>
+    <w:link w:val="EndnoteTextChar"/>
     <w:uiPriority w:val="99"/>
     <w:semiHidden/>
     <w:unhideWhenUsed/>
@@ -16200,17 +16234,17 @@
       <w:sz w:val="20"/>
     </w:rPr>
   </w:style>
-  <w:style w:type="character" w:customStyle="1" w:styleId="af">
-    <w:name w:val="Текст концевой сноски Знак"/>
-    <w:link w:val="ae"/>
+  <w:style w:type="character" w:customStyle="1" w:styleId="EndnoteTextChar">
+    <w:name w:val="Endnote Text Char"/>
+    <w:link w:val="EndnoteText"/>
     <w:uiPriority w:val="99"/>
     <w:rPr>
       <w:sz w:val="20"/>
     </w:rPr>
   </w:style>
-  <w:style w:type="character" w:styleId="af0">
+  <w:style w:type="character" w:styleId="EndnoteReference">
     <w:name w:val="endnote reference"/>
-    <w:basedOn w:val="a2"/>
+    <w:basedOn w:val="DefaultParagraphFont"/>
     <w:uiPriority w:val="99"/>
     <w:semiHidden/>
     <w:unhideWhenUsed/>
@@ -16218,10 +16252,10 @@
       <w:vertAlign w:val="superscript"/>
     </w:rPr>
   </w:style>
-  <w:style w:type="paragraph" w:styleId="42">
+  <w:style w:type="paragraph" w:styleId="TOC4">
     <w:name w:val="toc 4"/>
-    <w:basedOn w:val="a1"/>
-    <w:next w:val="a1"/>
+    <w:basedOn w:val="Normal"/>
+    <w:next w:val="Normal"/>
     <w:uiPriority w:val="39"/>
     <w:unhideWhenUsed/>
     <w:pPr>
@@ -16229,10 +16263,10 @@
       <w:ind w:left="850" w:firstLine="0"/>
     </w:pPr>
   </w:style>
-  <w:style w:type="paragraph" w:styleId="52">
+  <w:style w:type="paragraph" w:styleId="TOC5">
     <w:name w:val="toc 5"/>
-    <w:basedOn w:val="a1"/>
-    <w:next w:val="a1"/>
+    <w:basedOn w:val="Normal"/>
+    <w:next w:val="Normal"/>
     <w:uiPriority w:val="39"/>
     <w:unhideWhenUsed/>
     <w:pPr>
@@ -16240,10 +16274,10 @@
       <w:ind w:left="1134" w:firstLine="0"/>
     </w:pPr>
   </w:style>
-  <w:style w:type="paragraph" w:styleId="61">
+  <w:style w:type="paragraph" w:styleId="TOC6">
     <w:name w:val="toc 6"/>
-    <w:basedOn w:val="a1"/>
-    <w:next w:val="a1"/>
+    <w:basedOn w:val="Normal"/>
+    <w:next w:val="Normal"/>
     <w:uiPriority w:val="39"/>
     <w:unhideWhenUsed/>
     <w:pPr>
@@ -16251,10 +16285,10 @@
       <w:ind w:left="1417" w:firstLine="0"/>
     </w:pPr>
   </w:style>
-  <w:style w:type="paragraph" w:styleId="71">
+  <w:style w:type="paragraph" w:styleId="TOC7">
     <w:name w:val="toc 7"/>
-    <w:basedOn w:val="a1"/>
-    <w:next w:val="a1"/>
+    <w:basedOn w:val="Normal"/>
+    <w:next w:val="Normal"/>
     <w:uiPriority w:val="39"/>
     <w:unhideWhenUsed/>
     <w:pPr>
@@ -16262,10 +16296,10 @@
       <w:ind w:left="1701" w:firstLine="0"/>
     </w:pPr>
   </w:style>
-  <w:style w:type="paragraph" w:styleId="81">
+  <w:style w:type="paragraph" w:styleId="TOC8">
     <w:name w:val="toc 8"/>
-    <w:basedOn w:val="a1"/>
-    <w:next w:val="a1"/>
+    <w:basedOn w:val="Normal"/>
+    <w:next w:val="Normal"/>
     <w:uiPriority w:val="39"/>
     <w:unhideWhenUsed/>
     <w:pPr>
@@ -16273,10 +16307,10 @@
       <w:ind w:left="1984" w:firstLine="0"/>
     </w:pPr>
   </w:style>
-  <w:style w:type="paragraph" w:styleId="91">
+  <w:style w:type="paragraph" w:styleId="TOC9">
     <w:name w:val="toc 9"/>
-    <w:basedOn w:val="a1"/>
-    <w:next w:val="a1"/>
+    <w:basedOn w:val="Normal"/>
+    <w:next w:val="Normal"/>
     <w:uiPriority w:val="39"/>
     <w:unhideWhenUsed/>
     <w:pPr>
@@ -16284,17 +16318,17 @@
       <w:ind w:left="2268" w:firstLine="0"/>
     </w:pPr>
   </w:style>
-  <w:style w:type="paragraph" w:styleId="af1">
+  <w:style w:type="paragraph" w:styleId="TableofFigures">
     <w:name w:val="table of figures"/>
-    <w:basedOn w:val="a1"/>
-    <w:next w:val="a1"/>
+    <w:basedOn w:val="Normal"/>
+    <w:next w:val="Normal"/>
     <w:uiPriority w:val="99"/>
     <w:unhideWhenUsed/>
   </w:style>
-  <w:style w:type="character" w:customStyle="1" w:styleId="10">
-    <w:name w:val="Заголовок 1 Знак"/>
-    <w:basedOn w:val="a2"/>
-    <w:link w:val="1"/>
+  <w:style w:type="character" w:customStyle="1" w:styleId="Heading1Char1">
+    <w:name w:val="Heading 1 Char1"/>
+    <w:basedOn w:val="DefaultParagraphFont"/>
+    <w:link w:val="Heading1"/>
     <w:uiPriority w:val="9"/>
     <w:rPr>
       <w:rFonts w:ascii="Times New Roman" w:eastAsiaTheme="majorEastAsia" w:hAnsi="Times New Roman" w:cstheme="majorBidi"/>
@@ -16304,10 +16338,10 @@
       <w:szCs w:val="32"/>
     </w:rPr>
   </w:style>
-  <w:style w:type="character" w:customStyle="1" w:styleId="20">
-    <w:name w:val="Заголовок 2 Знак"/>
-    <w:basedOn w:val="a2"/>
-    <w:link w:val="2"/>
+  <w:style w:type="character" w:customStyle="1" w:styleId="Heading2Char1">
+    <w:name w:val="Heading 2 Char1"/>
+    <w:basedOn w:val="DefaultParagraphFont"/>
+    <w:link w:val="Heading2"/>
     <w:uiPriority w:val="9"/>
     <w:rPr>
       <w:rFonts w:ascii="Times New Roman" w:eastAsiaTheme="majorEastAsia" w:hAnsi="Times New Roman" w:cstheme="majorBidi"/>
@@ -16316,10 +16350,10 @@
       <w:szCs w:val="26"/>
     </w:rPr>
   </w:style>
-  <w:style w:type="character" w:customStyle="1" w:styleId="30">
-    <w:name w:val="Заголовок 3 Знак"/>
-    <w:basedOn w:val="a2"/>
-    <w:link w:val="3"/>
+  <w:style w:type="character" w:customStyle="1" w:styleId="Heading3Char1">
+    <w:name w:val="Heading 3 Char1"/>
+    <w:basedOn w:val="DefaultParagraphFont"/>
+    <w:link w:val="Heading3"/>
     <w:uiPriority w:val="9"/>
     <w:rPr>
       <w:rFonts w:ascii="Times New Roman" w:eastAsiaTheme="majorEastAsia" w:hAnsi="Times New Roman" w:cs="Times New Roman"/>
@@ -16329,10 +16363,10 @@
       <w:szCs w:val="28"/>
     </w:rPr>
   </w:style>
-  <w:style w:type="paragraph" w:customStyle="1" w:styleId="af2">
+  <w:style w:type="paragraph" w:customStyle="1" w:styleId="a1">
     <w:name w:val="Содержание"/>
-    <w:basedOn w:val="12"/>
-    <w:link w:val="af3"/>
+    <w:basedOn w:val="TOC1"/>
+    <w:link w:val="a2"/>
     <w:qFormat/>
     <w:pPr>
       <w:tabs>
@@ -16342,28 +16376,28 @@
       <w:ind w:firstLine="0"/>
     </w:pPr>
   </w:style>
-  <w:style w:type="character" w:customStyle="1" w:styleId="af3">
+  <w:style w:type="character" w:customStyle="1" w:styleId="a2">
     <w:name w:val="Содержание Знак"/>
-    <w:basedOn w:val="a2"/>
-    <w:link w:val="af2"/>
+    <w:basedOn w:val="DefaultParagraphFont"/>
+    <w:link w:val="a1"/>
     <w:rPr>
       <w:rFonts w:ascii="Times New Roman" w:hAnsi="Times New Roman"/>
       <w:sz w:val="28"/>
     </w:rPr>
   </w:style>
-  <w:style w:type="paragraph" w:styleId="12">
+  <w:style w:type="paragraph" w:styleId="TOC1">
     <w:name w:val="toc 1"/>
-    <w:basedOn w:val="a1"/>
-    <w:next w:val="a1"/>
+    <w:basedOn w:val="Normal"/>
+    <w:next w:val="Normal"/>
     <w:uiPriority w:val="39"/>
     <w:unhideWhenUsed/>
     <w:pPr>
       <w:spacing w:after="100"/>
     </w:pPr>
   </w:style>
-  <w:style w:type="character" w:styleId="af4">
+  <w:style w:type="character" w:styleId="SubtleEmphasis">
     <w:name w:val="Subtle Emphasis"/>
-    <w:basedOn w:val="a2"/>
+    <w:basedOn w:val="DefaultParagraphFont"/>
     <w:uiPriority w:val="19"/>
     <w:rPr>
       <w:rFonts w:ascii="Times New Roman" w:hAnsi="Times New Roman"/>
@@ -16373,16 +16407,16 @@
       <w:sz w:val="26"/>
     </w:rPr>
   </w:style>
-  <w:style w:type="paragraph" w:customStyle="1" w:styleId="32">
+  <w:style w:type="paragraph" w:customStyle="1" w:styleId="3">
     <w:name w:val="Заголовок 3+"/>
-    <w:basedOn w:val="3"/>
+    <w:basedOn w:val="Heading3"/>
     <w:rPr>
       <w:i/>
     </w:rPr>
   </w:style>
-  <w:style w:type="paragraph" w:customStyle="1" w:styleId="af5">
+  <w:style w:type="paragraph" w:customStyle="1" w:styleId="a3">
     <w:name w:val="Надпись таблицы"/>
-    <w:basedOn w:val="a1"/>
+    <w:basedOn w:val="Normal"/>
     <w:qFormat/>
     <w:pPr>
       <w:keepNext/>
@@ -16396,9 +16430,9 @@
       <w:szCs w:val="28"/>
     </w:rPr>
   </w:style>
-  <w:style w:type="paragraph" w:customStyle="1" w:styleId="af6">
+  <w:style w:type="paragraph" w:customStyle="1" w:styleId="a4">
     <w:name w:val="Содержимое таблицы"/>
-    <w:basedOn w:val="a1"/>
+    <w:basedOn w:val="Normal"/>
     <w:qFormat/>
     <w:pPr>
       <w:spacing w:line="240" w:lineRule="auto"/>
@@ -16408,9 +16442,9 @@
       <w:sz w:val="24"/>
     </w:rPr>
   </w:style>
-  <w:style w:type="paragraph" w:styleId="af7">
+  <w:style w:type="paragraph" w:styleId="ListParagraph">
     <w:name w:val="List Paragraph"/>
-    <w:basedOn w:val="a1"/>
+    <w:basedOn w:val="Normal"/>
     <w:uiPriority w:val="34"/>
     <w:pPr>
       <w:ind w:left="720"/>
@@ -16419,7 +16453,7 @@
   </w:style>
   <w:style w:type="paragraph" w:customStyle="1" w:styleId="a0">
     <w:name w:val="Маркированный список КУРС"/>
-    <w:basedOn w:val="af7"/>
+    <w:basedOn w:val="ListParagraph"/>
     <w:qFormat/>
     <w:pPr>
       <w:numPr>
@@ -16430,7 +16464,7 @@
   </w:style>
   <w:style w:type="paragraph" w:customStyle="1" w:styleId="a">
     <w:name w:val="Нумер список КУРС"/>
-    <w:basedOn w:val="af7"/>
+    <w:basedOn w:val="ListParagraph"/>
     <w:qFormat/>
     <w:pPr>
       <w:numPr>
@@ -16439,11 +16473,11 @@
       <w:ind w:left="1276" w:hanging="567"/>
     </w:pPr>
   </w:style>
-  <w:style w:type="paragraph" w:styleId="af8">
+  <w:style w:type="paragraph" w:styleId="IntenseQuote">
     <w:name w:val="Intense Quote"/>
-    <w:basedOn w:val="a1"/>
-    <w:next w:val="a1"/>
-    <w:link w:val="af9"/>
+    <w:basedOn w:val="Normal"/>
+    <w:next w:val="Normal"/>
+    <w:link w:val="IntenseQuoteChar1"/>
     <w:uiPriority w:val="30"/>
     <w:pPr>
       <w:pBdr>
@@ -16460,10 +16494,10 @@
       <w:color w:val="4472C4" w:themeColor="accent1"/>
     </w:rPr>
   </w:style>
-  <w:style w:type="character" w:customStyle="1" w:styleId="af9">
-    <w:name w:val="Выделенная цитата Знак"/>
-    <w:basedOn w:val="a2"/>
-    <w:link w:val="af8"/>
+  <w:style w:type="character" w:customStyle="1" w:styleId="IntenseQuoteChar1">
+    <w:name w:val="Intense Quote Char1"/>
+    <w:basedOn w:val="DefaultParagraphFont"/>
+    <w:link w:val="IntenseQuote"/>
     <w:uiPriority w:val="30"/>
     <w:rPr>
       <w:rFonts w:ascii="Times New Roman" w:hAnsi="Times New Roman"/>
@@ -16473,11 +16507,11 @@
       <w:sz w:val="28"/>
     </w:rPr>
   </w:style>
-  <w:style w:type="paragraph" w:styleId="22">
+  <w:style w:type="paragraph" w:styleId="Quote">
     <w:name w:val="Quote"/>
-    <w:basedOn w:val="a1"/>
-    <w:next w:val="a1"/>
-    <w:link w:val="23"/>
+    <w:basedOn w:val="Normal"/>
+    <w:next w:val="Normal"/>
+    <w:link w:val="QuoteChar1"/>
     <w:uiPriority w:val="29"/>
     <w:pPr>
       <w:spacing w:before="200" w:after="160"/>
@@ -16490,10 +16524,10 @@
       <w:color w:val="404040" w:themeColor="text1" w:themeTint="BF"/>
     </w:rPr>
   </w:style>
-  <w:style w:type="character" w:customStyle="1" w:styleId="23">
-    <w:name w:val="Цитата 2 Знак"/>
-    <w:basedOn w:val="a2"/>
-    <w:link w:val="22"/>
+  <w:style w:type="character" w:customStyle="1" w:styleId="QuoteChar1">
+    <w:name w:val="Quote Char1"/>
+    <w:basedOn w:val="DefaultParagraphFont"/>
+    <w:link w:val="Quote"/>
     <w:uiPriority w:val="29"/>
     <w:rPr>
       <w:rFonts w:ascii="Times New Roman" w:hAnsi="Times New Roman"/>
@@ -16503,18 +16537,18 @@
       <w:sz w:val="28"/>
     </w:rPr>
   </w:style>
-  <w:style w:type="character" w:styleId="afa">
+  <w:style w:type="character" w:styleId="Strong">
     <w:name w:val="Strong"/>
-    <w:basedOn w:val="a2"/>
+    <w:basedOn w:val="DefaultParagraphFont"/>
     <w:uiPriority w:val="22"/>
     <w:rPr>
       <w:b/>
       <w:bCs/>
     </w:rPr>
   </w:style>
-  <w:style w:type="character" w:styleId="afb">
+  <w:style w:type="character" w:styleId="IntenseEmphasis">
     <w:name w:val="Intense Emphasis"/>
-    <w:basedOn w:val="a2"/>
+    <w:basedOn w:val="DefaultParagraphFont"/>
     <w:uiPriority w:val="21"/>
     <w:rPr>
       <w:i/>
@@ -16522,19 +16556,19 @@
       <w:color w:val="4472C4" w:themeColor="accent1"/>
     </w:rPr>
   </w:style>
-  <w:style w:type="character" w:styleId="afc">
+  <w:style w:type="character" w:styleId="Emphasis">
     <w:name w:val="Emphasis"/>
-    <w:basedOn w:val="a2"/>
+    <w:basedOn w:val="DefaultParagraphFont"/>
     <w:uiPriority w:val="20"/>
     <w:rPr>
       <w:i/>
       <w:iCs/>
     </w:rPr>
   </w:style>
-  <w:style w:type="character" w:customStyle="1" w:styleId="40">
-    <w:name w:val="Заголовок 4 Знак"/>
-    <w:basedOn w:val="a2"/>
-    <w:link w:val="4"/>
+  <w:style w:type="character" w:customStyle="1" w:styleId="Heading4Char1">
+    <w:name w:val="Heading 4 Char1"/>
+    <w:basedOn w:val="DefaultParagraphFont"/>
+    <w:link w:val="Heading4"/>
     <w:uiPriority w:val="9"/>
     <w:rPr>
       <w:rFonts w:asciiTheme="majorHAnsi" w:eastAsiaTheme="majorEastAsia" w:hAnsiTheme="majorHAnsi" w:cstheme="majorBidi"/>
@@ -16544,9 +16578,9 @@
       <w:sz w:val="28"/>
     </w:rPr>
   </w:style>
-  <w:style w:type="paragraph" w:customStyle="1" w:styleId="afd">
+  <w:style w:type="paragraph" w:customStyle="1" w:styleId="a5">
     <w:name w:val="Рисунок"/>
-    <w:basedOn w:val="a1"/>
+    <w:basedOn w:val="Normal"/>
     <w:qFormat/>
     <w:pPr>
       <w:spacing w:after="120" w:line="240" w:lineRule="auto"/>
@@ -16558,9 +16592,9 @@
       <w:sz w:val="24"/>
     </w:rPr>
   </w:style>
-  <w:style w:type="paragraph" w:customStyle="1" w:styleId="afe">
+  <w:style w:type="paragraph" w:customStyle="1" w:styleId="a6">
     <w:name w:val="Надпись_Листинг"/>
-    <w:basedOn w:val="afd"/>
+    <w:basedOn w:val="a5"/>
     <w:qFormat/>
     <w:pPr>
       <w:keepNext/>
@@ -16573,9 +16607,9 @@
       <w:i/>
     </w:rPr>
   </w:style>
-  <w:style w:type="paragraph" w:customStyle="1" w:styleId="aff">
+  <w:style w:type="paragraph" w:customStyle="1" w:styleId="a7">
     <w:name w:val="Содержимое_Листинг"/>
-    <w:basedOn w:val="a1"/>
+    <w:basedOn w:val="Normal"/>
     <w:qFormat/>
     <w:pPr>
       <w:spacing w:line="240" w:lineRule="auto"/>
@@ -16587,7 +16621,7 @@
       <w:sz w:val="20"/>
     </w:rPr>
   </w:style>
-  <w:style w:type="paragraph" w:customStyle="1" w:styleId="aff0">
+  <w:style w:type="paragraph" w:customStyle="1" w:styleId="a8">
     <w:name w:val="Разделы в литературе"/>
     <w:qFormat/>
     <w:pPr>
@@ -16603,9 +16637,9 @@
       <w:sz w:val="28"/>
     </w:rPr>
   </w:style>
-  <w:style w:type="table" w:styleId="aff1">
+  <w:style w:type="table" w:styleId="TableGrid">
     <w:name w:val="Table Grid"/>
-    <w:basedOn w:val="a3"/>
+    <w:basedOn w:val="TableNormal"/>
     <w:uiPriority w:val="39"/>
     <w:pPr>
       <w:spacing w:after="0" w:line="240" w:lineRule="auto"/>
@@ -16621,9 +16655,9 @@
       </w:tblBorders>
     </w:tblPr>
   </w:style>
-  <w:style w:type="character" w:styleId="aff2">
+  <w:style w:type="character" w:styleId="CommentReference">
     <w:name w:val="annotation reference"/>
-    <w:basedOn w:val="a2"/>
+    <w:basedOn w:val="DefaultParagraphFont"/>
     <w:uiPriority w:val="99"/>
     <w:semiHidden/>
     <w:unhideWhenUsed/>
@@ -16632,10 +16666,10 @@
       <w:szCs w:val="16"/>
     </w:rPr>
   </w:style>
-  <w:style w:type="paragraph" w:styleId="aff3">
+  <w:style w:type="paragraph" w:styleId="CommentText">
     <w:name w:val="annotation text"/>
-    <w:basedOn w:val="a1"/>
-    <w:link w:val="aff4"/>
+    <w:basedOn w:val="Normal"/>
+    <w:link w:val="CommentTextChar"/>
     <w:uiPriority w:val="99"/>
     <w:semiHidden/>
     <w:unhideWhenUsed/>
@@ -16647,10 +16681,10 @@
       <w:szCs w:val="20"/>
     </w:rPr>
   </w:style>
-  <w:style w:type="character" w:customStyle="1" w:styleId="aff4">
-    <w:name w:val="Текст примечания Знак"/>
-    <w:basedOn w:val="a2"/>
-    <w:link w:val="aff3"/>
+  <w:style w:type="character" w:customStyle="1" w:styleId="CommentTextChar">
+    <w:name w:val="Comment Text Char"/>
+    <w:basedOn w:val="DefaultParagraphFont"/>
+    <w:link w:val="CommentText"/>
     <w:uiPriority w:val="99"/>
     <w:semiHidden/>
     <w:rPr>
@@ -16659,11 +16693,11 @@
       <w:szCs w:val="20"/>
     </w:rPr>
   </w:style>
-  <w:style w:type="paragraph" w:styleId="aff5">
+  <w:style w:type="paragraph" w:styleId="CommentSubject">
     <w:name w:val="annotation subject"/>
-    <w:basedOn w:val="aff3"/>
-    <w:next w:val="aff3"/>
-    <w:link w:val="aff6"/>
+    <w:basedOn w:val="CommentText"/>
+    <w:next w:val="CommentText"/>
+    <w:link w:val="CommentSubjectChar"/>
     <w:uiPriority w:val="99"/>
     <w:semiHidden/>
     <w:unhideWhenUsed/>
@@ -16672,10 +16706,10 @@
       <w:bCs/>
     </w:rPr>
   </w:style>
-  <w:style w:type="character" w:customStyle="1" w:styleId="aff6">
-    <w:name w:val="Тема примечания Знак"/>
-    <w:basedOn w:val="aff4"/>
-    <w:link w:val="aff5"/>
+  <w:style w:type="character" w:customStyle="1" w:styleId="CommentSubjectChar">
+    <w:name w:val="Comment Subject Char"/>
+    <w:basedOn w:val="CommentTextChar"/>
+    <w:link w:val="CommentSubject"/>
     <w:uiPriority w:val="99"/>
     <w:semiHidden/>
     <w:rPr>
@@ -16686,17 +16720,17 @@
       <w:szCs w:val="20"/>
     </w:rPr>
   </w:style>
-  <w:style w:type="paragraph" w:styleId="aff7">
+  <w:style w:type="paragraph" w:styleId="TOCHeading">
     <w:name w:val="TOC Heading"/>
-    <w:basedOn w:val="aff8"/>
-    <w:next w:val="a1"/>
+    <w:basedOn w:val="a9"/>
+    <w:next w:val="Normal"/>
     <w:uiPriority w:val="39"/>
     <w:unhideWhenUsed/>
   </w:style>
-  <w:style w:type="paragraph" w:styleId="24">
+  <w:style w:type="paragraph" w:styleId="TOC2">
     <w:name w:val="toc 2"/>
-    <w:basedOn w:val="a1"/>
-    <w:next w:val="a1"/>
+    <w:basedOn w:val="Normal"/>
+    <w:next w:val="Normal"/>
     <w:uiPriority w:val="39"/>
     <w:unhideWhenUsed/>
     <w:pPr>
@@ -16704,10 +16738,10 @@
       <w:ind w:left="280"/>
     </w:pPr>
   </w:style>
-  <w:style w:type="paragraph" w:styleId="33">
+  <w:style w:type="paragraph" w:styleId="TOC3">
     <w:name w:val="toc 3"/>
-    <w:basedOn w:val="a1"/>
-    <w:next w:val="a1"/>
+    <w:basedOn w:val="Normal"/>
+    <w:next w:val="Normal"/>
     <w:uiPriority w:val="39"/>
     <w:unhideWhenUsed/>
     <w:pPr>
@@ -16715,9 +16749,9 @@
       <w:ind w:left="560"/>
     </w:pPr>
   </w:style>
-  <w:style w:type="character" w:styleId="aff9">
+  <w:style w:type="character" w:styleId="Hyperlink">
     <w:name w:val="Hyperlink"/>
-    <w:basedOn w:val="a2"/>
+    <w:basedOn w:val="DefaultParagraphFont"/>
     <w:uiPriority w:val="99"/>
     <w:unhideWhenUsed/>
     <w:rPr>
@@ -16725,20 +16759,20 @@
       <w:u w:val="single"/>
     </w:rPr>
   </w:style>
-  <w:style w:type="paragraph" w:customStyle="1" w:styleId="aff8">
+  <w:style w:type="paragraph" w:customStyle="1" w:styleId="a9">
     <w:name w:val="Структурный заголовок"/>
-    <w:basedOn w:val="1"/>
-    <w:link w:val="affa"/>
+    <w:basedOn w:val="Heading1"/>
+    <w:link w:val="aa"/>
     <w:qFormat/>
     <w:pPr>
       <w:ind w:firstLine="0"/>
       <w:jc w:val="center"/>
     </w:pPr>
   </w:style>
-  <w:style w:type="paragraph" w:styleId="affb">
+  <w:style w:type="paragraph" w:styleId="Header">
     <w:name w:val="header"/>
-    <w:basedOn w:val="a1"/>
-    <w:link w:val="affc"/>
+    <w:basedOn w:val="Normal"/>
+    <w:link w:val="HeaderChar1"/>
     <w:uiPriority w:val="99"/>
     <w:unhideWhenUsed/>
     <w:pPr>
@@ -16749,10 +16783,10 @@
       <w:spacing w:line="240" w:lineRule="auto"/>
     </w:pPr>
   </w:style>
-  <w:style w:type="character" w:customStyle="1" w:styleId="affa">
+  <w:style w:type="character" w:customStyle="1" w:styleId="aa">
     <w:name w:val="Структурный заголовок Знак"/>
-    <w:basedOn w:val="10"/>
-    <w:link w:val="aff8"/>
+    <w:basedOn w:val="Heading1Char1"/>
+    <w:link w:val="a9"/>
     <w:rPr>
       <w:rFonts w:ascii="Times New Roman" w:eastAsiaTheme="majorEastAsia" w:hAnsi="Times New Roman" w:cstheme="majorBidi"/>
       <w:b/>
@@ -16761,20 +16795,20 @@
       <w:szCs w:val="32"/>
     </w:rPr>
   </w:style>
-  <w:style w:type="character" w:customStyle="1" w:styleId="affc">
-    <w:name w:val="Верхний колонтитул Знак"/>
-    <w:basedOn w:val="a2"/>
-    <w:link w:val="affb"/>
+  <w:style w:type="character" w:customStyle="1" w:styleId="HeaderChar1">
+    <w:name w:val="Header Char1"/>
+    <w:basedOn w:val="DefaultParagraphFont"/>
+    <w:link w:val="Header"/>
     <w:uiPriority w:val="99"/>
     <w:rPr>
       <w:rFonts w:ascii="Times New Roman" w:hAnsi="Times New Roman"/>
       <w:sz w:val="28"/>
     </w:rPr>
   </w:style>
-  <w:style w:type="paragraph" w:styleId="affd">
+  <w:style w:type="paragraph" w:styleId="Footer">
     <w:name w:val="footer"/>
-    <w:basedOn w:val="a1"/>
-    <w:link w:val="affe"/>
+    <w:basedOn w:val="Normal"/>
+    <w:link w:val="FooterChar1"/>
     <w:uiPriority w:val="99"/>
     <w:unhideWhenUsed/>
     <w:pPr>
@@ -16785,20 +16819,20 @@
       <w:spacing w:line="240" w:lineRule="auto"/>
     </w:pPr>
   </w:style>
-  <w:style w:type="character" w:customStyle="1" w:styleId="affe">
-    <w:name w:val="Нижний колонтитул Знак"/>
-    <w:basedOn w:val="a2"/>
-    <w:link w:val="affd"/>
+  <w:style w:type="character" w:customStyle="1" w:styleId="FooterChar1">
+    <w:name w:val="Footer Char1"/>
+    <w:basedOn w:val="DefaultParagraphFont"/>
+    <w:link w:val="Footer"/>
     <w:uiPriority w:val="99"/>
     <w:rPr>
       <w:rFonts w:ascii="Times New Roman" w:hAnsi="Times New Roman"/>
       <w:sz w:val="28"/>
     </w:rPr>
   </w:style>
-  <w:style w:type="paragraph" w:customStyle="1" w:styleId="afff">
+  <w:style w:type="paragraph" w:customStyle="1" w:styleId="ab">
     <w:name w:val="№ страницы"/>
-    <w:basedOn w:val="affd"/>
-    <w:link w:val="afff0"/>
+    <w:basedOn w:val="Footer"/>
+    <w:link w:val="ac"/>
     <w:qFormat/>
     <w:pPr>
       <w:ind w:firstLine="0"/>
@@ -16808,10 +16842,10 @@
       <w:sz w:val="22"/>
     </w:rPr>
   </w:style>
-  <w:style w:type="table" w:customStyle="1" w:styleId="13">
+  <w:style w:type="table" w:customStyle="1" w:styleId="1">
     <w:name w:val="Сетка таблицы1"/>
-    <w:basedOn w:val="a3"/>
-    <w:next w:val="aff1"/>
+    <w:basedOn w:val="TableNormal"/>
+    <w:next w:val="TableGrid"/>
     <w:pPr>
       <w:widowControl w:val="0"/>
       <w:jc w:val="both"/>
@@ -16832,27 +16866,27 @@
       </w:tblBorders>
     </w:tblPr>
   </w:style>
-  <w:style w:type="character" w:customStyle="1" w:styleId="afff0">
+  <w:style w:type="character" w:customStyle="1" w:styleId="ac">
     <w:name w:val="№ страницы Знак"/>
-    <w:basedOn w:val="affe"/>
-    <w:link w:val="afff"/>
+    <w:basedOn w:val="FooterChar1"/>
+    <w:link w:val="ab"/>
     <w:rPr>
       <w:rFonts w:ascii="Times New Roman" w:hAnsi="Times New Roman"/>
       <w:sz w:val="28"/>
     </w:rPr>
   </w:style>
-  <w:style w:type="character" w:styleId="afff1">
+  <w:style w:type="character" w:styleId="PlaceholderText">
     <w:name w:val="Placeholder Text"/>
-    <w:basedOn w:val="a2"/>
+    <w:basedOn w:val="DefaultParagraphFont"/>
     <w:uiPriority w:val="99"/>
     <w:semiHidden/>
     <w:rPr>
       <w:color w:val="808080"/>
     </w:rPr>
   </w:style>
-  <w:style w:type="character" w:styleId="afff2">
+  <w:style w:type="character" w:styleId="UnresolvedMention">
     <w:name w:val="Unresolved Mention"/>
-    <w:basedOn w:val="a2"/>
+    <w:basedOn w:val="DefaultParagraphFont"/>
     <w:uiPriority w:val="99"/>
     <w:semiHidden/>
     <w:unhideWhenUsed/>

</xml_diff>

<commit_message>
started kursach, pr_5 bazza fixed, started laba_3 seriously
</commit_message>
<xml_diff>
--- a/bazzza/Pr_5/PR_5.docx
+++ b/bazzza/Pr_5/PR_5.docx
@@ -1,6 +1,6 @@
 
 <file path=word/document.xml><?xml version="1.0" encoding="utf-8"?>
-<w:document xmlns:wpc="http://schemas.microsoft.com/office/word/2010/wordprocessingCanvas" xmlns:cx="http://schemas.microsoft.com/office/drawing/2014/chartex" xmlns:cx1="http://schemas.microsoft.com/office/drawing/2015/9/8/chartex" xmlns:cx2="http://schemas.microsoft.com/office/drawing/2015/10/21/chartex" xmlns:cx3="http://schemas.microsoft.com/office/drawing/2016/5/9/chartex" xmlns:cx4="http://schemas.microsoft.com/office/drawing/2016/5/10/chartex" xmlns:cx5="http://schemas.microsoft.com/office/drawing/2016/5/11/chartex" xmlns:cx6="http://schemas.microsoft.com/office/drawing/2016/5/12/chartex" xmlns:cx7="http://schemas.microsoft.com/office/drawing/2016/5/13/chartex" xmlns:cx8="http://schemas.microsoft.com/office/drawing/2016/5/14/chartex" xmlns:mc="http://schemas.openxmlformats.org/markup-compatibility/2006" xmlns:aink="http://schemas.microsoft.com/office/drawing/2016/ink" xmlns:am3d="http://schemas.microsoft.com/office/drawing/2017/model3d" xmlns:o="urn:schemas-microsoft-com:office:office" xmlns:oel="http://schemas.microsoft.com/office/2019/extlst" xmlns:r="http://schemas.openxmlformats.org/officeDocument/2006/relationships" xmlns:m="http://schemas.openxmlformats.org/officeDocument/2006/math" xmlns:v="urn:schemas-microsoft-com:vml" xmlns:wp14="http://schemas.microsoft.com/office/word/2010/wordprocessingDrawing" xmlns:wp="http://schemas.openxmlformats.org/drawingml/2006/wordprocessingDrawing" xmlns:w10="urn:schemas-microsoft-com:office:word" xmlns:w="http://schemas.openxmlformats.org/wordprocessingml/2006/main" xmlns:w14="http://schemas.microsoft.com/office/word/2010/wordml" xmlns:w15="http://schemas.microsoft.com/office/word/2012/wordml" xmlns:w16cex="http://schemas.microsoft.com/office/word/2018/wordml/cex" xmlns:w16cid="http://schemas.microsoft.com/office/word/2016/wordml/cid" xmlns:w16="http://schemas.microsoft.com/office/word/2018/wordml" xmlns:w16du="http://schemas.microsoft.com/office/word/2023/wordml/word16du" xmlns:w16sdtdh="http://schemas.microsoft.com/office/word/2020/wordml/sdtdatahash" xmlns:w16sdtfl="http://schemas.microsoft.com/office/word/2024/wordml/sdtformatlock" xmlns:w16se="http://schemas.microsoft.com/office/word/2015/wordml/symex" xmlns:wpg="http://schemas.microsoft.com/office/word/2010/wordprocessingGroup" xmlns:wpi="http://schemas.microsoft.com/office/word/2010/wordprocessingInk" xmlns:wne="http://schemas.microsoft.com/office/word/2006/wordml" xmlns:wps="http://schemas.microsoft.com/office/word/2010/wordprocessingShape" mc:Ignorable="w14 w15 w16se w16cid w16 w16cex w16sdtdh w16sdtfl w16du wp14">
+<w:document xmlns:wpc="http://schemas.microsoft.com/office/word/2010/wordprocessingCanvas" xmlns:cx="http://schemas.microsoft.com/office/drawing/2014/chartex" xmlns:cx1="http://schemas.microsoft.com/office/drawing/2015/9/8/chartex" xmlns:cx2="http://schemas.microsoft.com/office/drawing/2015/10/21/chartex" xmlns:cx3="http://schemas.microsoft.com/office/drawing/2016/5/9/chartex" xmlns:cx4="http://schemas.microsoft.com/office/drawing/2016/5/10/chartex" xmlns:cx5="http://schemas.microsoft.com/office/drawing/2016/5/11/chartex" xmlns:cx6="http://schemas.microsoft.com/office/drawing/2016/5/12/chartex" xmlns:cx7="http://schemas.microsoft.com/office/drawing/2016/5/13/chartex" xmlns:cx8="http://schemas.microsoft.com/office/drawing/2016/5/14/chartex" xmlns:mc="http://schemas.openxmlformats.org/markup-compatibility/2006" xmlns:aink="http://schemas.microsoft.com/office/drawing/2016/ink" xmlns:am3d="http://schemas.microsoft.com/office/drawing/2017/model3d" xmlns:o="urn:schemas-microsoft-com:office:office" xmlns:r="http://schemas.openxmlformats.org/officeDocument/2006/relationships" xmlns:m="http://schemas.openxmlformats.org/officeDocument/2006/math" xmlns:v="urn:schemas-microsoft-com:vml" xmlns:wp14="http://schemas.microsoft.com/office/word/2010/wordprocessingDrawing" xmlns:wp="http://schemas.openxmlformats.org/drawingml/2006/wordprocessingDrawing" xmlns:w10="urn:schemas-microsoft-com:office:word" xmlns:w="http://schemas.openxmlformats.org/wordprocessingml/2006/main" xmlns:w14="http://schemas.microsoft.com/office/word/2010/wordml" xmlns:w15="http://schemas.microsoft.com/office/word/2012/wordml" xmlns:w16cex="http://schemas.microsoft.com/office/word/2018/wordml/cex" xmlns:w16cid="http://schemas.microsoft.com/office/word/2016/wordml/cid" xmlns:w16="http://schemas.microsoft.com/office/word/2018/wordml" xmlns:w16sdtdh="http://schemas.microsoft.com/office/word/2020/wordml/sdtdatahash" xmlns:w16se="http://schemas.microsoft.com/office/word/2015/wordml/symex" xmlns:wpg="http://schemas.microsoft.com/office/word/2010/wordprocessingGroup" xmlns:wpi="http://schemas.microsoft.com/office/word/2010/wordprocessingInk" xmlns:wne="http://schemas.microsoft.com/office/word/2006/wordml" xmlns:wps="http://schemas.microsoft.com/office/word/2010/wordprocessingShape" mc:Ignorable="w14 w15 w16se w16cid w16 w16cex w16sdtdh wp14">
   <w:body>
     <w:tbl>
       <w:tblPr>
@@ -403,7 +403,7 @@
                     </wp:inline>
                   </w:drawing>
                 </mc:Choice>
-                <mc:Fallback>
+                <mc:Fallback xmlns:w16sdtfl="http://schemas.microsoft.com/office/word/2024/wordml/sdtformatlock" xmlns:w16du="http://schemas.microsoft.com/office/word/2023/wordml/word16du" xmlns:oel="http://schemas.microsoft.com/office/2019/extlst">
                   <w:pict>
                     <v:group w14:anchorId="61D62163" id="Полотно 2" o:spid="_x0000_s1026" style="width:459pt;height:27pt;mso-position-horizontal-relative:char;mso-position-vertical-relative:line" coordsize="58293,3429" o:gfxdata="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">
                       <o:lock v:ext="edit" aspectratio="t"/>
@@ -665,7 +665,7 @@
     </w:p>
     <w:tbl>
       <w:tblPr>
-        <w:tblStyle w:val="13"/>
+        <w:tblStyle w:val="1"/>
         <w:tblW w:w="0" w:type="auto"/>
         <w:tblBorders>
           <w:top w:val="none" w:sz="0" w:space="0" w:color="auto"/>
@@ -968,23 +968,13 @@
                 <w:szCs w:val="24"/>
               </w:rPr>
             </w:pPr>
-            <w:proofErr w:type="gramStart"/>
             <w:r>
               <w:rPr>
                 <w:rFonts w:eastAsia="SimSun" w:cs="Times New Roman"/>
                 <w:sz w:val="24"/>
                 <w:szCs w:val="24"/>
               </w:rPr>
-              <w:t>« __ »</w:t>
-            </w:r>
-            <w:proofErr w:type="gramEnd"/>
-            <w:r>
-              <w:rPr>
-                <w:rFonts w:eastAsia="SimSun" w:cs="Times New Roman"/>
-                <w:sz w:val="24"/>
-                <w:szCs w:val="24"/>
-              </w:rPr>
-              <w:t xml:space="preserve"> _______ 202</w:t>
+              <w:t>« __ » _______ 202</w:t>
             </w:r>
             <w:r>
               <w:rPr>
@@ -1055,7 +1045,6 @@
                 <w:szCs w:val="24"/>
               </w:rPr>
             </w:pPr>
-            <w:proofErr w:type="gramStart"/>
             <w:r>
               <w:rPr>
                 <w:rFonts w:eastAsia="SimSun" w:cs="Times New Roman"/>
@@ -1079,16 +1068,7 @@
                 <w:sz w:val="24"/>
                 <w:szCs w:val="24"/>
               </w:rPr>
-              <w:t xml:space="preserve"> »</w:t>
-            </w:r>
-            <w:proofErr w:type="gramEnd"/>
-            <w:r>
-              <w:rPr>
-                <w:rFonts w:eastAsia="SimSun" w:cs="Times New Roman"/>
-                <w:sz w:val="24"/>
-                <w:szCs w:val="24"/>
-              </w:rPr>
-              <w:t xml:space="preserve"> _______ 202</w:t>
+              <w:t xml:space="preserve"> » _______ 202</w:t>
             </w:r>
             <w:r>
               <w:rPr>
@@ -1251,13 +1231,13 @@
     </w:p>
     <w:bookmarkStart w:id="36" w:name="_Toc102076516" w:displacedByCustomXml="next"/>
     <w:bookmarkStart w:id="37" w:name="_Toc102076491" w:displacedByCustomXml="next"/>
-    <w:bookmarkStart w:id="38" w:name="_Toc195875536" w:displacedByCustomXml="next"/>
-    <w:bookmarkStart w:id="39" w:name="_Toc190870566" w:displacedByCustomXml="next"/>
-    <w:bookmarkStart w:id="40" w:name="_Toc190870445" w:displacedByCustomXml="next"/>
+    <w:bookmarkStart w:id="38" w:name="_Toc194518596" w:displacedByCustomXml="next"/>
+    <w:bookmarkStart w:id="39" w:name="_Toc194518111" w:displacedByCustomXml="next"/>
+    <w:bookmarkStart w:id="40" w:name="_Toc192966473" w:displacedByCustomXml="next"/>
     <w:bookmarkStart w:id="41" w:name="_Toc100913768" w:displacedByCustomXml="next"/>
-    <w:bookmarkStart w:id="42" w:name="_Toc192966473" w:displacedByCustomXml="next"/>
-    <w:bookmarkStart w:id="43" w:name="_Toc194518111" w:displacedByCustomXml="next"/>
-    <w:bookmarkStart w:id="44" w:name="_Toc194518596" w:displacedByCustomXml="next"/>
+    <w:bookmarkStart w:id="42" w:name="_Toc190870445" w:displacedByCustomXml="next"/>
+    <w:bookmarkStart w:id="43" w:name="_Toc190870566" w:displacedByCustomXml="next"/>
+    <w:bookmarkStart w:id="44" w:name="_Toc195875536" w:displacedByCustomXml="next"/>
     <w:sdt>
       <w:sdtPr>
         <w:rPr>
@@ -1273,14 +1253,15 @@
           <w:docPartUnique/>
         </w:docPartObj>
       </w:sdtPr>
+      <w:sdtEndPr/>
       <w:sdtContent>
         <w:bookmarkEnd w:id="37" w:displacedByCustomXml="prev"/>
         <w:bookmarkEnd w:id="36" w:displacedByCustomXml="prev"/>
-        <w:bookmarkStart w:id="45" w:name="_Toc102076492" w:displacedByCustomXml="prev"/>
-        <w:bookmarkStart w:id="46" w:name="_Toc102076517" w:displacedByCustomXml="prev"/>
+        <w:bookmarkStart w:id="45" w:name="_Toc102076517" w:displacedByCustomXml="prev"/>
+        <w:bookmarkStart w:id="46" w:name="_Toc102076492" w:displacedByCustomXml="prev"/>
         <w:p>
           <w:pPr>
-            <w:pStyle w:val="aff8"/>
+            <w:pStyle w:val="a9"/>
             <w:rPr>
               <w:noProof/>
             </w:rPr>
@@ -1318,7 +1299,7 @@
         </w:p>
         <w:p>
           <w:pPr>
-            <w:pStyle w:val="12"/>
+            <w:pStyle w:val="TOC1"/>
             <w:tabs>
               <w:tab w:val="right" w:leader="dot" w:pos="9628"/>
             </w:tabs>
@@ -1336,7 +1317,7 @@
           <w:hyperlink w:anchor="_Toc195875537" w:history="1">
             <w:r>
               <w:rPr>
-                <w:rStyle w:val="aff9"/>
+                <w:rStyle w:val="Hyperlink"/>
                 <w:noProof/>
               </w:rPr>
               <w:t>ПРАКТИЧЕСКАЯ РАБОТА № 5. ПРОЕКТИРОВАНИЕ КОНЦЕПТУАЛЬНОЙ СХЕМЫ ДАННЫХ.</w:t>
@@ -1393,7 +1374,7 @@
         </w:p>
         <w:p>
           <w:pPr>
-            <w:pStyle w:val="12"/>
+            <w:pStyle w:val="TOC1"/>
             <w:tabs>
               <w:tab w:val="left" w:pos="1417"/>
               <w:tab w:val="right" w:leader="dot" w:pos="9628"/>
@@ -1412,7 +1393,7 @@
           <w:hyperlink w:anchor="_Toc195875538" w:history="1">
             <w:r>
               <w:rPr>
-                <w:rStyle w:val="aff9"/>
+                <w:rStyle w:val="Hyperlink"/>
                 <w:noProof/>
               </w:rPr>
               <w:t>1.</w:t>
@@ -1431,7 +1412,7 @@
             </w:r>
             <w:r>
               <w:rPr>
-                <w:rStyle w:val="aff9"/>
+                <w:rStyle w:val="Hyperlink"/>
                 <w:noProof/>
               </w:rPr>
               <w:t>ПОСТРОЕНИЕ БЛОК-СХЕМЫ</w:t>
@@ -1488,7 +1469,7 @@
         </w:p>
         <w:p>
           <w:pPr>
-            <w:pStyle w:val="12"/>
+            <w:pStyle w:val="TOC1"/>
             <w:tabs>
               <w:tab w:val="left" w:pos="1417"/>
               <w:tab w:val="right" w:leader="dot" w:pos="9628"/>
@@ -1507,7 +1488,7 @@
           <w:hyperlink w:anchor="_Toc195875539" w:history="1">
             <w:r>
               <w:rPr>
-                <w:rStyle w:val="aff9"/>
+                <w:rStyle w:val="Hyperlink"/>
                 <w:noProof/>
               </w:rPr>
               <w:t>2.ПОСТРОЕНИЕ ТАБЛИЦЫ.</w:t>
@@ -1564,7 +1545,7 @@
         </w:p>
         <w:p>
           <w:pPr>
-            <w:pStyle w:val="12"/>
+            <w:pStyle w:val="TOC1"/>
             <w:tabs>
               <w:tab w:val="right" w:leader="dot" w:pos="9628"/>
             </w:tabs>
@@ -1582,7 +1563,7 @@
           <w:hyperlink w:anchor="_Toc195875540" w:history="1">
             <w:r>
               <w:rPr>
-                <w:rStyle w:val="aff9"/>
+                <w:rStyle w:val="Hyperlink"/>
                 <w:noProof/>
               </w:rPr>
               <w:t>ЗАКЛЮЧЕНИЕ</w:t>
@@ -1639,7 +1620,7 @@
         </w:p>
         <w:p>
           <w:pPr>
-            <w:pStyle w:val="af2"/>
+            <w:pStyle w:val="a1"/>
             <w:tabs>
               <w:tab w:val="clear" w:pos="9345"/>
               <w:tab w:val="right" w:leader="dot" w:pos="9638"/>
@@ -1664,7 +1645,7 @@
     </w:p>
     <w:p>
       <w:pPr>
-        <w:pStyle w:val="aff8"/>
+        <w:pStyle w:val="a9"/>
       </w:pPr>
       <w:bookmarkStart w:id="47" w:name="_Toc195875537"/>
       <w:r>
@@ -1733,15 +1714,7 @@
         <w:t xml:space="preserve">логическую </w:t>
       </w:r>
       <w:r>
-        <w:t xml:space="preserve">схему данных в </w:t>
-      </w:r>
-      <w:proofErr w:type="spellStart"/>
-      <w:r>
-        <w:t>ChartDB</w:t>
-      </w:r>
-      <w:proofErr w:type="spellEnd"/>
-      <w:r>
-        <w:t xml:space="preserve"> (https://chartdb.mirea.dev/). </w:t>
+        <w:t xml:space="preserve">схему данных в ChartDB (https://chartdb.mirea.dev/). </w:t>
       </w:r>
       <w:r>
         <w:t>Сделайте описание связей сущности.</w:t>
@@ -1749,7 +1722,7 @@
     </w:p>
     <w:p>
       <w:pPr>
-        <w:pStyle w:val="1"/>
+        <w:pStyle w:val="Heading1"/>
         <w:numPr>
           <w:ilvl w:val="0"/>
           <w:numId w:val="25"/>
@@ -1813,21 +1786,15 @@
     </w:p>
     <w:p>
       <w:pPr>
-        <w:pStyle w:val="afd"/>
+        <w:pStyle w:val="a5"/>
         <w:jc w:val="both"/>
-        <w:rPr>
-          <w:lang w:val="en-US"/>
-        </w:rPr>
       </w:pPr>
       <w:r>
-        <w:rPr>
-          <w:noProof/>
-        </w:rPr>
         <w:drawing>
-          <wp:inline distT="0" distB="0" distL="0" distR="0" wp14:anchorId="727C3025" wp14:editId="67391A9F">
-            <wp:extent cx="6106795" cy="4740910"/>
-            <wp:effectExtent l="0" t="0" r="8255" b="2540"/>
-            <wp:docPr id="1908550962" name="Рисунок 2"/>
+          <wp:inline distT="0" distB="0" distL="0" distR="0" wp14:anchorId="1941C8B1" wp14:editId="5CD949D5">
+            <wp:extent cx="6120130" cy="4359910"/>
+            <wp:effectExtent l="0" t="0" r="0" b="2540"/>
+            <wp:docPr id="8" name="Picture 8"/>
             <wp:cNvGraphicFramePr>
               <a:graphicFrameLocks xmlns:a="http://schemas.openxmlformats.org/drawingml/2006/main" noChangeAspect="1"/>
             </wp:cNvGraphicFramePr>
@@ -1835,36 +1802,23 @@
               <a:graphicData uri="http://schemas.openxmlformats.org/drawingml/2006/picture">
                 <pic:pic xmlns:pic="http://schemas.openxmlformats.org/drawingml/2006/picture">
                   <pic:nvPicPr>
-                    <pic:cNvPr id="0" name="Picture 1"/>
-                    <pic:cNvPicPr>
-                      <a:picLocks noChangeAspect="1" noChangeArrowheads="1"/>
-                    </pic:cNvPicPr>
+                    <pic:cNvPr id="1" name=""/>
+                    <pic:cNvPicPr/>
                   </pic:nvPicPr>
                   <pic:blipFill>
-                    <a:blip r:embed="rId10" cstate="print">
-                      <a:extLst>
-                        <a:ext uri="{28A0092B-C50C-407E-A947-70E740481C1C}">
-                          <a14:useLocalDpi xmlns:a14="http://schemas.microsoft.com/office/drawing/2010/main" val="0"/>
-                        </a:ext>
-                      </a:extLst>
-                    </a:blip>
-                    <a:srcRect/>
+                    <a:blip r:embed="rId10"/>
                     <a:stretch>
                       <a:fillRect/>
                     </a:stretch>
                   </pic:blipFill>
-                  <pic:spPr bwMode="auto">
+                  <pic:spPr>
                     <a:xfrm>
                       <a:off x="0" y="0"/>
-                      <a:ext cx="6106795" cy="4740910"/>
+                      <a:ext cx="6120130" cy="4359910"/>
                     </a:xfrm>
                     <a:prstGeom prst="rect">
                       <a:avLst/>
                     </a:prstGeom>
-                    <a:noFill/>
-                    <a:ln>
-                      <a:noFill/>
-                    </a:ln>
                   </pic:spPr>
                 </pic:pic>
               </a:graphicData>
@@ -1875,7 +1829,7 @@
     </w:p>
     <w:p>
       <w:pPr>
-        <w:pStyle w:val="afd"/>
+        <w:pStyle w:val="a5"/>
       </w:pPr>
       <w:r>
         <w:t xml:space="preserve">Рисунок 1 – </w:t>
@@ -1888,10 +1842,14 @@
       </w:r>
     </w:p>
     <w:p>
+      <w:pPr>
+        <w:rPr>
+          <w:lang w:val="en-US"/>
+        </w:rPr>
+      </w:pPr>
       <w:r>
         <w:t xml:space="preserve">Код диаграммы </w:t>
       </w:r>
-      <w:proofErr w:type="gramStart"/>
       <w:r>
         <w:t>–</w:t>
       </w:r>
@@ -1899,14 +1857,7 @@
         <w:t xml:space="preserve"> </w:t>
       </w:r>
       <w:r>
-        <w:t xml:space="preserve"> </w:t>
-      </w:r>
-      <w:r>
-        <w:t>w</w:t>
-      </w:r>
-      <w:proofErr w:type="gramEnd"/>
-      <w:r>
-        <w:t>5ho</w:t>
+        <w:t>k6ek</w:t>
       </w:r>
       <w:r>
         <w:t>.</w:t>
@@ -1914,7 +1865,7 @@
     </w:p>
     <w:p>
       <w:pPr>
-        <w:pStyle w:val="1"/>
+        <w:pStyle w:val="Heading1"/>
         <w:numPr>
           <w:ilvl w:val="0"/>
           <w:numId w:val="25"/>
@@ -1940,7 +1891,7 @@
     </w:p>
     <w:p>
       <w:pPr>
-        <w:pStyle w:val="af5"/>
+        <w:pStyle w:val="a3"/>
       </w:pPr>
       <w:r>
         <w:t>Таблица 1 – Описание связей между сущностями логической модели данных функциональной области «Продажа физических копий видеоигр через веб-сайт»</w:t>
@@ -1948,7 +1899,7 @@
     </w:p>
     <w:tbl>
       <w:tblPr>
-        <w:tblStyle w:val="aff1"/>
+        <w:tblStyle w:val="TableGrid"/>
         <w:tblW w:w="0" w:type="auto"/>
         <w:tblLook w:val="04A0" w:firstRow="1" w:lastRow="0" w:firstColumn="1" w:lastColumn="0" w:noHBand="0" w:noVBand="1"/>
       </w:tblPr>
@@ -1965,7 +1916,7 @@
           </w:tcPr>
           <w:p>
             <w:pPr>
-              <w:pStyle w:val="af6"/>
+              <w:pStyle w:val="a4"/>
               <w:rPr>
                 <w:b/>
                 <w:bCs/>
@@ -1986,7 +1937,7 @@
           </w:tcPr>
           <w:p>
             <w:pPr>
-              <w:pStyle w:val="af6"/>
+              <w:pStyle w:val="a4"/>
               <w:rPr>
                 <w:b/>
                 <w:bCs/>
@@ -2007,7 +1958,7 @@
           </w:tcPr>
           <w:p>
             <w:pPr>
-              <w:pStyle w:val="af6"/>
+              <w:pStyle w:val="a4"/>
               <w:rPr>
                 <w:b/>
                 <w:bCs/>
@@ -2028,7 +1979,7 @@
           </w:tcPr>
           <w:p>
             <w:pPr>
-              <w:pStyle w:val="af6"/>
+              <w:pStyle w:val="a4"/>
               <w:rPr>
                 <w:b/>
                 <w:bCs/>
@@ -2052,15 +2003,10 @@
           </w:tcPr>
           <w:p>
             <w:pPr>
-              <w:pStyle w:val="af6"/>
+              <w:pStyle w:val="a4"/>
             </w:pPr>
-            <w:proofErr w:type="spellStart"/>
             <w:r>
-              <w:t>Физ.копия</w:t>
-            </w:r>
-            <w:proofErr w:type="spellEnd"/>
-            <w:r>
-              <w:t xml:space="preserve"> игры</w:t>
+              <w:t>Физ.копия игры</w:t>
             </w:r>
           </w:p>
         </w:tc>
@@ -2070,7 +2016,7 @@
           </w:tcPr>
           <w:p>
             <w:pPr>
-              <w:pStyle w:val="af6"/>
+              <w:pStyle w:val="a4"/>
             </w:pPr>
             <w:r>
               <w:t>Жанр игры</w:t>
@@ -2083,7 +2029,7 @@
           </w:tcPr>
           <w:p>
             <w:pPr>
-              <w:pStyle w:val="af6"/>
+              <w:pStyle w:val="a4"/>
             </w:pPr>
             <w:r>
               <w:t>«Многие</w:t>
@@ -2102,7 +2048,7 @@
           </w:tcPr>
           <w:p>
             <w:pPr>
-              <w:pStyle w:val="af6"/>
+              <w:pStyle w:val="a4"/>
             </w:pPr>
             <w:r>
               <w:t>Одна игра может относиться к нескольким жанрам, и у 1 жанра может быть много игр.</w:t>
@@ -2118,7 +2064,7 @@
           </w:tcPr>
           <w:p>
             <w:pPr>
-              <w:pStyle w:val="af6"/>
+              <w:pStyle w:val="a4"/>
             </w:pPr>
           </w:p>
         </w:tc>
@@ -2128,7 +2074,7 @@
           </w:tcPr>
           <w:p>
             <w:pPr>
-              <w:pStyle w:val="af6"/>
+              <w:pStyle w:val="a4"/>
             </w:pPr>
             <w:r>
               <w:t>Магазин</w:t>
@@ -2141,7 +2087,7 @@
           </w:tcPr>
           <w:p>
             <w:pPr>
-              <w:pStyle w:val="af6"/>
+              <w:pStyle w:val="a4"/>
             </w:pPr>
             <w:r>
               <w:t>«Многие ко многим»</w:t>
@@ -2154,7 +2100,7 @@
           </w:tcPr>
           <w:p>
             <w:pPr>
-              <w:pStyle w:val="af6"/>
+              <w:pStyle w:val="a4"/>
             </w:pPr>
             <w:r>
               <w:t>У 1 магазина может быть много игр. А 1 игра может присутствовать в разных магазинах сети.</w:t>
@@ -2170,7 +2116,7 @@
           </w:tcPr>
           <w:p>
             <w:pPr>
-              <w:pStyle w:val="af6"/>
+              <w:pStyle w:val="a4"/>
             </w:pPr>
           </w:p>
         </w:tc>
@@ -2180,7 +2126,7 @@
           </w:tcPr>
           <w:p>
             <w:pPr>
-              <w:pStyle w:val="af6"/>
+              <w:pStyle w:val="a4"/>
             </w:pPr>
             <w:r>
               <w:t>Поставщик</w:t>
@@ -2193,7 +2139,7 @@
           </w:tcPr>
           <w:p>
             <w:pPr>
-              <w:pStyle w:val="af6"/>
+              <w:pStyle w:val="a4"/>
             </w:pPr>
             <w:r>
               <w:t>«Многие ко одному»</w:t>
@@ -2206,7 +2152,7 @@
           </w:tcPr>
           <w:p>
             <w:pPr>
-              <w:pStyle w:val="af6"/>
+              <w:pStyle w:val="a4"/>
             </w:pPr>
             <w:r>
               <w:t>У одной копии игры 1 поставщик, а поставщик поставляет множество игр.</w:t>
@@ -2222,7 +2168,7 @@
           </w:tcPr>
           <w:p>
             <w:pPr>
-              <w:pStyle w:val="af6"/>
+              <w:pStyle w:val="a4"/>
             </w:pPr>
           </w:p>
         </w:tc>
@@ -2232,7 +2178,7 @@
           </w:tcPr>
           <w:p>
             <w:pPr>
-              <w:pStyle w:val="af6"/>
+              <w:pStyle w:val="a4"/>
             </w:pPr>
             <w:r>
               <w:t>Заказ</w:t>
@@ -2245,7 +2191,7 @@
           </w:tcPr>
           <w:p>
             <w:pPr>
-              <w:pStyle w:val="af6"/>
+              <w:pStyle w:val="a4"/>
             </w:pPr>
             <w:r>
               <w:t>«Многие ко многим»</w:t>
@@ -2258,18 +2204,10 @@
           </w:tcPr>
           <w:p>
             <w:pPr>
-              <w:pStyle w:val="af6"/>
+              <w:pStyle w:val="a4"/>
             </w:pPr>
             <w:r>
-              <w:t xml:space="preserve">Одна </w:t>
-            </w:r>
-            <w:proofErr w:type="gramStart"/>
-            <w:r>
-              <w:t>игра может быть</w:t>
-            </w:r>
-            <w:proofErr w:type="gramEnd"/>
-            <w:r>
-              <w:t xml:space="preserve"> в нескольких заказах. И в одном заказе может быть несколько копий игр.</w:t>
+              <w:t>Одна игра может быть в нескольких заказах. И в одном заказе может быть несколько копий игр.</w:t>
             </w:r>
           </w:p>
         </w:tc>
@@ -2282,7 +2220,7 @@
           </w:tcPr>
           <w:p>
             <w:pPr>
-              <w:pStyle w:val="af6"/>
+              <w:pStyle w:val="a4"/>
             </w:pPr>
           </w:p>
         </w:tc>
@@ -2292,7 +2230,7 @@
           </w:tcPr>
           <w:p>
             <w:pPr>
-              <w:pStyle w:val="af6"/>
+              <w:pStyle w:val="a4"/>
             </w:pPr>
             <w:r>
               <w:t>Отзыв</w:t>
@@ -2305,7 +2243,7 @@
           </w:tcPr>
           <w:p>
             <w:pPr>
-              <w:pStyle w:val="af6"/>
+              <w:pStyle w:val="a4"/>
             </w:pPr>
             <w:r>
               <w:t>«Один ко многим»</w:t>
@@ -2318,7 +2256,7 @@
           </w:tcPr>
           <w:p>
             <w:pPr>
-              <w:pStyle w:val="af6"/>
+              <w:pStyle w:val="a4"/>
             </w:pPr>
             <w:r>
               <w:t>У одной игры может быть много отзывов, а отзыв относиться только к 1 игре</w:t>
@@ -2334,7 +2272,7 @@
           </w:tcPr>
           <w:p>
             <w:pPr>
-              <w:pStyle w:val="af6"/>
+              <w:pStyle w:val="a4"/>
             </w:pPr>
           </w:p>
         </w:tc>
@@ -2344,7 +2282,7 @@
           </w:tcPr>
           <w:p>
             <w:pPr>
-              <w:pStyle w:val="af6"/>
+              <w:pStyle w:val="a4"/>
             </w:pPr>
             <w:r>
               <w:t>Склад</w:t>
@@ -2357,7 +2295,7 @@
           </w:tcPr>
           <w:p>
             <w:pPr>
-              <w:pStyle w:val="af6"/>
+              <w:pStyle w:val="a4"/>
             </w:pPr>
             <w:r>
               <w:t>«Многие ко многим»</w:t>
@@ -2370,7 +2308,7 @@
           </w:tcPr>
           <w:p>
             <w:pPr>
-              <w:pStyle w:val="af6"/>
+              <w:pStyle w:val="a4"/>
             </w:pPr>
             <w:r>
               <w:t>Копии 1 игры могут храниться на разных складах, а на 1 складе могут храниться много игр</w:t>
@@ -2386,7 +2324,7 @@
           </w:tcPr>
           <w:p>
             <w:pPr>
-              <w:pStyle w:val="af6"/>
+              <w:pStyle w:val="a4"/>
               <w:jc w:val="center"/>
             </w:pPr>
             <w:r>
@@ -2400,7 +2338,7 @@
           </w:tcPr>
           <w:p>
             <w:pPr>
-              <w:pStyle w:val="af6"/>
+              <w:pStyle w:val="a4"/>
             </w:pPr>
             <w:r>
               <w:t>Адрес</w:t>
@@ -2413,7 +2351,7 @@
           </w:tcPr>
           <w:p>
             <w:pPr>
-              <w:pStyle w:val="af6"/>
+              <w:pStyle w:val="a4"/>
             </w:pPr>
             <w:r>
               <w:t>«Один ко многим»</w:t>
@@ -2426,7 +2364,7 @@
           </w:tcPr>
           <w:p>
             <w:pPr>
-              <w:pStyle w:val="af6"/>
+              <w:pStyle w:val="a4"/>
             </w:pPr>
             <w:r>
               <w:t>1 Клиент может заказывать на разные адреса, а у 1 адреса доставки только 1 клиент.</w:t>
@@ -2442,7 +2380,7 @@
           </w:tcPr>
           <w:p>
             <w:pPr>
-              <w:pStyle w:val="af6"/>
+              <w:pStyle w:val="a4"/>
               <w:jc w:val="center"/>
             </w:pPr>
           </w:p>
@@ -2453,7 +2391,7 @@
           </w:tcPr>
           <w:p>
             <w:pPr>
-              <w:pStyle w:val="af6"/>
+              <w:pStyle w:val="a4"/>
             </w:pPr>
             <w:r>
               <w:t>Чат поддержки</w:t>
@@ -2466,7 +2404,7 @@
           </w:tcPr>
           <w:p>
             <w:pPr>
-              <w:pStyle w:val="af6"/>
+              <w:pStyle w:val="a4"/>
             </w:pPr>
             <w:r>
               <w:t>«Один ко многим»</w:t>
@@ -2479,7 +2417,7 @@
           </w:tcPr>
           <w:p>
             <w:pPr>
-              <w:pStyle w:val="af6"/>
+              <w:pStyle w:val="a4"/>
             </w:pPr>
             <w:r>
               <w:t>Клиент может общаться по разным вопросам с разными людьми в разных чатах, однако с 1 чатом связан только 1 клиент</w:t>
@@ -2495,7 +2433,7 @@
           </w:tcPr>
           <w:p>
             <w:pPr>
-              <w:pStyle w:val="af6"/>
+              <w:pStyle w:val="a4"/>
               <w:jc w:val="center"/>
             </w:pPr>
           </w:p>
@@ -2506,7 +2444,7 @@
           </w:tcPr>
           <w:p>
             <w:pPr>
-              <w:pStyle w:val="af6"/>
+              <w:pStyle w:val="a4"/>
             </w:pPr>
             <w:r>
               <w:t>Заказ</w:t>
@@ -2519,7 +2457,7 @@
           </w:tcPr>
           <w:p>
             <w:pPr>
-              <w:pStyle w:val="af6"/>
+              <w:pStyle w:val="a4"/>
             </w:pPr>
             <w:r>
               <w:t>«Один ко многим»</w:t>
@@ -2532,7 +2470,7 @@
           </w:tcPr>
           <w:p>
             <w:pPr>
-              <w:pStyle w:val="af6"/>
+              <w:pStyle w:val="a4"/>
             </w:pPr>
             <w:r>
               <w:t>У одного клиента может быть много заказов, а у 1 заказа только 1 клиент</w:t>
@@ -2548,7 +2486,7 @@
           </w:tcPr>
           <w:p>
             <w:pPr>
-              <w:pStyle w:val="af6"/>
+              <w:pStyle w:val="a4"/>
               <w:jc w:val="center"/>
             </w:pPr>
           </w:p>
@@ -2559,7 +2497,7 @@
           </w:tcPr>
           <w:p>
             <w:pPr>
-              <w:pStyle w:val="af6"/>
+              <w:pStyle w:val="a4"/>
             </w:pPr>
             <w:r>
               <w:t>Отзыв</w:t>
@@ -2572,7 +2510,7 @@
           </w:tcPr>
           <w:p>
             <w:pPr>
-              <w:pStyle w:val="af6"/>
+              <w:pStyle w:val="a4"/>
               <w:rPr>
                 <w:lang w:val="en-US"/>
               </w:rPr>
@@ -2588,7 +2526,7 @@
           </w:tcPr>
           <w:p>
             <w:pPr>
-              <w:pStyle w:val="af6"/>
+              <w:pStyle w:val="a4"/>
             </w:pPr>
             <w:r>
               <w:t>Клиент может оставить много отзывов, а у 1 отзыва может быть только 1 клиент.</w:t>
@@ -2603,7 +2541,7 @@
           </w:tcPr>
           <w:p>
             <w:pPr>
-              <w:pStyle w:val="af6"/>
+              <w:pStyle w:val="a4"/>
               <w:jc w:val="center"/>
             </w:pPr>
             <w:r>
@@ -2617,7 +2555,7 @@
           </w:tcPr>
           <w:p>
             <w:pPr>
-              <w:pStyle w:val="af6"/>
+              <w:pStyle w:val="a4"/>
             </w:pPr>
             <w:r>
               <w:t>Сообщение</w:t>
@@ -2630,7 +2568,7 @@
           </w:tcPr>
           <w:p>
             <w:pPr>
-              <w:pStyle w:val="af6"/>
+              <w:pStyle w:val="a4"/>
             </w:pPr>
             <w:r>
               <w:t>«Один ко многим»</w:t>
@@ -2643,7 +2581,7 @@
           </w:tcPr>
           <w:p>
             <w:pPr>
-              <w:pStyle w:val="af6"/>
+              <w:pStyle w:val="a4"/>
             </w:pPr>
             <w:r>
               <w:t>У чата может быть много сообщений, а 1 сообщение привязано только к 1 чату.</w:t>
@@ -2658,7 +2596,7 @@
           </w:tcPr>
           <w:p>
             <w:pPr>
-              <w:pStyle w:val="af6"/>
+              <w:pStyle w:val="a4"/>
               <w:jc w:val="center"/>
             </w:pPr>
             <w:r>
@@ -2672,7 +2610,7 @@
           </w:tcPr>
           <w:p>
             <w:pPr>
-              <w:pStyle w:val="af6"/>
+              <w:pStyle w:val="a4"/>
             </w:pPr>
             <w:r>
               <w:t>Должность</w:t>
@@ -2685,16 +2623,10 @@
           </w:tcPr>
           <w:p>
             <w:pPr>
-              <w:pStyle w:val="af6"/>
+              <w:pStyle w:val="a4"/>
             </w:pPr>
             <w:r>
-              <w:t>«</w:t>
-            </w:r>
-            <w:r>
-              <w:t>Многие к одному</w:t>
-            </w:r>
-            <w:r>
-              <w:t>»</w:t>
+              <w:t>«Многие к одному»</w:t>
             </w:r>
           </w:p>
         </w:tc>
@@ -2704,7 +2636,7 @@
           </w:tcPr>
           <w:p>
             <w:pPr>
-              <w:pStyle w:val="af6"/>
+              <w:pStyle w:val="a4"/>
             </w:pPr>
             <w:r>
               <w:t>У одного сотрудника может быть только одна должность, а к 1 должности могут быть привязаны несколько сотрудников</w:t>
@@ -2729,7 +2661,7 @@
     </w:p>
     <w:p>
       <w:pPr>
-        <w:pStyle w:val="af5"/>
+        <w:pStyle w:val="a3"/>
       </w:pPr>
       <w:r>
         <w:lastRenderedPageBreak/>
@@ -2738,7 +2670,7 @@
     </w:p>
     <w:tbl>
       <w:tblPr>
-        <w:tblStyle w:val="aff1"/>
+        <w:tblStyle w:val="TableGrid"/>
         <w:tblW w:w="0" w:type="auto"/>
         <w:tblLook w:val="04A0" w:firstRow="1" w:lastRow="0" w:firstColumn="1" w:lastColumn="0" w:noHBand="0" w:noVBand="1"/>
       </w:tblPr>
@@ -2756,7 +2688,7 @@
           </w:tcPr>
           <w:p>
             <w:pPr>
-              <w:pStyle w:val="af6"/>
+              <w:pStyle w:val="a4"/>
             </w:pPr>
             <w:r>
               <w:t>Сотрудник</w:t>
@@ -2769,7 +2701,7 @@
           </w:tcPr>
           <w:p>
             <w:pPr>
-              <w:pStyle w:val="af6"/>
+              <w:pStyle w:val="a4"/>
             </w:pPr>
             <w:r>
               <w:t>Документ</w:t>
@@ -2782,7 +2714,7 @@
           </w:tcPr>
           <w:p>
             <w:pPr>
-              <w:pStyle w:val="af6"/>
+              <w:pStyle w:val="a4"/>
             </w:pPr>
             <w:r>
               <w:t>«Многие ко многим»</w:t>
@@ -2795,7 +2727,7 @@
           </w:tcPr>
           <w:p>
             <w:pPr>
-              <w:pStyle w:val="af6"/>
+              <w:pStyle w:val="a4"/>
             </w:pPr>
             <w:r>
               <w:t>Один сотрудник может быть связан с несколькими документами, а 1 документ может быть связан с несколькими сотрудниками</w:t>
@@ -2811,7 +2743,7 @@
           </w:tcPr>
           <w:p>
             <w:pPr>
-              <w:pStyle w:val="af6"/>
+              <w:pStyle w:val="a4"/>
             </w:pPr>
           </w:p>
         </w:tc>
@@ -2821,7 +2753,7 @@
           </w:tcPr>
           <w:p>
             <w:pPr>
-              <w:pStyle w:val="af6"/>
+              <w:pStyle w:val="a4"/>
             </w:pPr>
             <w:r>
               <w:t>Заказ</w:t>
@@ -2834,7 +2766,7 @@
           </w:tcPr>
           <w:p>
             <w:pPr>
-              <w:pStyle w:val="af6"/>
+              <w:pStyle w:val="a4"/>
             </w:pPr>
             <w:r>
               <w:t>«Многие ко многим»</w:t>
@@ -2847,7 +2779,7 @@
           </w:tcPr>
           <w:p>
             <w:pPr>
-              <w:pStyle w:val="af6"/>
+              <w:pStyle w:val="a4"/>
             </w:pPr>
             <w:r>
               <w:t>Один сотрудник может отвечать за несколько заказов, а с 1 заказом могут быть связаны много сотрудников.</w:t>
@@ -2863,7 +2795,7 @@
           </w:tcPr>
           <w:p>
             <w:pPr>
-              <w:pStyle w:val="af6"/>
+              <w:pStyle w:val="a4"/>
             </w:pPr>
           </w:p>
         </w:tc>
@@ -2873,7 +2805,7 @@
           </w:tcPr>
           <w:p>
             <w:pPr>
-              <w:pStyle w:val="af6"/>
+              <w:pStyle w:val="a4"/>
             </w:pPr>
             <w:r>
               <w:t>Чат поддержки</w:t>
@@ -2886,16 +2818,10 @@
           </w:tcPr>
           <w:p>
             <w:pPr>
-              <w:pStyle w:val="af6"/>
+              <w:pStyle w:val="a4"/>
             </w:pPr>
             <w:r>
-              <w:t>«</w:t>
-            </w:r>
-            <w:r>
-              <w:t>Один</w:t>
-            </w:r>
-            <w:r>
-              <w:t xml:space="preserve"> ко многим»</w:t>
+              <w:t>«Один ко многим»</w:t>
             </w:r>
           </w:p>
         </w:tc>
@@ -2905,7 +2831,7 @@
           </w:tcPr>
           <w:p>
             <w:pPr>
-              <w:pStyle w:val="af6"/>
+              <w:pStyle w:val="a4"/>
             </w:pPr>
             <w:r>
               <w:t>Один сотрудник может общаться в нескольких чатах, а 1 чат связан только с 1 сотрудником.</w:t>
@@ -2921,7 +2847,7 @@
           </w:tcPr>
           <w:p>
             <w:pPr>
-              <w:pStyle w:val="af6"/>
+              <w:pStyle w:val="a4"/>
             </w:pPr>
             <w:r>
               <w:t>Заказ</w:t>
@@ -2934,7 +2860,7 @@
           </w:tcPr>
           <w:p>
             <w:pPr>
-              <w:pStyle w:val="af6"/>
+              <w:pStyle w:val="a4"/>
             </w:pPr>
             <w:r>
               <w:t>Адрес</w:t>
@@ -2947,16 +2873,10 @@
           </w:tcPr>
           <w:p>
             <w:pPr>
-              <w:pStyle w:val="af6"/>
+              <w:pStyle w:val="a4"/>
             </w:pPr>
             <w:r>
-              <w:t>«Многие к</w:t>
-            </w:r>
-            <w:r>
-              <w:t xml:space="preserve"> одному</w:t>
-            </w:r>
-            <w:r>
-              <w:t>»</w:t>
+              <w:t>«Многие к одному»</w:t>
             </w:r>
           </w:p>
         </w:tc>
@@ -2966,7 +2886,7 @@
           </w:tcPr>
           <w:p>
             <w:pPr>
-              <w:pStyle w:val="af6"/>
+              <w:pStyle w:val="a4"/>
             </w:pPr>
             <w:r>
               <w:t>У заказа может быть только 1 адрес, а у 1 адреса несколько заказов.</w:t>
@@ -2982,7 +2902,7 @@
           </w:tcPr>
           <w:p>
             <w:pPr>
-              <w:pStyle w:val="af6"/>
+              <w:pStyle w:val="a4"/>
             </w:pPr>
           </w:p>
         </w:tc>
@@ -2992,7 +2912,7 @@
           </w:tcPr>
           <w:p>
             <w:pPr>
-              <w:pStyle w:val="af6"/>
+              <w:pStyle w:val="a4"/>
             </w:pPr>
             <w:r>
               <w:t>Транзакция</w:t>
@@ -3005,19 +2925,13 @@
           </w:tcPr>
           <w:p>
             <w:pPr>
-              <w:pStyle w:val="af6"/>
+              <w:pStyle w:val="a4"/>
               <w:rPr>
                 <w:lang w:val="en-US"/>
               </w:rPr>
             </w:pPr>
             <w:r>
-              <w:t>«</w:t>
-            </w:r>
-            <w:r>
-              <w:t>Один</w:t>
-            </w:r>
-            <w:r>
-              <w:t xml:space="preserve"> к одному»</w:t>
+              <w:t>«Один к одному»</w:t>
             </w:r>
           </w:p>
         </w:tc>
@@ -3027,7 +2941,7 @@
           </w:tcPr>
           <w:p>
             <w:pPr>
-              <w:pStyle w:val="af6"/>
+              <w:pStyle w:val="a4"/>
             </w:pPr>
             <w:r>
               <w:t>Один заказ оплачивается одной транзакцией, а 1 транзакция привязана только к заказу.</w:t>
@@ -3043,7 +2957,7 @@
           </w:tcPr>
           <w:p>
             <w:pPr>
-              <w:pStyle w:val="af6"/>
+              <w:pStyle w:val="a4"/>
             </w:pPr>
           </w:p>
         </w:tc>
@@ -3053,7 +2967,7 @@
           </w:tcPr>
           <w:p>
             <w:pPr>
-              <w:pStyle w:val="af6"/>
+              <w:pStyle w:val="a4"/>
             </w:pPr>
             <w:r>
               <w:t>Документ</w:t>
@@ -3066,16 +2980,10 @@
           </w:tcPr>
           <w:p>
             <w:pPr>
-              <w:pStyle w:val="af6"/>
+              <w:pStyle w:val="a4"/>
             </w:pPr>
             <w:r>
-              <w:t xml:space="preserve">«Многие </w:t>
-            </w:r>
-            <w:r>
-              <w:t>ко многим</w:t>
-            </w:r>
-            <w:r>
-              <w:t>»</w:t>
+              <w:t>«Многие ко многим»</w:t>
             </w:r>
           </w:p>
         </w:tc>
@@ -3085,7 +2993,7 @@
           </w:tcPr>
           <w:p>
             <w:pPr>
-              <w:pStyle w:val="af6"/>
+              <w:pStyle w:val="a4"/>
             </w:pPr>
             <w:r>
               <w:t>У заказа может быть много документов, как и 1 документ может быть связан с несколькими заказами.</w:t>
@@ -3100,7 +3008,7 @@
           </w:tcPr>
           <w:p>
             <w:pPr>
-              <w:pStyle w:val="af6"/>
+              <w:pStyle w:val="a4"/>
             </w:pPr>
             <w:r>
               <w:t>Склад</w:t>
@@ -3113,7 +3021,7 @@
           </w:tcPr>
           <w:p>
             <w:pPr>
-              <w:pStyle w:val="af6"/>
+              <w:pStyle w:val="a4"/>
             </w:pPr>
             <w:r>
               <w:t>Новые игры</w:t>
@@ -3126,19 +3034,13 @@
           </w:tcPr>
           <w:p>
             <w:pPr>
-              <w:pStyle w:val="af6"/>
+              <w:pStyle w:val="a4"/>
               <w:rPr>
                 <w:lang w:val="en-US"/>
               </w:rPr>
             </w:pPr>
             <w:r>
-              <w:t xml:space="preserve">«Многие </w:t>
-            </w:r>
-            <w:r>
-              <w:t>ко многим</w:t>
-            </w:r>
-            <w:r>
-              <w:t>»</w:t>
+              <w:t>«Многие ко многим»</w:t>
             </w:r>
           </w:p>
         </w:tc>
@@ -3148,7 +3050,7 @@
           </w:tcPr>
           <w:p>
             <w:pPr>
-              <w:pStyle w:val="af6"/>
+              <w:pStyle w:val="a4"/>
             </w:pPr>
             <w:r>
               <w:t>Сразу на несколько складов может поступать информация о выходе нескольких игр</w:t>
@@ -3159,12 +3061,12 @@
     </w:tbl>
     <w:p>
       <w:pPr>
-        <w:pStyle w:val="af6"/>
+        <w:pStyle w:val="a4"/>
       </w:pPr>
     </w:p>
     <w:p>
       <w:pPr>
-        <w:pStyle w:val="aff8"/>
+        <w:pStyle w:val="a9"/>
       </w:pPr>
       <w:bookmarkStart w:id="50" w:name="_Toc195875540"/>
       <w:r>
@@ -3186,14 +3088,12 @@
       <w:r>
         <w:t xml:space="preserve"> модель данных на основе выбранного варианта. Получены навыки работы в </w:t>
       </w:r>
-      <w:proofErr w:type="spellStart"/>
       <w:r>
         <w:rPr>
           <w:lang w:val="en-US"/>
         </w:rPr>
         <w:t>chartDB</w:t>
       </w:r>
-      <w:proofErr w:type="spellEnd"/>
       <w:r>
         <w:t>,</w:t>
       </w:r>
@@ -3218,7 +3118,7 @@
 </file>
 
 <file path=word/endnotes.xml><?xml version="1.0" encoding="utf-8"?>
-<w:endnotes xmlns:wpc="http://schemas.microsoft.com/office/word/2010/wordprocessingCanvas" xmlns:cx="http://schemas.microsoft.com/office/drawing/2014/chartex" xmlns:cx1="http://schemas.microsoft.com/office/drawing/2015/9/8/chartex" xmlns:cx2="http://schemas.microsoft.com/office/drawing/2015/10/21/chartex" xmlns:cx3="http://schemas.microsoft.com/office/drawing/2016/5/9/chartex" xmlns:cx4="http://schemas.microsoft.com/office/drawing/2016/5/10/chartex" xmlns:cx5="http://schemas.microsoft.com/office/drawing/2016/5/11/chartex" xmlns:cx6="http://schemas.microsoft.com/office/drawing/2016/5/12/chartex" xmlns:cx7="http://schemas.microsoft.com/office/drawing/2016/5/13/chartex" xmlns:cx8="http://schemas.microsoft.com/office/drawing/2016/5/14/chartex" xmlns:mc="http://schemas.openxmlformats.org/markup-compatibility/2006" xmlns:aink="http://schemas.microsoft.com/office/drawing/2016/ink" xmlns:am3d="http://schemas.microsoft.com/office/drawing/2017/model3d" xmlns:o="urn:schemas-microsoft-com:office:office" xmlns:oel="http://schemas.microsoft.com/office/2019/extlst" xmlns:r="http://schemas.openxmlformats.org/officeDocument/2006/relationships" xmlns:m="http://schemas.openxmlformats.org/officeDocument/2006/math" xmlns:v="urn:schemas-microsoft-com:vml" xmlns:wp14="http://schemas.microsoft.com/office/word/2010/wordprocessingDrawing" xmlns:wp="http://schemas.openxmlformats.org/drawingml/2006/wordprocessingDrawing" xmlns:w10="urn:schemas-microsoft-com:office:word" xmlns:w="http://schemas.openxmlformats.org/wordprocessingml/2006/main" xmlns:w14="http://schemas.microsoft.com/office/word/2010/wordml" xmlns:w15="http://schemas.microsoft.com/office/word/2012/wordml" xmlns:w16cex="http://schemas.microsoft.com/office/word/2018/wordml/cex" xmlns:w16cid="http://schemas.microsoft.com/office/word/2016/wordml/cid" xmlns:w16="http://schemas.microsoft.com/office/word/2018/wordml" xmlns:w16du="http://schemas.microsoft.com/office/word/2023/wordml/word16du" xmlns:w16sdtdh="http://schemas.microsoft.com/office/word/2020/wordml/sdtdatahash" xmlns:w16sdtfl="http://schemas.microsoft.com/office/word/2024/wordml/sdtformatlock" xmlns:w16se="http://schemas.microsoft.com/office/word/2015/wordml/symex" xmlns:wpg="http://schemas.microsoft.com/office/word/2010/wordprocessingGroup" xmlns:wpi="http://schemas.microsoft.com/office/word/2010/wordprocessingInk" xmlns:wne="http://schemas.microsoft.com/office/word/2006/wordml" xmlns:wps="http://schemas.microsoft.com/office/word/2010/wordprocessingShape" mc:Ignorable="w14 w15 w16se w16cid w16 w16cex w16sdtdh w16sdtfl w16du wp14">
+<w:endnotes xmlns:wpc="http://schemas.microsoft.com/office/word/2010/wordprocessingCanvas" xmlns:cx="http://schemas.microsoft.com/office/drawing/2014/chartex" xmlns:cx1="http://schemas.microsoft.com/office/drawing/2015/9/8/chartex" xmlns:cx2="http://schemas.microsoft.com/office/drawing/2015/10/21/chartex" xmlns:cx3="http://schemas.microsoft.com/office/drawing/2016/5/9/chartex" xmlns:cx4="http://schemas.microsoft.com/office/drawing/2016/5/10/chartex" xmlns:cx5="http://schemas.microsoft.com/office/drawing/2016/5/11/chartex" xmlns:cx6="http://schemas.microsoft.com/office/drawing/2016/5/12/chartex" xmlns:cx7="http://schemas.microsoft.com/office/drawing/2016/5/13/chartex" xmlns:cx8="http://schemas.microsoft.com/office/drawing/2016/5/14/chartex" xmlns:mc="http://schemas.openxmlformats.org/markup-compatibility/2006" xmlns:aink="http://schemas.microsoft.com/office/drawing/2016/ink" xmlns:am3d="http://schemas.microsoft.com/office/drawing/2017/model3d" xmlns:o="urn:schemas-microsoft-com:office:office" xmlns:r="http://schemas.openxmlformats.org/officeDocument/2006/relationships" xmlns:m="http://schemas.openxmlformats.org/officeDocument/2006/math" xmlns:v="urn:schemas-microsoft-com:vml" xmlns:wp14="http://schemas.microsoft.com/office/word/2010/wordprocessingDrawing" xmlns:wp="http://schemas.openxmlformats.org/drawingml/2006/wordprocessingDrawing" xmlns:w10="urn:schemas-microsoft-com:office:word" xmlns:w="http://schemas.openxmlformats.org/wordprocessingml/2006/main" xmlns:w14="http://schemas.microsoft.com/office/word/2010/wordml" xmlns:w15="http://schemas.microsoft.com/office/word/2012/wordml" xmlns:w16cex="http://schemas.microsoft.com/office/word/2018/wordml/cex" xmlns:w16cid="http://schemas.microsoft.com/office/word/2016/wordml/cid" xmlns:w16="http://schemas.microsoft.com/office/word/2018/wordml" xmlns:w16sdtdh="http://schemas.microsoft.com/office/word/2020/wordml/sdtdatahash" xmlns:w16se="http://schemas.microsoft.com/office/word/2015/wordml/symex" xmlns:wpg="http://schemas.microsoft.com/office/word/2010/wordprocessingGroup" xmlns:wpi="http://schemas.microsoft.com/office/word/2010/wordprocessingInk" xmlns:wne="http://schemas.microsoft.com/office/word/2006/wordml" xmlns:wps="http://schemas.microsoft.com/office/word/2010/wordprocessingShape" mc:Ignorable="w14 w15 w16se w16cid w16 w16cex w16sdtdh wp14">
   <w:endnote w:type="separator" w:id="-1">
     <w:p>
       <w:pPr>
@@ -3243,7 +3143,7 @@
 </file>
 
 <file path=word/footer1.xml><?xml version="1.0" encoding="utf-8"?>
-<w:ftr xmlns:wpc="http://schemas.microsoft.com/office/word/2010/wordprocessingCanvas" xmlns:cx="http://schemas.microsoft.com/office/drawing/2014/chartex" xmlns:cx1="http://schemas.microsoft.com/office/drawing/2015/9/8/chartex" xmlns:cx2="http://schemas.microsoft.com/office/drawing/2015/10/21/chartex" xmlns:cx3="http://schemas.microsoft.com/office/drawing/2016/5/9/chartex" xmlns:cx4="http://schemas.microsoft.com/office/drawing/2016/5/10/chartex" xmlns:cx5="http://schemas.microsoft.com/office/drawing/2016/5/11/chartex" xmlns:cx6="http://schemas.microsoft.com/office/drawing/2016/5/12/chartex" xmlns:cx7="http://schemas.microsoft.com/office/drawing/2016/5/13/chartex" xmlns:cx8="http://schemas.microsoft.com/office/drawing/2016/5/14/chartex" xmlns:mc="http://schemas.openxmlformats.org/markup-compatibility/2006" xmlns:aink="http://schemas.microsoft.com/office/drawing/2016/ink" xmlns:am3d="http://schemas.microsoft.com/office/drawing/2017/model3d" xmlns:o="urn:schemas-microsoft-com:office:office" xmlns:oel="http://schemas.microsoft.com/office/2019/extlst" xmlns:r="http://schemas.openxmlformats.org/officeDocument/2006/relationships" xmlns:m="http://schemas.openxmlformats.org/officeDocument/2006/math" xmlns:v="urn:schemas-microsoft-com:vml" xmlns:wp14="http://schemas.microsoft.com/office/word/2010/wordprocessingDrawing" xmlns:wp="http://schemas.openxmlformats.org/drawingml/2006/wordprocessingDrawing" xmlns:w10="urn:schemas-microsoft-com:office:word" xmlns:w="http://schemas.openxmlformats.org/wordprocessingml/2006/main" xmlns:w14="http://schemas.microsoft.com/office/word/2010/wordml" xmlns:w15="http://schemas.microsoft.com/office/word/2012/wordml" xmlns:w16cex="http://schemas.microsoft.com/office/word/2018/wordml/cex" xmlns:w16cid="http://schemas.microsoft.com/office/word/2016/wordml/cid" xmlns:w16="http://schemas.microsoft.com/office/word/2018/wordml" xmlns:w16du="http://schemas.microsoft.com/office/word/2023/wordml/word16du" xmlns:w16sdtdh="http://schemas.microsoft.com/office/word/2020/wordml/sdtdatahash" xmlns:w16sdtfl="http://schemas.microsoft.com/office/word/2024/wordml/sdtformatlock" xmlns:w16se="http://schemas.microsoft.com/office/word/2015/wordml/symex" xmlns:wpg="http://schemas.microsoft.com/office/word/2010/wordprocessingGroup" xmlns:wpi="http://schemas.microsoft.com/office/word/2010/wordprocessingInk" xmlns:wne="http://schemas.microsoft.com/office/word/2006/wordml" xmlns:wps="http://schemas.microsoft.com/office/word/2010/wordprocessingShape" mc:Ignorable="w14 w15 w16se w16cid w16 w16cex w16sdtdh w16sdtfl w16du wp14">
+<w:ftr xmlns:wpc="http://schemas.microsoft.com/office/word/2010/wordprocessingCanvas" xmlns:cx="http://schemas.microsoft.com/office/drawing/2014/chartex" xmlns:cx1="http://schemas.microsoft.com/office/drawing/2015/9/8/chartex" xmlns:cx2="http://schemas.microsoft.com/office/drawing/2015/10/21/chartex" xmlns:cx3="http://schemas.microsoft.com/office/drawing/2016/5/9/chartex" xmlns:cx4="http://schemas.microsoft.com/office/drawing/2016/5/10/chartex" xmlns:cx5="http://schemas.microsoft.com/office/drawing/2016/5/11/chartex" xmlns:cx6="http://schemas.microsoft.com/office/drawing/2016/5/12/chartex" xmlns:cx7="http://schemas.microsoft.com/office/drawing/2016/5/13/chartex" xmlns:cx8="http://schemas.microsoft.com/office/drawing/2016/5/14/chartex" xmlns:mc="http://schemas.openxmlformats.org/markup-compatibility/2006" xmlns:aink="http://schemas.microsoft.com/office/drawing/2016/ink" xmlns:am3d="http://schemas.microsoft.com/office/drawing/2017/model3d" xmlns:o="urn:schemas-microsoft-com:office:office" xmlns:r="http://schemas.openxmlformats.org/officeDocument/2006/relationships" xmlns:m="http://schemas.openxmlformats.org/officeDocument/2006/math" xmlns:v="urn:schemas-microsoft-com:vml" xmlns:wp14="http://schemas.microsoft.com/office/word/2010/wordprocessingDrawing" xmlns:wp="http://schemas.openxmlformats.org/drawingml/2006/wordprocessingDrawing" xmlns:w10="urn:schemas-microsoft-com:office:word" xmlns:w="http://schemas.openxmlformats.org/wordprocessingml/2006/main" xmlns:w14="http://schemas.microsoft.com/office/word/2010/wordml" xmlns:w15="http://schemas.microsoft.com/office/word/2012/wordml" xmlns:w16cex="http://schemas.microsoft.com/office/word/2018/wordml/cex" xmlns:w16cid="http://schemas.microsoft.com/office/word/2016/wordml/cid" xmlns:w16="http://schemas.microsoft.com/office/word/2018/wordml" xmlns:w16sdtdh="http://schemas.microsoft.com/office/word/2020/wordml/sdtdatahash" xmlns:w16se="http://schemas.microsoft.com/office/word/2015/wordml/symex" xmlns:wpg="http://schemas.microsoft.com/office/word/2010/wordprocessingGroup" xmlns:wpi="http://schemas.microsoft.com/office/word/2010/wordprocessingInk" xmlns:wne="http://schemas.microsoft.com/office/word/2006/wordml" xmlns:wps="http://schemas.microsoft.com/office/word/2010/wordprocessingShape" mc:Ignorable="w14 w15 w16se w16cid w16 w16cex w16sdtdh wp14">
   <w:sdt>
     <w:sdtPr>
       <w:id w:val="-460568818"/>
@@ -3260,7 +3160,7 @@
     <w:sdtContent>
       <w:p>
         <w:pPr>
-          <w:pStyle w:val="afff"/>
+          <w:pStyle w:val="ab"/>
         </w:pPr>
         <w:r>
           <w:fldChar w:fldCharType="begin"/>
@@ -3288,7 +3188,7 @@
   </w:sdt>
   <w:p>
     <w:pPr>
-      <w:pStyle w:val="affd"/>
+      <w:pStyle w:val="Footer"/>
       <w:ind w:firstLine="0"/>
       <w:jc w:val="center"/>
       <w:rPr>
@@ -3300,10 +3200,10 @@
 </file>
 
 <file path=word/footer2.xml><?xml version="1.0" encoding="utf-8"?>
-<w:ftr xmlns:wpc="http://schemas.microsoft.com/office/word/2010/wordprocessingCanvas" xmlns:cx="http://schemas.microsoft.com/office/drawing/2014/chartex" xmlns:cx1="http://schemas.microsoft.com/office/drawing/2015/9/8/chartex" xmlns:cx2="http://schemas.microsoft.com/office/drawing/2015/10/21/chartex" xmlns:cx3="http://schemas.microsoft.com/office/drawing/2016/5/9/chartex" xmlns:cx4="http://schemas.microsoft.com/office/drawing/2016/5/10/chartex" xmlns:cx5="http://schemas.microsoft.com/office/drawing/2016/5/11/chartex" xmlns:cx6="http://schemas.microsoft.com/office/drawing/2016/5/12/chartex" xmlns:cx7="http://schemas.microsoft.com/office/drawing/2016/5/13/chartex" xmlns:cx8="http://schemas.microsoft.com/office/drawing/2016/5/14/chartex" xmlns:mc="http://schemas.openxmlformats.org/markup-compatibility/2006" xmlns:aink="http://schemas.microsoft.com/office/drawing/2016/ink" xmlns:am3d="http://schemas.microsoft.com/office/drawing/2017/model3d" xmlns:o="urn:schemas-microsoft-com:office:office" xmlns:oel="http://schemas.microsoft.com/office/2019/extlst" xmlns:r="http://schemas.openxmlformats.org/officeDocument/2006/relationships" xmlns:m="http://schemas.openxmlformats.org/officeDocument/2006/math" xmlns:v="urn:schemas-microsoft-com:vml" xmlns:wp14="http://schemas.microsoft.com/office/word/2010/wordprocessingDrawing" xmlns:wp="http://schemas.openxmlformats.org/drawingml/2006/wordprocessingDrawing" xmlns:w10="urn:schemas-microsoft-com:office:word" xmlns:w="http://schemas.openxmlformats.org/wordprocessingml/2006/main" xmlns:w14="http://schemas.microsoft.com/office/word/2010/wordml" xmlns:w15="http://schemas.microsoft.com/office/word/2012/wordml" xmlns:w16cex="http://schemas.microsoft.com/office/word/2018/wordml/cex" xmlns:w16cid="http://schemas.microsoft.com/office/word/2016/wordml/cid" xmlns:w16="http://schemas.microsoft.com/office/word/2018/wordml" xmlns:w16du="http://schemas.microsoft.com/office/word/2023/wordml/word16du" xmlns:w16sdtdh="http://schemas.microsoft.com/office/word/2020/wordml/sdtdatahash" xmlns:w16sdtfl="http://schemas.microsoft.com/office/word/2024/wordml/sdtformatlock" xmlns:w16se="http://schemas.microsoft.com/office/word/2015/wordml/symex" xmlns:wpg="http://schemas.microsoft.com/office/word/2010/wordprocessingGroup" xmlns:wpi="http://schemas.microsoft.com/office/word/2010/wordprocessingInk" xmlns:wne="http://schemas.microsoft.com/office/word/2006/wordml" xmlns:wps="http://schemas.microsoft.com/office/word/2010/wordprocessingShape" mc:Ignorable="w14 w15 w16se w16cid w16 w16cex w16sdtdh w16sdtfl w16du wp14">
+<w:ftr xmlns:wpc="http://schemas.microsoft.com/office/word/2010/wordprocessingCanvas" xmlns:cx="http://schemas.microsoft.com/office/drawing/2014/chartex" xmlns:cx1="http://schemas.microsoft.com/office/drawing/2015/9/8/chartex" xmlns:cx2="http://schemas.microsoft.com/office/drawing/2015/10/21/chartex" xmlns:cx3="http://schemas.microsoft.com/office/drawing/2016/5/9/chartex" xmlns:cx4="http://schemas.microsoft.com/office/drawing/2016/5/10/chartex" xmlns:cx5="http://schemas.microsoft.com/office/drawing/2016/5/11/chartex" xmlns:cx6="http://schemas.microsoft.com/office/drawing/2016/5/12/chartex" xmlns:cx7="http://schemas.microsoft.com/office/drawing/2016/5/13/chartex" xmlns:cx8="http://schemas.microsoft.com/office/drawing/2016/5/14/chartex" xmlns:mc="http://schemas.openxmlformats.org/markup-compatibility/2006" xmlns:aink="http://schemas.microsoft.com/office/drawing/2016/ink" xmlns:am3d="http://schemas.microsoft.com/office/drawing/2017/model3d" xmlns:o="urn:schemas-microsoft-com:office:office" xmlns:r="http://schemas.openxmlformats.org/officeDocument/2006/relationships" xmlns:m="http://schemas.openxmlformats.org/officeDocument/2006/math" xmlns:v="urn:schemas-microsoft-com:vml" xmlns:wp14="http://schemas.microsoft.com/office/word/2010/wordprocessingDrawing" xmlns:wp="http://schemas.openxmlformats.org/drawingml/2006/wordprocessingDrawing" xmlns:w10="urn:schemas-microsoft-com:office:word" xmlns:w="http://schemas.openxmlformats.org/wordprocessingml/2006/main" xmlns:w14="http://schemas.microsoft.com/office/word/2010/wordml" xmlns:w15="http://schemas.microsoft.com/office/word/2012/wordml" xmlns:w16cex="http://schemas.microsoft.com/office/word/2018/wordml/cex" xmlns:w16cid="http://schemas.microsoft.com/office/word/2016/wordml/cid" xmlns:w16="http://schemas.microsoft.com/office/word/2018/wordml" xmlns:w16sdtdh="http://schemas.microsoft.com/office/word/2020/wordml/sdtdatahash" xmlns:w16se="http://schemas.microsoft.com/office/word/2015/wordml/symex" xmlns:wpg="http://schemas.microsoft.com/office/word/2010/wordprocessingGroup" xmlns:wpi="http://schemas.microsoft.com/office/word/2010/wordprocessingInk" xmlns:wne="http://schemas.microsoft.com/office/word/2006/wordml" xmlns:wps="http://schemas.microsoft.com/office/word/2010/wordprocessingShape" mc:Ignorable="w14 w15 w16se w16cid w16 w16cex w16sdtdh wp14">
   <w:p>
     <w:pPr>
-      <w:pStyle w:val="affd"/>
+      <w:pStyle w:val="Footer"/>
       <w:ind w:firstLine="0"/>
       <w:jc w:val="center"/>
       <w:rPr>
@@ -3315,7 +3215,7 @@
 </file>
 
 <file path=word/footnotes.xml><?xml version="1.0" encoding="utf-8"?>
-<w:footnotes xmlns:wpc="http://schemas.microsoft.com/office/word/2010/wordprocessingCanvas" xmlns:cx="http://schemas.microsoft.com/office/drawing/2014/chartex" xmlns:cx1="http://schemas.microsoft.com/office/drawing/2015/9/8/chartex" xmlns:cx2="http://schemas.microsoft.com/office/drawing/2015/10/21/chartex" xmlns:cx3="http://schemas.microsoft.com/office/drawing/2016/5/9/chartex" xmlns:cx4="http://schemas.microsoft.com/office/drawing/2016/5/10/chartex" xmlns:cx5="http://schemas.microsoft.com/office/drawing/2016/5/11/chartex" xmlns:cx6="http://schemas.microsoft.com/office/drawing/2016/5/12/chartex" xmlns:cx7="http://schemas.microsoft.com/office/drawing/2016/5/13/chartex" xmlns:cx8="http://schemas.microsoft.com/office/drawing/2016/5/14/chartex" xmlns:mc="http://schemas.openxmlformats.org/markup-compatibility/2006" xmlns:aink="http://schemas.microsoft.com/office/drawing/2016/ink" xmlns:am3d="http://schemas.microsoft.com/office/drawing/2017/model3d" xmlns:o="urn:schemas-microsoft-com:office:office" xmlns:oel="http://schemas.microsoft.com/office/2019/extlst" xmlns:r="http://schemas.openxmlformats.org/officeDocument/2006/relationships" xmlns:m="http://schemas.openxmlformats.org/officeDocument/2006/math" xmlns:v="urn:schemas-microsoft-com:vml" xmlns:wp14="http://schemas.microsoft.com/office/word/2010/wordprocessingDrawing" xmlns:wp="http://schemas.openxmlformats.org/drawingml/2006/wordprocessingDrawing" xmlns:w10="urn:schemas-microsoft-com:office:word" xmlns:w="http://schemas.openxmlformats.org/wordprocessingml/2006/main" xmlns:w14="http://schemas.microsoft.com/office/word/2010/wordml" xmlns:w15="http://schemas.microsoft.com/office/word/2012/wordml" xmlns:w16cex="http://schemas.microsoft.com/office/word/2018/wordml/cex" xmlns:w16cid="http://schemas.microsoft.com/office/word/2016/wordml/cid" xmlns:w16="http://schemas.microsoft.com/office/word/2018/wordml" xmlns:w16du="http://schemas.microsoft.com/office/word/2023/wordml/word16du" xmlns:w16sdtdh="http://schemas.microsoft.com/office/word/2020/wordml/sdtdatahash" xmlns:w16sdtfl="http://schemas.microsoft.com/office/word/2024/wordml/sdtformatlock" xmlns:w16se="http://schemas.microsoft.com/office/word/2015/wordml/symex" xmlns:wpg="http://schemas.microsoft.com/office/word/2010/wordprocessingGroup" xmlns:wpi="http://schemas.microsoft.com/office/word/2010/wordprocessingInk" xmlns:wne="http://schemas.microsoft.com/office/word/2006/wordml" xmlns:wps="http://schemas.microsoft.com/office/word/2010/wordprocessingShape" mc:Ignorable="w14 w15 w16se w16cid w16 w16cex w16sdtdh w16sdtfl w16du wp14">
+<w:footnotes xmlns:wpc="http://schemas.microsoft.com/office/word/2010/wordprocessingCanvas" xmlns:cx="http://schemas.microsoft.com/office/drawing/2014/chartex" xmlns:cx1="http://schemas.microsoft.com/office/drawing/2015/9/8/chartex" xmlns:cx2="http://schemas.microsoft.com/office/drawing/2015/10/21/chartex" xmlns:cx3="http://schemas.microsoft.com/office/drawing/2016/5/9/chartex" xmlns:cx4="http://schemas.microsoft.com/office/drawing/2016/5/10/chartex" xmlns:cx5="http://schemas.microsoft.com/office/drawing/2016/5/11/chartex" xmlns:cx6="http://schemas.microsoft.com/office/drawing/2016/5/12/chartex" xmlns:cx7="http://schemas.microsoft.com/office/drawing/2016/5/13/chartex" xmlns:cx8="http://schemas.microsoft.com/office/drawing/2016/5/14/chartex" xmlns:mc="http://schemas.openxmlformats.org/markup-compatibility/2006" xmlns:aink="http://schemas.microsoft.com/office/drawing/2016/ink" xmlns:am3d="http://schemas.microsoft.com/office/drawing/2017/model3d" xmlns:o="urn:schemas-microsoft-com:office:office" xmlns:r="http://schemas.openxmlformats.org/officeDocument/2006/relationships" xmlns:m="http://schemas.openxmlformats.org/officeDocument/2006/math" xmlns:v="urn:schemas-microsoft-com:vml" xmlns:wp14="http://schemas.microsoft.com/office/word/2010/wordprocessingDrawing" xmlns:wp="http://schemas.openxmlformats.org/drawingml/2006/wordprocessingDrawing" xmlns:w10="urn:schemas-microsoft-com:office:word" xmlns:w="http://schemas.openxmlformats.org/wordprocessingml/2006/main" xmlns:w14="http://schemas.microsoft.com/office/word/2010/wordml" xmlns:w15="http://schemas.microsoft.com/office/word/2012/wordml" xmlns:w16cex="http://schemas.microsoft.com/office/word/2018/wordml/cex" xmlns:w16cid="http://schemas.microsoft.com/office/word/2016/wordml/cid" xmlns:w16="http://schemas.microsoft.com/office/word/2018/wordml" xmlns:w16sdtdh="http://schemas.microsoft.com/office/word/2020/wordml/sdtdatahash" xmlns:w16se="http://schemas.microsoft.com/office/word/2015/wordml/symex" xmlns:wpg="http://schemas.microsoft.com/office/word/2010/wordprocessingGroup" xmlns:wpi="http://schemas.microsoft.com/office/word/2010/wordprocessingInk" xmlns:wne="http://schemas.microsoft.com/office/word/2006/wordml" xmlns:wps="http://schemas.microsoft.com/office/word/2010/wordprocessingShape" mc:Ignorable="w14 w15 w16se w16cid w16 w16cex w16sdtdh wp14">
   <w:footnote w:type="separator" w:id="-1">
     <w:p>
       <w:pPr>
@@ -3340,7 +3240,7 @@
 </file>
 
 <file path=word/numbering.xml><?xml version="1.0" encoding="utf-8"?>
-<w:numbering xmlns:wpc="http://schemas.microsoft.com/office/word/2010/wordprocessingCanvas" xmlns:cx="http://schemas.microsoft.com/office/drawing/2014/chartex" xmlns:cx1="http://schemas.microsoft.com/office/drawing/2015/9/8/chartex" xmlns:cx2="http://schemas.microsoft.com/office/drawing/2015/10/21/chartex" xmlns:cx3="http://schemas.microsoft.com/office/drawing/2016/5/9/chartex" xmlns:cx4="http://schemas.microsoft.com/office/drawing/2016/5/10/chartex" xmlns:cx5="http://schemas.microsoft.com/office/drawing/2016/5/11/chartex" xmlns:cx6="http://schemas.microsoft.com/office/drawing/2016/5/12/chartex" xmlns:cx7="http://schemas.microsoft.com/office/drawing/2016/5/13/chartex" xmlns:cx8="http://schemas.microsoft.com/office/drawing/2016/5/14/chartex" xmlns:mc="http://schemas.openxmlformats.org/markup-compatibility/2006" xmlns:aink="http://schemas.microsoft.com/office/drawing/2016/ink" xmlns:am3d="http://schemas.microsoft.com/office/drawing/2017/model3d" xmlns:o="urn:schemas-microsoft-com:office:office" xmlns:oel="http://schemas.microsoft.com/office/2019/extlst" xmlns:r="http://schemas.openxmlformats.org/officeDocument/2006/relationships" xmlns:m="http://schemas.openxmlformats.org/officeDocument/2006/math" xmlns:v="urn:schemas-microsoft-com:vml" xmlns:wp14="http://schemas.microsoft.com/office/word/2010/wordprocessingDrawing" xmlns:wp="http://schemas.openxmlformats.org/drawingml/2006/wordprocessingDrawing" xmlns:w10="urn:schemas-microsoft-com:office:word" xmlns:w="http://schemas.openxmlformats.org/wordprocessingml/2006/main" xmlns:w14="http://schemas.microsoft.com/office/word/2010/wordml" xmlns:w15="http://schemas.microsoft.com/office/word/2012/wordml" xmlns:w16cex="http://schemas.microsoft.com/office/word/2018/wordml/cex" xmlns:w16cid="http://schemas.microsoft.com/office/word/2016/wordml/cid" xmlns:w16="http://schemas.microsoft.com/office/word/2018/wordml" xmlns:w16du="http://schemas.microsoft.com/office/word/2023/wordml/word16du" xmlns:w16sdtdh="http://schemas.microsoft.com/office/word/2020/wordml/sdtdatahash" xmlns:w16sdtfl="http://schemas.microsoft.com/office/word/2024/wordml/sdtformatlock" xmlns:w16se="http://schemas.microsoft.com/office/word/2015/wordml/symex" xmlns:wpg="http://schemas.microsoft.com/office/word/2010/wordprocessingGroup" xmlns:wpi="http://schemas.microsoft.com/office/word/2010/wordprocessingInk" xmlns:wne="http://schemas.microsoft.com/office/word/2006/wordml" xmlns:wps="http://schemas.microsoft.com/office/word/2010/wordprocessingShape" mc:Ignorable="w14 w15 w16se w16cid w16 w16cex w16sdtdh w16sdtfl w16du wp14">
+<w:numbering xmlns:wpc="http://schemas.microsoft.com/office/word/2010/wordprocessingCanvas" xmlns:cx="http://schemas.microsoft.com/office/drawing/2014/chartex" xmlns:cx1="http://schemas.microsoft.com/office/drawing/2015/9/8/chartex" xmlns:cx2="http://schemas.microsoft.com/office/drawing/2015/10/21/chartex" xmlns:cx3="http://schemas.microsoft.com/office/drawing/2016/5/9/chartex" xmlns:cx4="http://schemas.microsoft.com/office/drawing/2016/5/10/chartex" xmlns:cx5="http://schemas.microsoft.com/office/drawing/2016/5/11/chartex" xmlns:cx6="http://schemas.microsoft.com/office/drawing/2016/5/12/chartex" xmlns:cx7="http://schemas.microsoft.com/office/drawing/2016/5/13/chartex" xmlns:cx8="http://schemas.microsoft.com/office/drawing/2016/5/14/chartex" xmlns:mc="http://schemas.openxmlformats.org/markup-compatibility/2006" xmlns:aink="http://schemas.microsoft.com/office/drawing/2016/ink" xmlns:am3d="http://schemas.microsoft.com/office/drawing/2017/model3d" xmlns:o="urn:schemas-microsoft-com:office:office" xmlns:r="http://schemas.openxmlformats.org/officeDocument/2006/relationships" xmlns:m="http://schemas.openxmlformats.org/officeDocument/2006/math" xmlns:v="urn:schemas-microsoft-com:vml" xmlns:wp14="http://schemas.microsoft.com/office/word/2010/wordprocessingDrawing" xmlns:wp="http://schemas.openxmlformats.org/drawingml/2006/wordprocessingDrawing" xmlns:w10="urn:schemas-microsoft-com:office:word" xmlns:w="http://schemas.openxmlformats.org/wordprocessingml/2006/main" xmlns:w14="http://schemas.microsoft.com/office/word/2010/wordml" xmlns:w15="http://schemas.microsoft.com/office/word/2012/wordml" xmlns:w16cex="http://schemas.microsoft.com/office/word/2018/wordml/cex" xmlns:w16cid="http://schemas.microsoft.com/office/word/2016/wordml/cid" xmlns:w16="http://schemas.microsoft.com/office/word/2018/wordml" xmlns:w16sdtdh="http://schemas.microsoft.com/office/word/2020/wordml/sdtdatahash" xmlns:w16se="http://schemas.microsoft.com/office/word/2015/wordml/symex" xmlns:wpg="http://schemas.microsoft.com/office/word/2010/wordprocessingGroup" xmlns:wpi="http://schemas.microsoft.com/office/word/2010/wordprocessingInk" xmlns:wne="http://schemas.microsoft.com/office/word/2006/wordml" xmlns:wps="http://schemas.microsoft.com/office/word/2010/wordprocessingShape" mc:Ignorable="w14 w15 w16se w16cid w16 w16cex w16sdtdh wp14">
   <w:abstractNum w:abstractNumId="0" w15:restartNumberingAfterBreak="0">
     <w:nsid w:val="00A84C3B"/>
     <w:multiLevelType w:val="hybridMultilevel"/>
@@ -5740,86 +5640,86 @@
       </w:pPr>
     </w:lvl>
   </w:abstractNum>
-  <w:num w:numId="1" w16cid:durableId="173568745">
+  <w:num w:numId="1">
     <w:abstractNumId w:val="11"/>
   </w:num>
-  <w:num w:numId="2" w16cid:durableId="1041858500">
+  <w:num w:numId="2">
     <w:abstractNumId w:val="11"/>
   </w:num>
-  <w:num w:numId="3" w16cid:durableId="1264532893">
+  <w:num w:numId="3">
     <w:abstractNumId w:val="15"/>
   </w:num>
-  <w:num w:numId="4" w16cid:durableId="1334184638">
+  <w:num w:numId="4">
     <w:abstractNumId w:val="7"/>
   </w:num>
-  <w:num w:numId="5" w16cid:durableId="312611634">
+  <w:num w:numId="5">
     <w:abstractNumId w:val="14"/>
   </w:num>
-  <w:num w:numId="6" w16cid:durableId="332535985">
+  <w:num w:numId="6">
     <w:abstractNumId w:val="20"/>
   </w:num>
-  <w:num w:numId="7" w16cid:durableId="1984386334">
+  <w:num w:numId="7">
     <w:abstractNumId w:val="5"/>
   </w:num>
-  <w:num w:numId="8" w16cid:durableId="594292079">
+  <w:num w:numId="8">
     <w:abstractNumId w:val="12"/>
   </w:num>
-  <w:num w:numId="9" w16cid:durableId="366957210">
+  <w:num w:numId="9">
     <w:abstractNumId w:val="13"/>
   </w:num>
-  <w:num w:numId="10" w16cid:durableId="245069951">
+  <w:num w:numId="10">
     <w:abstractNumId w:val="23"/>
   </w:num>
-  <w:num w:numId="11" w16cid:durableId="2040930750">
+  <w:num w:numId="11">
     <w:abstractNumId w:val="4"/>
   </w:num>
-  <w:num w:numId="12" w16cid:durableId="675037078">
+  <w:num w:numId="12">
     <w:abstractNumId w:val="17"/>
   </w:num>
-  <w:num w:numId="13" w16cid:durableId="36322522">
+  <w:num w:numId="13">
     <w:abstractNumId w:val="9"/>
   </w:num>
-  <w:num w:numId="14" w16cid:durableId="1621375643">
+  <w:num w:numId="14">
     <w:abstractNumId w:val="3"/>
   </w:num>
-  <w:num w:numId="15" w16cid:durableId="2100910685">
+  <w:num w:numId="15">
     <w:abstractNumId w:val="18"/>
   </w:num>
-  <w:num w:numId="16" w16cid:durableId="2090735470">
+  <w:num w:numId="16">
     <w:abstractNumId w:val="8"/>
   </w:num>
-  <w:num w:numId="17" w16cid:durableId="1271282006">
+  <w:num w:numId="17">
     <w:abstractNumId w:val="22"/>
   </w:num>
-  <w:num w:numId="18" w16cid:durableId="1225875570">
+  <w:num w:numId="18">
     <w:abstractNumId w:val="2"/>
   </w:num>
-  <w:num w:numId="19" w16cid:durableId="1360545852">
+  <w:num w:numId="19">
     <w:abstractNumId w:val="0"/>
   </w:num>
-  <w:num w:numId="20" w16cid:durableId="130372477">
+  <w:num w:numId="20">
     <w:abstractNumId w:val="16"/>
   </w:num>
-  <w:num w:numId="21" w16cid:durableId="215631028">
+  <w:num w:numId="21">
     <w:abstractNumId w:val="19"/>
   </w:num>
-  <w:num w:numId="22" w16cid:durableId="731468988">
+  <w:num w:numId="22">
     <w:abstractNumId w:val="21"/>
   </w:num>
-  <w:num w:numId="23" w16cid:durableId="200671295">
+  <w:num w:numId="23">
     <w:abstractNumId w:val="10"/>
   </w:num>
-  <w:num w:numId="24" w16cid:durableId="1087995331">
+  <w:num w:numId="24">
     <w:abstractNumId w:val="1"/>
   </w:num>
-  <w:num w:numId="25" w16cid:durableId="1875727070">
+  <w:num w:numId="25">
     <w:abstractNumId w:val="6"/>
   </w:num>
 </w:numbering>
 </file>
 
 <file path=word/styles.xml><?xml version="1.0" encoding="utf-8"?>
-<w:styles xmlns:mc="http://schemas.openxmlformats.org/markup-compatibility/2006" xmlns:r="http://schemas.openxmlformats.org/officeDocument/2006/relationships" xmlns:w="http://schemas.openxmlformats.org/wordprocessingml/2006/main" xmlns:w14="http://schemas.microsoft.com/office/word/2010/wordml" xmlns:w15="http://schemas.microsoft.com/office/word/2012/wordml" xmlns:w16cex="http://schemas.microsoft.com/office/word/2018/wordml/cex" xmlns:w16cid="http://schemas.microsoft.com/office/word/2016/wordml/cid" xmlns:w16="http://schemas.microsoft.com/office/word/2018/wordml" xmlns:w16du="http://schemas.microsoft.com/office/word/2023/wordml/word16du" xmlns:w16sdtdh="http://schemas.microsoft.com/office/word/2020/wordml/sdtdatahash" xmlns:w16sdtfl="http://schemas.microsoft.com/office/word/2024/wordml/sdtformatlock" xmlns:w16se="http://schemas.microsoft.com/office/word/2015/wordml/symex" mc:Ignorable="w14 w15 w16se w16cid w16 w16cex w16sdtdh w16sdtfl w16du">
+<w:styles xmlns:mc="http://schemas.openxmlformats.org/markup-compatibility/2006" xmlns:r="http://schemas.openxmlformats.org/officeDocument/2006/relationships" xmlns:w="http://schemas.openxmlformats.org/wordprocessingml/2006/main" xmlns:w14="http://schemas.microsoft.com/office/word/2010/wordml" xmlns:w15="http://schemas.microsoft.com/office/word/2012/wordml" xmlns:w16cex="http://schemas.microsoft.com/office/word/2018/wordml/cex" xmlns:w16cid="http://schemas.microsoft.com/office/word/2016/wordml/cid" xmlns:w16="http://schemas.microsoft.com/office/word/2018/wordml" xmlns:w16sdtdh="http://schemas.microsoft.com/office/word/2020/wordml/sdtdatahash" xmlns:w16se="http://schemas.microsoft.com/office/word/2015/wordml/symex" mc:Ignorable="w14 w15 w16se w16cid w16 w16cex w16sdtdh">
   <w:docDefaults>
     <w:rPrDefault>
       <w:rPr>
@@ -6213,7 +6113,7 @@
     <w:lsdException w:name="Unresolved Mention" w:semiHidden="1" w:unhideWhenUsed="1"/>
     <w:lsdException w:name="Smart Link" w:semiHidden="1" w:unhideWhenUsed="1"/>
   </w:latentStyles>
-  <w:style w:type="paragraph" w:default="1" w:styleId="a1">
+  <w:style w:type="paragraph" w:default="1" w:styleId="Normal">
     <w:name w:val="Normal"/>
     <w:qFormat/>
     <w:pPr>
@@ -6226,11 +6126,11 @@
       <w:sz w:val="28"/>
     </w:rPr>
   </w:style>
-  <w:style w:type="paragraph" w:styleId="1">
+  <w:style w:type="paragraph" w:styleId="Heading1">
     <w:name w:val="heading 1"/>
-    <w:basedOn w:val="a1"/>
-    <w:next w:val="a1"/>
-    <w:link w:val="10"/>
+    <w:basedOn w:val="Normal"/>
+    <w:next w:val="Normal"/>
+    <w:link w:val="Heading1Char1"/>
     <w:uiPriority w:val="9"/>
     <w:qFormat/>
     <w:pPr>
@@ -6247,11 +6147,11 @@
       <w:szCs w:val="32"/>
     </w:rPr>
   </w:style>
-  <w:style w:type="paragraph" w:styleId="2">
+  <w:style w:type="paragraph" w:styleId="Heading2">
     <w:name w:val="heading 2"/>
-    <w:basedOn w:val="a1"/>
-    <w:next w:val="a1"/>
-    <w:link w:val="20"/>
+    <w:basedOn w:val="Normal"/>
+    <w:next w:val="Normal"/>
+    <w:link w:val="Heading2Char1"/>
     <w:uiPriority w:val="9"/>
     <w:unhideWhenUsed/>
     <w:qFormat/>
@@ -6268,11 +6168,11 @@
       <w:szCs w:val="26"/>
     </w:rPr>
   </w:style>
-  <w:style w:type="paragraph" w:styleId="3">
+  <w:style w:type="paragraph" w:styleId="Heading3">
     <w:name w:val="heading 3"/>
-    <w:basedOn w:val="a1"/>
-    <w:next w:val="a1"/>
-    <w:link w:val="30"/>
+    <w:basedOn w:val="Normal"/>
+    <w:next w:val="Normal"/>
+    <w:link w:val="Heading3Char1"/>
     <w:uiPriority w:val="9"/>
     <w:unhideWhenUsed/>
     <w:qFormat/>
@@ -6289,11 +6189,11 @@
       <w:szCs w:val="28"/>
     </w:rPr>
   </w:style>
-  <w:style w:type="paragraph" w:styleId="4">
+  <w:style w:type="paragraph" w:styleId="Heading4">
     <w:name w:val="heading 4"/>
-    <w:basedOn w:val="a1"/>
-    <w:next w:val="a1"/>
-    <w:link w:val="40"/>
+    <w:basedOn w:val="Normal"/>
+    <w:next w:val="Normal"/>
+    <w:link w:val="Heading4Char1"/>
     <w:uiPriority w:val="9"/>
     <w:unhideWhenUsed/>
     <w:pPr>
@@ -6309,11 +6209,11 @@
       <w:color w:val="2F5496" w:themeColor="accent1" w:themeShade="BF"/>
     </w:rPr>
   </w:style>
-  <w:style w:type="paragraph" w:styleId="5">
+  <w:style w:type="paragraph" w:styleId="Heading5">
     <w:name w:val="heading 5"/>
-    <w:basedOn w:val="a1"/>
-    <w:next w:val="a1"/>
-    <w:link w:val="50"/>
+    <w:basedOn w:val="Normal"/>
+    <w:next w:val="Normal"/>
+    <w:link w:val="Heading5Char"/>
     <w:uiPriority w:val="9"/>
     <w:unhideWhenUsed/>
     <w:qFormat/>
@@ -6331,11 +6231,11 @@
       <w:szCs w:val="24"/>
     </w:rPr>
   </w:style>
-  <w:style w:type="paragraph" w:styleId="6">
+  <w:style w:type="paragraph" w:styleId="Heading6">
     <w:name w:val="heading 6"/>
-    <w:basedOn w:val="a1"/>
-    <w:next w:val="a1"/>
-    <w:link w:val="60"/>
+    <w:basedOn w:val="Normal"/>
+    <w:next w:val="Normal"/>
+    <w:link w:val="Heading6Char"/>
     <w:uiPriority w:val="9"/>
     <w:unhideWhenUsed/>
     <w:qFormat/>
@@ -6352,11 +6252,11 @@
       <w:sz w:val="22"/>
     </w:rPr>
   </w:style>
-  <w:style w:type="paragraph" w:styleId="7">
+  <w:style w:type="paragraph" w:styleId="Heading7">
     <w:name w:val="heading 7"/>
-    <w:basedOn w:val="a1"/>
-    <w:next w:val="a1"/>
-    <w:link w:val="70"/>
+    <w:basedOn w:val="Normal"/>
+    <w:next w:val="Normal"/>
+    <w:link w:val="Heading7Char"/>
     <w:uiPriority w:val="9"/>
     <w:unhideWhenUsed/>
     <w:qFormat/>
@@ -6375,11 +6275,11 @@
       <w:sz w:val="22"/>
     </w:rPr>
   </w:style>
-  <w:style w:type="paragraph" w:styleId="8">
+  <w:style w:type="paragraph" w:styleId="Heading8">
     <w:name w:val="heading 8"/>
-    <w:basedOn w:val="a1"/>
-    <w:next w:val="a1"/>
-    <w:link w:val="80"/>
+    <w:basedOn w:val="Normal"/>
+    <w:next w:val="Normal"/>
+    <w:link w:val="Heading8Char"/>
     <w:uiPriority w:val="9"/>
     <w:unhideWhenUsed/>
     <w:qFormat/>
@@ -6396,11 +6296,11 @@
       <w:sz w:val="22"/>
     </w:rPr>
   </w:style>
-  <w:style w:type="paragraph" w:styleId="9">
+  <w:style w:type="paragraph" w:styleId="Heading9">
     <w:name w:val="heading 9"/>
-    <w:basedOn w:val="a1"/>
-    <w:next w:val="a1"/>
-    <w:link w:val="90"/>
+    <w:basedOn w:val="Normal"/>
+    <w:next w:val="Normal"/>
+    <w:link w:val="Heading9Char"/>
     <w:uiPriority w:val="9"/>
     <w:unhideWhenUsed/>
     <w:qFormat/>
@@ -6418,12 +6318,13 @@
       <w:szCs w:val="21"/>
     </w:rPr>
   </w:style>
-  <w:style w:type="character" w:default="1" w:styleId="a2">
+  <w:style w:type="character" w:default="1" w:styleId="DefaultParagraphFont">
     <w:name w:val="Default Paragraph Font"/>
     <w:uiPriority w:val="1"/>
+    <w:semiHidden/>
     <w:unhideWhenUsed/>
   </w:style>
-  <w:style w:type="table" w:default="1" w:styleId="a3">
+  <w:style w:type="table" w:default="1" w:styleId="TableNormal">
     <w:name w:val="Normal Table"/>
     <w:uiPriority w:val="99"/>
     <w:semiHidden/>
@@ -6438,7 +6339,7 @@
       </w:tblCellMar>
     </w:tblPr>
   </w:style>
-  <w:style w:type="numbering" w:default="1" w:styleId="a4">
+  <w:style w:type="numbering" w:default="1" w:styleId="NoList">
     <w:name w:val="No List"/>
     <w:uiPriority w:val="99"/>
     <w:semiHidden/>
@@ -6446,7 +6347,7 @@
   </w:style>
   <w:style w:type="character" w:customStyle="1" w:styleId="Heading1Char">
     <w:name w:val="Heading 1 Char"/>
-    <w:basedOn w:val="a2"/>
+    <w:basedOn w:val="DefaultParagraphFont"/>
     <w:uiPriority w:val="9"/>
     <w:rPr>
       <w:rFonts w:ascii="Arial" w:eastAsia="Arial" w:hAnsi="Arial" w:cs="Arial"/>
@@ -6456,7 +6357,7 @@
   </w:style>
   <w:style w:type="character" w:customStyle="1" w:styleId="Heading2Char">
     <w:name w:val="Heading 2 Char"/>
-    <w:basedOn w:val="a2"/>
+    <w:basedOn w:val="DefaultParagraphFont"/>
     <w:uiPriority w:val="9"/>
     <w:rPr>
       <w:rFonts w:ascii="Arial" w:eastAsia="Arial" w:hAnsi="Arial" w:cs="Arial"/>
@@ -6465,7 +6366,7 @@
   </w:style>
   <w:style w:type="character" w:customStyle="1" w:styleId="Heading3Char">
     <w:name w:val="Heading 3 Char"/>
-    <w:basedOn w:val="a2"/>
+    <w:basedOn w:val="DefaultParagraphFont"/>
     <w:uiPriority w:val="9"/>
     <w:rPr>
       <w:rFonts w:ascii="Arial" w:eastAsia="Arial" w:hAnsi="Arial" w:cs="Arial"/>
@@ -6475,7 +6376,7 @@
   </w:style>
   <w:style w:type="character" w:customStyle="1" w:styleId="Heading4Char">
     <w:name w:val="Heading 4 Char"/>
-    <w:basedOn w:val="a2"/>
+    <w:basedOn w:val="DefaultParagraphFont"/>
     <w:uiPriority w:val="9"/>
     <w:rPr>
       <w:rFonts w:ascii="Arial" w:eastAsia="Arial" w:hAnsi="Arial" w:cs="Arial"/>
@@ -6485,10 +6386,10 @@
       <w:szCs w:val="26"/>
     </w:rPr>
   </w:style>
-  <w:style w:type="character" w:customStyle="1" w:styleId="50">
-    <w:name w:val="Заголовок 5 Знак"/>
-    <w:basedOn w:val="a2"/>
-    <w:link w:val="5"/>
+  <w:style w:type="character" w:customStyle="1" w:styleId="Heading5Char">
+    <w:name w:val="Heading 5 Char"/>
+    <w:basedOn w:val="DefaultParagraphFont"/>
+    <w:link w:val="Heading5"/>
     <w:uiPriority w:val="9"/>
     <w:rPr>
       <w:rFonts w:ascii="Arial" w:eastAsia="Arial" w:hAnsi="Arial" w:cs="Arial"/>
@@ -6498,10 +6399,10 @@
       <w:szCs w:val="24"/>
     </w:rPr>
   </w:style>
-  <w:style w:type="character" w:customStyle="1" w:styleId="60">
-    <w:name w:val="Заголовок 6 Знак"/>
-    <w:basedOn w:val="a2"/>
-    <w:link w:val="6"/>
+  <w:style w:type="character" w:customStyle="1" w:styleId="Heading6Char">
+    <w:name w:val="Heading 6 Char"/>
+    <w:basedOn w:val="DefaultParagraphFont"/>
+    <w:link w:val="Heading6"/>
     <w:uiPriority w:val="9"/>
     <w:rPr>
       <w:rFonts w:ascii="Arial" w:eastAsia="Arial" w:hAnsi="Arial" w:cs="Arial"/>
@@ -6511,10 +6412,10 @@
       <w:szCs w:val="22"/>
     </w:rPr>
   </w:style>
-  <w:style w:type="character" w:customStyle="1" w:styleId="70">
-    <w:name w:val="Заголовок 7 Знак"/>
-    <w:basedOn w:val="a2"/>
-    <w:link w:val="7"/>
+  <w:style w:type="character" w:customStyle="1" w:styleId="Heading7Char">
+    <w:name w:val="Heading 7 Char"/>
+    <w:basedOn w:val="DefaultParagraphFont"/>
+    <w:link w:val="Heading7"/>
     <w:uiPriority w:val="9"/>
     <w:rPr>
       <w:rFonts w:ascii="Arial" w:eastAsia="Arial" w:hAnsi="Arial" w:cs="Arial"/>
@@ -6526,10 +6427,10 @@
       <w:szCs w:val="22"/>
     </w:rPr>
   </w:style>
-  <w:style w:type="character" w:customStyle="1" w:styleId="80">
-    <w:name w:val="Заголовок 8 Знак"/>
-    <w:basedOn w:val="a2"/>
-    <w:link w:val="8"/>
+  <w:style w:type="character" w:customStyle="1" w:styleId="Heading8Char">
+    <w:name w:val="Heading 8 Char"/>
+    <w:basedOn w:val="DefaultParagraphFont"/>
+    <w:link w:val="Heading8"/>
     <w:uiPriority w:val="9"/>
     <w:rPr>
       <w:rFonts w:ascii="Arial" w:eastAsia="Arial" w:hAnsi="Arial" w:cs="Arial"/>
@@ -6539,10 +6440,10 @@
       <w:szCs w:val="22"/>
     </w:rPr>
   </w:style>
-  <w:style w:type="character" w:customStyle="1" w:styleId="90">
-    <w:name w:val="Заголовок 9 Знак"/>
-    <w:basedOn w:val="a2"/>
-    <w:link w:val="9"/>
+  <w:style w:type="character" w:customStyle="1" w:styleId="Heading9Char">
+    <w:name w:val="Heading 9 Char"/>
+    <w:basedOn w:val="DefaultParagraphFont"/>
+    <w:link w:val="Heading9"/>
     <w:uiPriority w:val="9"/>
     <w:rPr>
       <w:rFonts w:ascii="Arial" w:eastAsia="Arial" w:hAnsi="Arial" w:cs="Arial"/>
@@ -6552,7 +6453,7 @@
       <w:szCs w:val="21"/>
     </w:rPr>
   </w:style>
-  <w:style w:type="paragraph" w:styleId="a5">
+  <w:style w:type="paragraph" w:styleId="NoSpacing">
     <w:name w:val="No Spacing"/>
     <w:uiPriority w:val="1"/>
     <w:qFormat/>
@@ -6560,11 +6461,11 @@
       <w:spacing w:after="0" w:line="240" w:lineRule="auto"/>
     </w:pPr>
   </w:style>
-  <w:style w:type="paragraph" w:styleId="a6">
+  <w:style w:type="paragraph" w:styleId="Title">
     <w:name w:val="Title"/>
-    <w:basedOn w:val="a1"/>
-    <w:next w:val="a1"/>
-    <w:link w:val="a7"/>
+    <w:basedOn w:val="Normal"/>
+    <w:next w:val="Normal"/>
+    <w:link w:val="TitleChar"/>
     <w:uiPriority w:val="10"/>
     <w:qFormat/>
     <w:pPr>
@@ -6576,21 +6477,21 @@
       <w:szCs w:val="48"/>
     </w:rPr>
   </w:style>
-  <w:style w:type="character" w:customStyle="1" w:styleId="a7">
-    <w:name w:val="Заголовок Знак"/>
-    <w:basedOn w:val="a2"/>
-    <w:link w:val="a6"/>
+  <w:style w:type="character" w:customStyle="1" w:styleId="TitleChar">
+    <w:name w:val="Title Char"/>
+    <w:basedOn w:val="DefaultParagraphFont"/>
+    <w:link w:val="Title"/>
     <w:uiPriority w:val="10"/>
     <w:rPr>
       <w:sz w:val="48"/>
       <w:szCs w:val="48"/>
     </w:rPr>
   </w:style>
-  <w:style w:type="paragraph" w:styleId="a8">
+  <w:style w:type="paragraph" w:styleId="Subtitle">
     <w:name w:val="Subtitle"/>
-    <w:basedOn w:val="a1"/>
-    <w:next w:val="a1"/>
-    <w:link w:val="a9"/>
+    <w:basedOn w:val="Normal"/>
+    <w:next w:val="Normal"/>
+    <w:link w:val="SubtitleChar"/>
     <w:uiPriority w:val="11"/>
     <w:qFormat/>
     <w:pPr>
@@ -6601,10 +6502,10 @@
       <w:szCs w:val="24"/>
     </w:rPr>
   </w:style>
-  <w:style w:type="character" w:customStyle="1" w:styleId="a9">
-    <w:name w:val="Подзаголовок Знак"/>
-    <w:basedOn w:val="a2"/>
-    <w:link w:val="a8"/>
+  <w:style w:type="character" w:customStyle="1" w:styleId="SubtitleChar">
+    <w:name w:val="Subtitle Char"/>
+    <w:basedOn w:val="DefaultParagraphFont"/>
+    <w:link w:val="Subtitle"/>
     <w:uiPriority w:val="11"/>
     <w:rPr>
       <w:sz w:val="24"/>
@@ -6627,18 +6528,18 @@
   </w:style>
   <w:style w:type="character" w:customStyle="1" w:styleId="HeaderChar">
     <w:name w:val="Header Char"/>
-    <w:basedOn w:val="a2"/>
+    <w:basedOn w:val="DefaultParagraphFont"/>
     <w:uiPriority w:val="99"/>
   </w:style>
   <w:style w:type="character" w:customStyle="1" w:styleId="FooterChar">
     <w:name w:val="Footer Char"/>
-    <w:basedOn w:val="a2"/>
+    <w:basedOn w:val="DefaultParagraphFont"/>
     <w:uiPriority w:val="99"/>
   </w:style>
-  <w:style w:type="paragraph" w:styleId="aa">
+  <w:style w:type="paragraph" w:styleId="Caption">
     <w:name w:val="caption"/>
-    <w:basedOn w:val="a1"/>
-    <w:next w:val="a1"/>
+    <w:basedOn w:val="Normal"/>
+    <w:next w:val="Normal"/>
     <w:uiPriority w:val="35"/>
     <w:semiHidden/>
     <w:unhideWhenUsed/>
@@ -6660,7 +6561,7 @@
   </w:style>
   <w:style w:type="table" w:customStyle="1" w:styleId="TableGridLight1">
     <w:name w:val="Table Grid Light1"/>
-    <w:basedOn w:val="a3"/>
+    <w:basedOn w:val="TableNormal"/>
     <w:uiPriority w:val="59"/>
     <w:pPr>
       <w:spacing w:after="0" w:line="240" w:lineRule="auto"/>
@@ -6676,9 +6577,9 @@
       </w:tblBorders>
     </w:tblPr>
   </w:style>
-  <w:style w:type="table" w:styleId="11">
+  <w:style w:type="table" w:styleId="PlainTable1">
     <w:name w:val="Plain Table 1"/>
-    <w:basedOn w:val="a3"/>
+    <w:basedOn w:val="TableNormal"/>
     <w:uiPriority w:val="59"/>
     <w:pPr>
       <w:spacing w:after="0" w:line="240" w:lineRule="auto"/>
@@ -6738,9 +6639,9 @@
       </w:tcPr>
     </w:tblStylePr>
   </w:style>
-  <w:style w:type="table" w:styleId="21">
+  <w:style w:type="table" w:styleId="PlainTable2">
     <w:name w:val="Plain Table 2"/>
-    <w:basedOn w:val="a3"/>
+    <w:basedOn w:val="TableNormal"/>
     <w:uiPriority w:val="59"/>
     <w:pPr>
       <w:spacing w:after="0" w:line="240" w:lineRule="auto"/>
@@ -6820,9 +6721,9 @@
       </w:tcPr>
     </w:tblStylePr>
   </w:style>
-  <w:style w:type="table" w:styleId="31">
+  <w:style w:type="table" w:styleId="PlainTable3">
     <w:name w:val="Plain Table 3"/>
-    <w:basedOn w:val="a3"/>
+    <w:basedOn w:val="TableNormal"/>
     <w:uiPriority w:val="99"/>
     <w:pPr>
       <w:spacing w:after="0" w:line="240" w:lineRule="auto"/>
@@ -6900,9 +6801,9 @@
       </w:tcPr>
     </w:tblStylePr>
   </w:style>
-  <w:style w:type="table" w:styleId="41">
+  <w:style w:type="table" w:styleId="PlainTable4">
     <w:name w:val="Plain Table 4"/>
-    <w:basedOn w:val="a3"/>
+    <w:basedOn w:val="TableNormal"/>
     <w:uiPriority w:val="99"/>
     <w:pPr>
       <w:spacing w:after="0" w:line="240" w:lineRule="auto"/>
@@ -6958,9 +6859,9 @@
       </w:tcPr>
     </w:tblStylePr>
   </w:style>
-  <w:style w:type="table" w:styleId="51">
+  <w:style w:type="table" w:styleId="PlainTable5">
     <w:name w:val="Plain Table 5"/>
-    <w:basedOn w:val="a3"/>
+    <w:basedOn w:val="TableNormal"/>
     <w:uiPriority w:val="99"/>
     <w:pPr>
       <w:spacing w:after="0" w:line="240" w:lineRule="auto"/>
@@ -7051,9 +6952,9 @@
       </w:tcPr>
     </w:tblStylePr>
   </w:style>
-  <w:style w:type="table" w:styleId="-1">
+  <w:style w:type="table" w:styleId="GridTable1Light">
     <w:name w:val="Grid Table 1 Light"/>
-    <w:basedOn w:val="a3"/>
+    <w:basedOn w:val="TableNormal"/>
     <w:uiPriority w:val="99"/>
     <w:pPr>
       <w:spacing w:after="0" w:line="240" w:lineRule="auto"/>
@@ -7119,7 +7020,7 @@
   </w:style>
   <w:style w:type="table" w:customStyle="1" w:styleId="GridTable1Light-Accent11">
     <w:name w:val="Grid Table 1 Light - Accent 11"/>
-    <w:basedOn w:val="a3"/>
+    <w:basedOn w:val="TableNormal"/>
     <w:uiPriority w:val="99"/>
     <w:pPr>
       <w:spacing w:after="0" w:line="240" w:lineRule="auto"/>
@@ -7185,7 +7086,7 @@
   </w:style>
   <w:style w:type="table" w:customStyle="1" w:styleId="GridTable1Light-Accent21">
     <w:name w:val="Grid Table 1 Light - Accent 21"/>
-    <w:basedOn w:val="a3"/>
+    <w:basedOn w:val="TableNormal"/>
     <w:uiPriority w:val="99"/>
     <w:pPr>
       <w:spacing w:after="0" w:line="240" w:lineRule="auto"/>
@@ -7251,7 +7152,7 @@
   </w:style>
   <w:style w:type="table" w:customStyle="1" w:styleId="GridTable1Light-Accent31">
     <w:name w:val="Grid Table 1 Light - Accent 31"/>
-    <w:basedOn w:val="a3"/>
+    <w:basedOn w:val="TableNormal"/>
     <w:uiPriority w:val="99"/>
     <w:pPr>
       <w:spacing w:after="0" w:line="240" w:lineRule="auto"/>
@@ -7317,7 +7218,7 @@
   </w:style>
   <w:style w:type="table" w:customStyle="1" w:styleId="GridTable1Light-Accent41">
     <w:name w:val="Grid Table 1 Light - Accent 41"/>
-    <w:basedOn w:val="a3"/>
+    <w:basedOn w:val="TableNormal"/>
     <w:uiPriority w:val="99"/>
     <w:pPr>
       <w:spacing w:after="0" w:line="240" w:lineRule="auto"/>
@@ -7383,7 +7284,7 @@
   </w:style>
   <w:style w:type="table" w:customStyle="1" w:styleId="GridTable1Light-Accent51">
     <w:name w:val="Grid Table 1 Light - Accent 51"/>
-    <w:basedOn w:val="a3"/>
+    <w:basedOn w:val="TableNormal"/>
     <w:uiPriority w:val="99"/>
     <w:pPr>
       <w:spacing w:after="0" w:line="240" w:lineRule="auto"/>
@@ -7449,7 +7350,7 @@
   </w:style>
   <w:style w:type="table" w:customStyle="1" w:styleId="GridTable1Light-Accent61">
     <w:name w:val="Grid Table 1 Light - Accent 61"/>
-    <w:basedOn w:val="a3"/>
+    <w:basedOn w:val="TableNormal"/>
     <w:uiPriority w:val="99"/>
     <w:pPr>
       <w:spacing w:after="0" w:line="240" w:lineRule="auto"/>
@@ -7513,9 +7414,9 @@
       </w:tcPr>
     </w:tblStylePr>
   </w:style>
-  <w:style w:type="table" w:styleId="-2">
+  <w:style w:type="table" w:styleId="GridTable2">
     <w:name w:val="Grid Table 2"/>
-    <w:basedOn w:val="a3"/>
+    <w:basedOn w:val="TableNormal"/>
     <w:uiPriority w:val="99"/>
     <w:pPr>
       <w:spacing w:after="0" w:line="240" w:lineRule="auto"/>
@@ -7598,7 +7499,7 @@
   </w:style>
   <w:style w:type="table" w:customStyle="1" w:styleId="GridTable2-Accent11">
     <w:name w:val="Grid Table 2 - Accent 11"/>
-    <w:basedOn w:val="a3"/>
+    <w:basedOn w:val="TableNormal"/>
     <w:uiPriority w:val="99"/>
     <w:pPr>
       <w:spacing w:after="0" w:line="240" w:lineRule="auto"/>
@@ -7681,7 +7582,7 @@
   </w:style>
   <w:style w:type="table" w:customStyle="1" w:styleId="GridTable2-Accent21">
     <w:name w:val="Grid Table 2 - Accent 21"/>
-    <w:basedOn w:val="a3"/>
+    <w:basedOn w:val="TableNormal"/>
     <w:uiPriority w:val="99"/>
     <w:pPr>
       <w:spacing w:after="0" w:line="240" w:lineRule="auto"/>
@@ -7764,7 +7665,7 @@
   </w:style>
   <w:style w:type="table" w:customStyle="1" w:styleId="GridTable2-Accent31">
     <w:name w:val="Grid Table 2 - Accent 31"/>
-    <w:basedOn w:val="a3"/>
+    <w:basedOn w:val="TableNormal"/>
     <w:uiPriority w:val="99"/>
     <w:pPr>
       <w:spacing w:after="0" w:line="240" w:lineRule="auto"/>
@@ -7847,7 +7748,7 @@
   </w:style>
   <w:style w:type="table" w:customStyle="1" w:styleId="GridTable2-Accent41">
     <w:name w:val="Grid Table 2 - Accent 41"/>
-    <w:basedOn w:val="a3"/>
+    <w:basedOn w:val="TableNormal"/>
     <w:uiPriority w:val="99"/>
     <w:pPr>
       <w:spacing w:after="0" w:line="240" w:lineRule="auto"/>
@@ -7930,7 +7831,7 @@
   </w:style>
   <w:style w:type="table" w:customStyle="1" w:styleId="GridTable2-Accent51">
     <w:name w:val="Grid Table 2 - Accent 51"/>
-    <w:basedOn w:val="a3"/>
+    <w:basedOn w:val="TableNormal"/>
     <w:uiPriority w:val="99"/>
     <w:pPr>
       <w:spacing w:after="0" w:line="240" w:lineRule="auto"/>
@@ -8013,7 +7914,7 @@
   </w:style>
   <w:style w:type="table" w:customStyle="1" w:styleId="GridTable2-Accent61">
     <w:name w:val="Grid Table 2 - Accent 61"/>
-    <w:basedOn w:val="a3"/>
+    <w:basedOn w:val="TableNormal"/>
     <w:uiPriority w:val="99"/>
     <w:pPr>
       <w:spacing w:after="0" w:line="240" w:lineRule="auto"/>
@@ -8094,9 +7995,9 @@
       </w:tcPr>
     </w:tblStylePr>
   </w:style>
-  <w:style w:type="table" w:styleId="-3">
+  <w:style w:type="table" w:styleId="GridTable3">
     <w:name w:val="Grid Table 3"/>
-    <w:basedOn w:val="a3"/>
+    <w:basedOn w:val="TableNormal"/>
     <w:uiPriority w:val="99"/>
     <w:pPr>
       <w:spacing w:after="0" w:line="240" w:lineRule="auto"/>
@@ -8202,7 +8103,7 @@
   </w:style>
   <w:style w:type="table" w:customStyle="1" w:styleId="GridTable3-Accent11">
     <w:name w:val="Grid Table 3 - Accent 11"/>
-    <w:basedOn w:val="a3"/>
+    <w:basedOn w:val="TableNormal"/>
     <w:uiPriority w:val="99"/>
     <w:pPr>
       <w:spacing w:after="0" w:line="240" w:lineRule="auto"/>
@@ -8308,7 +8209,7 @@
   </w:style>
   <w:style w:type="table" w:customStyle="1" w:styleId="GridTable3-Accent21">
     <w:name w:val="Grid Table 3 - Accent 21"/>
-    <w:basedOn w:val="a3"/>
+    <w:basedOn w:val="TableNormal"/>
     <w:uiPriority w:val="99"/>
     <w:pPr>
       <w:spacing w:after="0" w:line="240" w:lineRule="auto"/>
@@ -8414,7 +8315,7 @@
   </w:style>
   <w:style w:type="table" w:customStyle="1" w:styleId="GridTable3-Accent31">
     <w:name w:val="Grid Table 3 - Accent 31"/>
-    <w:basedOn w:val="a3"/>
+    <w:basedOn w:val="TableNormal"/>
     <w:uiPriority w:val="99"/>
     <w:pPr>
       <w:spacing w:after="0" w:line="240" w:lineRule="auto"/>
@@ -8520,7 +8421,7 @@
   </w:style>
   <w:style w:type="table" w:customStyle="1" w:styleId="GridTable3-Accent41">
     <w:name w:val="Grid Table 3 - Accent 41"/>
-    <w:basedOn w:val="a3"/>
+    <w:basedOn w:val="TableNormal"/>
     <w:uiPriority w:val="99"/>
     <w:pPr>
       <w:spacing w:after="0" w:line="240" w:lineRule="auto"/>
@@ -8626,7 +8527,7 @@
   </w:style>
   <w:style w:type="table" w:customStyle="1" w:styleId="GridTable3-Accent51">
     <w:name w:val="Grid Table 3 - Accent 51"/>
-    <w:basedOn w:val="a3"/>
+    <w:basedOn w:val="TableNormal"/>
     <w:uiPriority w:val="99"/>
     <w:pPr>
       <w:spacing w:after="0" w:line="240" w:lineRule="auto"/>
@@ -8732,7 +8633,7 @@
   </w:style>
   <w:style w:type="table" w:customStyle="1" w:styleId="GridTable3-Accent61">
     <w:name w:val="Grid Table 3 - Accent 61"/>
-    <w:basedOn w:val="a3"/>
+    <w:basedOn w:val="TableNormal"/>
     <w:uiPriority w:val="99"/>
     <w:pPr>
       <w:spacing w:after="0" w:line="240" w:lineRule="auto"/>
@@ -8836,9 +8737,9 @@
       </w:tcPr>
     </w:tblStylePr>
   </w:style>
-  <w:style w:type="table" w:styleId="-4">
+  <w:style w:type="table" w:styleId="GridTable4">
     <w:name w:val="Grid Table 4"/>
-    <w:basedOn w:val="a3"/>
+    <w:basedOn w:val="TableNormal"/>
     <w:uiPriority w:val="59"/>
     <w:pPr>
       <w:spacing w:after="0" w:line="240" w:lineRule="auto"/>
@@ -8922,7 +8823,7 @@
   </w:style>
   <w:style w:type="table" w:customStyle="1" w:styleId="GridTable4-Accent11">
     <w:name w:val="Grid Table 4 - Accent 11"/>
-    <w:basedOn w:val="a3"/>
+    <w:basedOn w:val="TableNormal"/>
     <w:uiPriority w:val="59"/>
     <w:pPr>
       <w:spacing w:after="0" w:line="240" w:lineRule="auto"/>
@@ -9006,7 +8907,7 @@
   </w:style>
   <w:style w:type="table" w:customStyle="1" w:styleId="GridTable4-Accent21">
     <w:name w:val="Grid Table 4 - Accent 21"/>
-    <w:basedOn w:val="a3"/>
+    <w:basedOn w:val="TableNormal"/>
     <w:uiPriority w:val="59"/>
     <w:pPr>
       <w:spacing w:after="0" w:line="240" w:lineRule="auto"/>
@@ -9090,7 +8991,7 @@
   </w:style>
   <w:style w:type="table" w:customStyle="1" w:styleId="GridTable4-Accent31">
     <w:name w:val="Grid Table 4 - Accent 31"/>
-    <w:basedOn w:val="a3"/>
+    <w:basedOn w:val="TableNormal"/>
     <w:uiPriority w:val="59"/>
     <w:pPr>
       <w:spacing w:after="0" w:line="240" w:lineRule="auto"/>
@@ -9174,7 +9075,7 @@
   </w:style>
   <w:style w:type="table" w:customStyle="1" w:styleId="GridTable4-Accent41">
     <w:name w:val="Grid Table 4 - Accent 41"/>
-    <w:basedOn w:val="a3"/>
+    <w:basedOn w:val="TableNormal"/>
     <w:uiPriority w:val="59"/>
     <w:pPr>
       <w:spacing w:after="0" w:line="240" w:lineRule="auto"/>
@@ -9258,7 +9159,7 @@
   </w:style>
   <w:style w:type="table" w:customStyle="1" w:styleId="GridTable4-Accent51">
     <w:name w:val="Grid Table 4 - Accent 51"/>
-    <w:basedOn w:val="a3"/>
+    <w:basedOn w:val="TableNormal"/>
     <w:uiPriority w:val="59"/>
     <w:pPr>
       <w:spacing w:after="0" w:line="240" w:lineRule="auto"/>
@@ -9342,7 +9243,7 @@
   </w:style>
   <w:style w:type="table" w:customStyle="1" w:styleId="GridTable4-Accent61">
     <w:name w:val="Grid Table 4 - Accent 61"/>
-    <w:basedOn w:val="a3"/>
+    <w:basedOn w:val="TableNormal"/>
     <w:uiPriority w:val="59"/>
     <w:pPr>
       <w:spacing w:after="0" w:line="240" w:lineRule="auto"/>
@@ -9424,9 +9325,9 @@
       </w:tcPr>
     </w:tblStylePr>
   </w:style>
-  <w:style w:type="table" w:styleId="-5">
+  <w:style w:type="table" w:styleId="GridTable5Dark">
     <w:name w:val="Grid Table 5 Dark"/>
-    <w:basedOn w:val="a3"/>
+    <w:basedOn w:val="TableNormal"/>
     <w:uiPriority w:val="99"/>
     <w:pPr>
       <w:spacing w:after="0" w:line="240" w:lineRule="auto"/>
@@ -9510,7 +9411,7 @@
   </w:style>
   <w:style w:type="table" w:customStyle="1" w:styleId="GridTable5Dark-Accent1">
     <w:name w:val="Grid Table 5 Dark- Accent 1"/>
-    <w:basedOn w:val="a3"/>
+    <w:basedOn w:val="TableNormal"/>
     <w:uiPriority w:val="99"/>
     <w:pPr>
       <w:spacing w:after="0" w:line="240" w:lineRule="auto"/>
@@ -9594,7 +9495,7 @@
   </w:style>
   <w:style w:type="table" w:customStyle="1" w:styleId="GridTable5Dark-Accent21">
     <w:name w:val="Grid Table 5 Dark - Accent 21"/>
-    <w:basedOn w:val="a3"/>
+    <w:basedOn w:val="TableNormal"/>
     <w:uiPriority w:val="99"/>
     <w:pPr>
       <w:spacing w:after="0" w:line="240" w:lineRule="auto"/>
@@ -9678,7 +9579,7 @@
   </w:style>
   <w:style w:type="table" w:customStyle="1" w:styleId="GridTable5Dark-Accent31">
     <w:name w:val="Grid Table 5 Dark - Accent 31"/>
-    <w:basedOn w:val="a3"/>
+    <w:basedOn w:val="TableNormal"/>
     <w:uiPriority w:val="99"/>
     <w:pPr>
       <w:spacing w:after="0" w:line="240" w:lineRule="auto"/>
@@ -9762,7 +9663,7 @@
   </w:style>
   <w:style w:type="table" w:customStyle="1" w:styleId="GridTable5Dark-Accent4">
     <w:name w:val="Grid Table 5 Dark- Accent 4"/>
-    <w:basedOn w:val="a3"/>
+    <w:basedOn w:val="TableNormal"/>
     <w:uiPriority w:val="99"/>
     <w:pPr>
       <w:spacing w:after="0" w:line="240" w:lineRule="auto"/>
@@ -9846,7 +9747,7 @@
   </w:style>
   <w:style w:type="table" w:customStyle="1" w:styleId="GridTable5Dark-Accent51">
     <w:name w:val="Grid Table 5 Dark - Accent 51"/>
-    <w:basedOn w:val="a3"/>
+    <w:basedOn w:val="TableNormal"/>
     <w:uiPriority w:val="99"/>
     <w:pPr>
       <w:spacing w:after="0" w:line="240" w:lineRule="auto"/>
@@ -9930,7 +9831,7 @@
   </w:style>
   <w:style w:type="table" w:customStyle="1" w:styleId="GridTable5Dark-Accent61">
     <w:name w:val="Grid Table 5 Dark - Accent 61"/>
-    <w:basedOn w:val="a3"/>
+    <w:basedOn w:val="TableNormal"/>
     <w:uiPriority w:val="99"/>
     <w:pPr>
       <w:spacing w:after="0" w:line="240" w:lineRule="auto"/>
@@ -10012,9 +9913,9 @@
       </w:tcPr>
     </w:tblStylePr>
   </w:style>
-  <w:style w:type="table" w:styleId="-6">
+  <w:style w:type="table" w:styleId="GridTable6Colorful">
     <w:name w:val="Grid Table 6 Colorful"/>
-    <w:basedOn w:val="a3"/>
+    <w:basedOn w:val="TableNormal"/>
     <w:uiPriority w:val="99"/>
     <w:pPr>
       <w:spacing w:after="0" w:line="240" w:lineRule="auto"/>
@@ -10088,7 +9989,7 @@
   </w:style>
   <w:style w:type="table" w:customStyle="1" w:styleId="GridTable6Colorful-Accent11">
     <w:name w:val="Grid Table 6 Colorful - Accent 11"/>
-    <w:basedOn w:val="a3"/>
+    <w:basedOn w:val="TableNormal"/>
     <w:uiPriority w:val="99"/>
     <w:pPr>
       <w:spacing w:after="0" w:line="240" w:lineRule="auto"/>
@@ -10162,7 +10063,7 @@
   </w:style>
   <w:style w:type="table" w:customStyle="1" w:styleId="GridTable6Colorful-Accent21">
     <w:name w:val="Grid Table 6 Colorful - Accent 21"/>
-    <w:basedOn w:val="a3"/>
+    <w:basedOn w:val="TableNormal"/>
     <w:uiPriority w:val="99"/>
     <w:pPr>
       <w:spacing w:after="0" w:line="240" w:lineRule="auto"/>
@@ -10236,7 +10137,7 @@
   </w:style>
   <w:style w:type="table" w:customStyle="1" w:styleId="GridTable6Colorful-Accent31">
     <w:name w:val="Grid Table 6 Colorful - Accent 31"/>
-    <w:basedOn w:val="a3"/>
+    <w:basedOn w:val="TableNormal"/>
     <w:uiPriority w:val="99"/>
     <w:pPr>
       <w:spacing w:after="0" w:line="240" w:lineRule="auto"/>
@@ -10310,7 +10211,7 @@
   </w:style>
   <w:style w:type="table" w:customStyle="1" w:styleId="GridTable6Colorful-Accent41">
     <w:name w:val="Grid Table 6 Colorful - Accent 41"/>
-    <w:basedOn w:val="a3"/>
+    <w:basedOn w:val="TableNormal"/>
     <w:uiPriority w:val="99"/>
     <w:pPr>
       <w:spacing w:after="0" w:line="240" w:lineRule="auto"/>
@@ -10384,7 +10285,7 @@
   </w:style>
   <w:style w:type="table" w:customStyle="1" w:styleId="GridTable6Colorful-Accent51">
     <w:name w:val="Grid Table 6 Colorful - Accent 51"/>
-    <w:basedOn w:val="a3"/>
+    <w:basedOn w:val="TableNormal"/>
     <w:uiPriority w:val="99"/>
     <w:pPr>
       <w:spacing w:after="0" w:line="240" w:lineRule="auto"/>
@@ -10458,7 +10359,7 @@
   </w:style>
   <w:style w:type="table" w:customStyle="1" w:styleId="GridTable6Colorful-Accent61">
     <w:name w:val="Grid Table 6 Colorful - Accent 61"/>
-    <w:basedOn w:val="a3"/>
+    <w:basedOn w:val="TableNormal"/>
     <w:uiPriority w:val="99"/>
     <w:pPr>
       <w:spacing w:after="0" w:line="240" w:lineRule="auto"/>
@@ -10530,9 +10431,9 @@
       </w:rPr>
     </w:tblStylePr>
   </w:style>
-  <w:style w:type="table" w:styleId="-7">
+  <w:style w:type="table" w:styleId="GridTable7Colorful">
     <w:name w:val="Grid Table 7 Colorful"/>
-    <w:basedOn w:val="a3"/>
+    <w:basedOn w:val="TableNormal"/>
     <w:uiPriority w:val="99"/>
     <w:pPr>
       <w:spacing w:after="0" w:line="240" w:lineRule="auto"/>
@@ -10649,7 +10550,7 @@
   </w:style>
   <w:style w:type="table" w:customStyle="1" w:styleId="GridTable7Colorful-Accent11">
     <w:name w:val="Grid Table 7 Colorful - Accent 11"/>
-    <w:basedOn w:val="a3"/>
+    <w:basedOn w:val="TableNormal"/>
     <w:uiPriority w:val="99"/>
     <w:pPr>
       <w:spacing w:after="0" w:line="240" w:lineRule="auto"/>
@@ -10766,7 +10667,7 @@
   </w:style>
   <w:style w:type="table" w:customStyle="1" w:styleId="GridTable7Colorful-Accent21">
     <w:name w:val="Grid Table 7 Colorful - Accent 21"/>
-    <w:basedOn w:val="a3"/>
+    <w:basedOn w:val="TableNormal"/>
     <w:uiPriority w:val="99"/>
     <w:pPr>
       <w:spacing w:after="0" w:line="240" w:lineRule="auto"/>
@@ -10883,7 +10784,7 @@
   </w:style>
   <w:style w:type="table" w:customStyle="1" w:styleId="GridTable7Colorful-Accent31">
     <w:name w:val="Grid Table 7 Colorful - Accent 31"/>
-    <w:basedOn w:val="a3"/>
+    <w:basedOn w:val="TableNormal"/>
     <w:uiPriority w:val="99"/>
     <w:pPr>
       <w:spacing w:after="0" w:line="240" w:lineRule="auto"/>
@@ -11000,7 +10901,7 @@
   </w:style>
   <w:style w:type="table" w:customStyle="1" w:styleId="GridTable7Colorful-Accent41">
     <w:name w:val="Grid Table 7 Colorful - Accent 41"/>
-    <w:basedOn w:val="a3"/>
+    <w:basedOn w:val="TableNormal"/>
     <w:uiPriority w:val="99"/>
     <w:pPr>
       <w:spacing w:after="0" w:line="240" w:lineRule="auto"/>
@@ -11117,7 +11018,7 @@
   </w:style>
   <w:style w:type="table" w:customStyle="1" w:styleId="GridTable7Colorful-Accent51">
     <w:name w:val="Grid Table 7 Colorful - Accent 51"/>
-    <w:basedOn w:val="a3"/>
+    <w:basedOn w:val="TableNormal"/>
     <w:uiPriority w:val="99"/>
     <w:pPr>
       <w:spacing w:after="0" w:line="240" w:lineRule="auto"/>
@@ -11234,7 +11135,7 @@
   </w:style>
   <w:style w:type="table" w:customStyle="1" w:styleId="GridTable7Colorful-Accent61">
     <w:name w:val="Grid Table 7 Colorful - Accent 61"/>
-    <w:basedOn w:val="a3"/>
+    <w:basedOn w:val="TableNormal"/>
     <w:uiPriority w:val="99"/>
     <w:pPr>
       <w:spacing w:after="0" w:line="240" w:lineRule="auto"/>
@@ -11349,9 +11250,9 @@
       </w:rPr>
     </w:tblStylePr>
   </w:style>
-  <w:style w:type="table" w:styleId="-10">
+  <w:style w:type="table" w:styleId="ListTable1Light">
     <w:name w:val="List Table 1 Light"/>
-    <w:basedOn w:val="a3"/>
+    <w:basedOn w:val="TableNormal"/>
     <w:uiPriority w:val="99"/>
     <w:pPr>
       <w:spacing w:after="0" w:line="240" w:lineRule="auto"/>
@@ -11417,7 +11318,7 @@
   </w:style>
   <w:style w:type="table" w:customStyle="1" w:styleId="ListTable1Light-Accent11">
     <w:name w:val="List Table 1 Light - Accent 11"/>
-    <w:basedOn w:val="a3"/>
+    <w:basedOn w:val="TableNormal"/>
     <w:uiPriority w:val="99"/>
     <w:pPr>
       <w:spacing w:after="0" w:line="240" w:lineRule="auto"/>
@@ -11483,7 +11384,7 @@
   </w:style>
   <w:style w:type="table" w:customStyle="1" w:styleId="ListTable1Light-Accent21">
     <w:name w:val="List Table 1 Light - Accent 21"/>
-    <w:basedOn w:val="a3"/>
+    <w:basedOn w:val="TableNormal"/>
     <w:uiPriority w:val="99"/>
     <w:pPr>
       <w:spacing w:after="0" w:line="240" w:lineRule="auto"/>
@@ -11549,7 +11450,7 @@
   </w:style>
   <w:style w:type="table" w:customStyle="1" w:styleId="ListTable1Light-Accent31">
     <w:name w:val="List Table 1 Light - Accent 31"/>
-    <w:basedOn w:val="a3"/>
+    <w:basedOn w:val="TableNormal"/>
     <w:uiPriority w:val="99"/>
     <w:pPr>
       <w:spacing w:after="0" w:line="240" w:lineRule="auto"/>
@@ -11615,7 +11516,7 @@
   </w:style>
   <w:style w:type="table" w:customStyle="1" w:styleId="ListTable1Light-Accent41">
     <w:name w:val="List Table 1 Light - Accent 41"/>
-    <w:basedOn w:val="a3"/>
+    <w:basedOn w:val="TableNormal"/>
     <w:uiPriority w:val="99"/>
     <w:pPr>
       <w:spacing w:after="0" w:line="240" w:lineRule="auto"/>
@@ -11681,7 +11582,7 @@
   </w:style>
   <w:style w:type="table" w:customStyle="1" w:styleId="ListTable1Light-Accent51">
     <w:name w:val="List Table 1 Light - Accent 51"/>
-    <w:basedOn w:val="a3"/>
+    <w:basedOn w:val="TableNormal"/>
     <w:uiPriority w:val="99"/>
     <w:pPr>
       <w:spacing w:after="0" w:line="240" w:lineRule="auto"/>
@@ -11747,7 +11648,7 @@
   </w:style>
   <w:style w:type="table" w:customStyle="1" w:styleId="ListTable1Light-Accent61">
     <w:name w:val="List Table 1 Light - Accent 61"/>
-    <w:basedOn w:val="a3"/>
+    <w:basedOn w:val="TableNormal"/>
     <w:uiPriority w:val="99"/>
     <w:pPr>
       <w:spacing w:after="0" w:line="240" w:lineRule="auto"/>
@@ -11811,9 +11712,9 @@
       </w:tcPr>
     </w:tblStylePr>
   </w:style>
-  <w:style w:type="table" w:styleId="-20">
+  <w:style w:type="table" w:styleId="ListTable2">
     <w:name w:val="List Table 2"/>
-    <w:basedOn w:val="a3"/>
+    <w:basedOn w:val="TableNormal"/>
     <w:uiPriority w:val="99"/>
     <w:pPr>
       <w:spacing w:after="0" w:line="240" w:lineRule="auto"/>
@@ -11902,7 +11803,7 @@
   </w:style>
   <w:style w:type="table" w:customStyle="1" w:styleId="ListTable2-Accent11">
     <w:name w:val="List Table 2 - Accent 11"/>
-    <w:basedOn w:val="a3"/>
+    <w:basedOn w:val="TableNormal"/>
     <w:uiPriority w:val="99"/>
     <w:pPr>
       <w:spacing w:after="0" w:line="240" w:lineRule="auto"/>
@@ -11991,7 +11892,7 @@
   </w:style>
   <w:style w:type="table" w:customStyle="1" w:styleId="ListTable2-Accent21">
     <w:name w:val="List Table 2 - Accent 21"/>
-    <w:basedOn w:val="a3"/>
+    <w:basedOn w:val="TableNormal"/>
     <w:uiPriority w:val="99"/>
     <w:pPr>
       <w:spacing w:after="0" w:line="240" w:lineRule="auto"/>
@@ -12080,7 +11981,7 @@
   </w:style>
   <w:style w:type="table" w:customStyle="1" w:styleId="ListTable2-Accent31">
     <w:name w:val="List Table 2 - Accent 31"/>
-    <w:basedOn w:val="a3"/>
+    <w:basedOn w:val="TableNormal"/>
     <w:uiPriority w:val="99"/>
     <w:pPr>
       <w:spacing w:after="0" w:line="240" w:lineRule="auto"/>
@@ -12169,7 +12070,7 @@
   </w:style>
   <w:style w:type="table" w:customStyle="1" w:styleId="ListTable2-Accent41">
     <w:name w:val="List Table 2 - Accent 41"/>
-    <w:basedOn w:val="a3"/>
+    <w:basedOn w:val="TableNormal"/>
     <w:uiPriority w:val="99"/>
     <w:pPr>
       <w:spacing w:after="0" w:line="240" w:lineRule="auto"/>
@@ -12258,7 +12159,7 @@
   </w:style>
   <w:style w:type="table" w:customStyle="1" w:styleId="ListTable2-Accent51">
     <w:name w:val="List Table 2 - Accent 51"/>
-    <w:basedOn w:val="a3"/>
+    <w:basedOn w:val="TableNormal"/>
     <w:uiPriority w:val="99"/>
     <w:pPr>
       <w:spacing w:after="0" w:line="240" w:lineRule="auto"/>
@@ -12347,7 +12248,7 @@
   </w:style>
   <w:style w:type="table" w:customStyle="1" w:styleId="ListTable2-Accent61">
     <w:name w:val="List Table 2 - Accent 61"/>
-    <w:basedOn w:val="a3"/>
+    <w:basedOn w:val="TableNormal"/>
     <w:uiPriority w:val="99"/>
     <w:pPr>
       <w:spacing w:after="0" w:line="240" w:lineRule="auto"/>
@@ -12434,9 +12335,9 @@
       </w:tcPr>
     </w:tblStylePr>
   </w:style>
-  <w:style w:type="table" w:styleId="-30">
+  <w:style w:type="table" w:styleId="ListTable3">
     <w:name w:val="List Table 3"/>
-    <w:basedOn w:val="a3"/>
+    <w:basedOn w:val="TableNormal"/>
     <w:uiPriority w:val="99"/>
     <w:pPr>
       <w:spacing w:after="0" w:line="240" w:lineRule="auto"/>
@@ -12512,7 +12413,7 @@
   </w:style>
   <w:style w:type="table" w:customStyle="1" w:styleId="ListTable3-Accent11">
     <w:name w:val="List Table 3 - Accent 11"/>
-    <w:basedOn w:val="a3"/>
+    <w:basedOn w:val="TableNormal"/>
     <w:uiPriority w:val="99"/>
     <w:pPr>
       <w:spacing w:after="0" w:line="240" w:lineRule="auto"/>
@@ -12588,7 +12489,7 @@
   </w:style>
   <w:style w:type="table" w:customStyle="1" w:styleId="ListTable3-Accent21">
     <w:name w:val="List Table 3 - Accent 21"/>
-    <w:basedOn w:val="a3"/>
+    <w:basedOn w:val="TableNormal"/>
     <w:uiPriority w:val="99"/>
     <w:pPr>
       <w:spacing w:after="0" w:line="240" w:lineRule="auto"/>
@@ -12664,7 +12565,7 @@
   </w:style>
   <w:style w:type="table" w:customStyle="1" w:styleId="ListTable3-Accent31">
     <w:name w:val="List Table 3 - Accent 31"/>
-    <w:basedOn w:val="a3"/>
+    <w:basedOn w:val="TableNormal"/>
     <w:uiPriority w:val="99"/>
     <w:pPr>
       <w:spacing w:after="0" w:line="240" w:lineRule="auto"/>
@@ -12740,7 +12641,7 @@
   </w:style>
   <w:style w:type="table" w:customStyle="1" w:styleId="ListTable3-Accent41">
     <w:name w:val="List Table 3 - Accent 41"/>
-    <w:basedOn w:val="a3"/>
+    <w:basedOn w:val="TableNormal"/>
     <w:uiPriority w:val="99"/>
     <w:pPr>
       <w:spacing w:after="0" w:line="240" w:lineRule="auto"/>
@@ -12816,7 +12717,7 @@
   </w:style>
   <w:style w:type="table" w:customStyle="1" w:styleId="ListTable3-Accent51">
     <w:name w:val="List Table 3 - Accent 51"/>
-    <w:basedOn w:val="a3"/>
+    <w:basedOn w:val="TableNormal"/>
     <w:uiPriority w:val="99"/>
     <w:pPr>
       <w:spacing w:after="0" w:line="240" w:lineRule="auto"/>
@@ -12892,7 +12793,7 @@
   </w:style>
   <w:style w:type="table" w:customStyle="1" w:styleId="ListTable3-Accent61">
     <w:name w:val="List Table 3 - Accent 61"/>
-    <w:basedOn w:val="a3"/>
+    <w:basedOn w:val="TableNormal"/>
     <w:uiPriority w:val="99"/>
     <w:pPr>
       <w:spacing w:after="0" w:line="240" w:lineRule="auto"/>
@@ -12966,9 +12867,9 @@
       </w:tcPr>
     </w:tblStylePr>
   </w:style>
-  <w:style w:type="table" w:styleId="-40">
+  <w:style w:type="table" w:styleId="ListTable4">
     <w:name w:val="List Table 4"/>
-    <w:basedOn w:val="a3"/>
+    <w:basedOn w:val="TableNormal"/>
     <w:uiPriority w:val="99"/>
     <w:pPr>
       <w:spacing w:after="0" w:line="240" w:lineRule="auto"/>
@@ -13039,7 +12940,7 @@
   </w:style>
   <w:style w:type="table" w:customStyle="1" w:styleId="ListTable4-Accent11">
     <w:name w:val="List Table 4 - Accent 11"/>
-    <w:basedOn w:val="a3"/>
+    <w:basedOn w:val="TableNormal"/>
     <w:uiPriority w:val="99"/>
     <w:pPr>
       <w:spacing w:after="0" w:line="240" w:lineRule="auto"/>
@@ -13110,7 +13011,7 @@
   </w:style>
   <w:style w:type="table" w:customStyle="1" w:styleId="ListTable4-Accent21">
     <w:name w:val="List Table 4 - Accent 21"/>
-    <w:basedOn w:val="a3"/>
+    <w:basedOn w:val="TableNormal"/>
     <w:uiPriority w:val="99"/>
     <w:pPr>
       <w:spacing w:after="0" w:line="240" w:lineRule="auto"/>
@@ -13181,7 +13082,7 @@
   </w:style>
   <w:style w:type="table" w:customStyle="1" w:styleId="ListTable4-Accent31">
     <w:name w:val="List Table 4 - Accent 31"/>
-    <w:basedOn w:val="a3"/>
+    <w:basedOn w:val="TableNormal"/>
     <w:uiPriority w:val="99"/>
     <w:pPr>
       <w:spacing w:after="0" w:line="240" w:lineRule="auto"/>
@@ -13252,7 +13153,7 @@
   </w:style>
   <w:style w:type="table" w:customStyle="1" w:styleId="ListTable4-Accent41">
     <w:name w:val="List Table 4 - Accent 41"/>
-    <w:basedOn w:val="a3"/>
+    <w:basedOn w:val="TableNormal"/>
     <w:uiPriority w:val="99"/>
     <w:pPr>
       <w:spacing w:after="0" w:line="240" w:lineRule="auto"/>
@@ -13323,7 +13224,7 @@
   </w:style>
   <w:style w:type="table" w:customStyle="1" w:styleId="ListTable4-Accent51">
     <w:name w:val="List Table 4 - Accent 51"/>
-    <w:basedOn w:val="a3"/>
+    <w:basedOn w:val="TableNormal"/>
     <w:uiPriority w:val="99"/>
     <w:pPr>
       <w:spacing w:after="0" w:line="240" w:lineRule="auto"/>
@@ -13394,7 +13295,7 @@
   </w:style>
   <w:style w:type="table" w:customStyle="1" w:styleId="ListTable4-Accent61">
     <w:name w:val="List Table 4 - Accent 61"/>
-    <w:basedOn w:val="a3"/>
+    <w:basedOn w:val="TableNormal"/>
     <w:uiPriority w:val="99"/>
     <w:pPr>
       <w:spacing w:after="0" w:line="240" w:lineRule="auto"/>
@@ -13463,9 +13364,9 @@
       </w:tcPr>
     </w:tblStylePr>
   </w:style>
-  <w:style w:type="table" w:styleId="-50">
+  <w:style w:type="table" w:styleId="ListTable5Dark">
     <w:name w:val="List Table 5 Dark"/>
-    <w:basedOn w:val="a3"/>
+    <w:basedOn w:val="TableNormal"/>
     <w:uiPriority w:val="99"/>
     <w:pPr>
       <w:spacing w:after="0" w:line="240" w:lineRule="auto"/>
@@ -13571,7 +13472,7 @@
   </w:style>
   <w:style w:type="table" w:customStyle="1" w:styleId="ListTable5Dark-Accent11">
     <w:name w:val="List Table 5 Dark - Accent 11"/>
-    <w:basedOn w:val="a3"/>
+    <w:basedOn w:val="TableNormal"/>
     <w:uiPriority w:val="99"/>
     <w:pPr>
       <w:spacing w:after="0" w:line="240" w:lineRule="auto"/>
@@ -13677,7 +13578,7 @@
   </w:style>
   <w:style w:type="table" w:customStyle="1" w:styleId="ListTable5Dark-Accent21">
     <w:name w:val="List Table 5 Dark - Accent 21"/>
-    <w:basedOn w:val="a3"/>
+    <w:basedOn w:val="TableNormal"/>
     <w:uiPriority w:val="99"/>
     <w:pPr>
       <w:spacing w:after="0" w:line="240" w:lineRule="auto"/>
@@ -13783,7 +13684,7 @@
   </w:style>
   <w:style w:type="table" w:customStyle="1" w:styleId="ListTable5Dark-Accent31">
     <w:name w:val="List Table 5 Dark - Accent 31"/>
-    <w:basedOn w:val="a3"/>
+    <w:basedOn w:val="TableNormal"/>
     <w:uiPriority w:val="99"/>
     <w:pPr>
       <w:spacing w:after="0" w:line="240" w:lineRule="auto"/>
@@ -13889,7 +13790,7 @@
   </w:style>
   <w:style w:type="table" w:customStyle="1" w:styleId="ListTable5Dark-Accent41">
     <w:name w:val="List Table 5 Dark - Accent 41"/>
-    <w:basedOn w:val="a3"/>
+    <w:basedOn w:val="TableNormal"/>
     <w:uiPriority w:val="99"/>
     <w:pPr>
       <w:spacing w:after="0" w:line="240" w:lineRule="auto"/>
@@ -13995,7 +13896,7 @@
   </w:style>
   <w:style w:type="table" w:customStyle="1" w:styleId="ListTable5Dark-Accent51">
     <w:name w:val="List Table 5 Dark - Accent 51"/>
-    <w:basedOn w:val="a3"/>
+    <w:basedOn w:val="TableNormal"/>
     <w:uiPriority w:val="99"/>
     <w:pPr>
       <w:spacing w:after="0" w:line="240" w:lineRule="auto"/>
@@ -14101,7 +14002,7 @@
   </w:style>
   <w:style w:type="table" w:customStyle="1" w:styleId="ListTable5Dark-Accent61">
     <w:name w:val="List Table 5 Dark - Accent 61"/>
-    <w:basedOn w:val="a3"/>
+    <w:basedOn w:val="TableNormal"/>
     <w:uiPriority w:val="99"/>
     <w:pPr>
       <w:spacing w:after="0" w:line="240" w:lineRule="auto"/>
@@ -14205,9 +14106,9 @@
       </w:tcPr>
     </w:tblStylePr>
   </w:style>
-  <w:style w:type="table" w:styleId="-60">
+  <w:style w:type="table" w:styleId="ListTable6Colorful">
     <w:name w:val="List Table 6 Colorful"/>
-    <w:basedOn w:val="a3"/>
+    <w:basedOn w:val="TableNormal"/>
     <w:uiPriority w:val="99"/>
     <w:pPr>
       <w:spacing w:after="0" w:line="240" w:lineRule="auto"/>
@@ -14283,7 +14184,7 @@
   </w:style>
   <w:style w:type="table" w:customStyle="1" w:styleId="ListTable6Colorful-Accent11">
     <w:name w:val="List Table 6 Colorful - Accent 11"/>
-    <w:basedOn w:val="a3"/>
+    <w:basedOn w:val="TableNormal"/>
     <w:uiPriority w:val="99"/>
     <w:pPr>
       <w:spacing w:after="0" w:line="240" w:lineRule="auto"/>
@@ -14359,7 +14260,7 @@
   </w:style>
   <w:style w:type="table" w:customStyle="1" w:styleId="ListTable6Colorful-Accent21">
     <w:name w:val="List Table 6 Colorful - Accent 21"/>
-    <w:basedOn w:val="a3"/>
+    <w:basedOn w:val="TableNormal"/>
     <w:uiPriority w:val="99"/>
     <w:pPr>
       <w:spacing w:after="0" w:line="240" w:lineRule="auto"/>
@@ -14435,7 +14336,7 @@
   </w:style>
   <w:style w:type="table" w:customStyle="1" w:styleId="ListTable6Colorful-Accent31">
     <w:name w:val="List Table 6 Colorful - Accent 31"/>
-    <w:basedOn w:val="a3"/>
+    <w:basedOn w:val="TableNormal"/>
     <w:uiPriority w:val="99"/>
     <w:pPr>
       <w:spacing w:after="0" w:line="240" w:lineRule="auto"/>
@@ -14511,7 +14412,7 @@
   </w:style>
   <w:style w:type="table" w:customStyle="1" w:styleId="ListTable6Colorful-Accent41">
     <w:name w:val="List Table 6 Colorful - Accent 41"/>
-    <w:basedOn w:val="a3"/>
+    <w:basedOn w:val="TableNormal"/>
     <w:uiPriority w:val="99"/>
     <w:pPr>
       <w:spacing w:after="0" w:line="240" w:lineRule="auto"/>
@@ -14587,7 +14488,7 @@
   </w:style>
   <w:style w:type="table" w:customStyle="1" w:styleId="ListTable6Colorful-Accent51">
     <w:name w:val="List Table 6 Colorful - Accent 51"/>
-    <w:basedOn w:val="a3"/>
+    <w:basedOn w:val="TableNormal"/>
     <w:uiPriority w:val="99"/>
     <w:pPr>
       <w:spacing w:after="0" w:line="240" w:lineRule="auto"/>
@@ -14663,7 +14564,7 @@
   </w:style>
   <w:style w:type="table" w:customStyle="1" w:styleId="ListTable6Colorful-Accent61">
     <w:name w:val="List Table 6 Colorful - Accent 61"/>
-    <w:basedOn w:val="a3"/>
+    <w:basedOn w:val="TableNormal"/>
     <w:uiPriority w:val="99"/>
     <w:pPr>
       <w:spacing w:after="0" w:line="240" w:lineRule="auto"/>
@@ -14737,9 +14638,9 @@
       </w:rPr>
     </w:tblStylePr>
   </w:style>
-  <w:style w:type="table" w:styleId="-70">
+  <w:style w:type="table" w:styleId="ListTable7Colorful">
     <w:name w:val="List Table 7 Colorful"/>
-    <w:basedOn w:val="a3"/>
+    <w:basedOn w:val="TableNormal"/>
     <w:uiPriority w:val="99"/>
     <w:pPr>
       <w:spacing w:after="0" w:line="240" w:lineRule="auto"/>
@@ -14853,7 +14754,7 @@
   </w:style>
   <w:style w:type="table" w:customStyle="1" w:styleId="ListTable7Colorful-Accent11">
     <w:name w:val="List Table 7 Colorful - Accent 11"/>
-    <w:basedOn w:val="a3"/>
+    <w:basedOn w:val="TableNormal"/>
     <w:uiPriority w:val="99"/>
     <w:pPr>
       <w:spacing w:after="0" w:line="240" w:lineRule="auto"/>
@@ -14967,7 +14868,7 @@
   </w:style>
   <w:style w:type="table" w:customStyle="1" w:styleId="ListTable7Colorful-Accent21">
     <w:name w:val="List Table 7 Colorful - Accent 21"/>
-    <w:basedOn w:val="a3"/>
+    <w:basedOn w:val="TableNormal"/>
     <w:uiPriority w:val="99"/>
     <w:pPr>
       <w:spacing w:after="0" w:line="240" w:lineRule="auto"/>
@@ -15081,7 +14982,7 @@
   </w:style>
   <w:style w:type="table" w:customStyle="1" w:styleId="ListTable7Colorful-Accent31">
     <w:name w:val="List Table 7 Colorful - Accent 31"/>
-    <w:basedOn w:val="a3"/>
+    <w:basedOn w:val="TableNormal"/>
     <w:uiPriority w:val="99"/>
     <w:pPr>
       <w:spacing w:after="0" w:line="240" w:lineRule="auto"/>
@@ -15195,7 +15096,7 @@
   </w:style>
   <w:style w:type="table" w:customStyle="1" w:styleId="ListTable7Colorful-Accent41">
     <w:name w:val="List Table 7 Colorful - Accent 41"/>
-    <w:basedOn w:val="a3"/>
+    <w:basedOn w:val="TableNormal"/>
     <w:uiPriority w:val="99"/>
     <w:pPr>
       <w:spacing w:after="0" w:line="240" w:lineRule="auto"/>
@@ -15309,7 +15210,7 @@
   </w:style>
   <w:style w:type="table" w:customStyle="1" w:styleId="ListTable7Colorful-Accent51">
     <w:name w:val="List Table 7 Colorful - Accent 51"/>
-    <w:basedOn w:val="a3"/>
+    <w:basedOn w:val="TableNormal"/>
     <w:uiPriority w:val="99"/>
     <w:pPr>
       <w:spacing w:after="0" w:line="240" w:lineRule="auto"/>
@@ -15423,7 +15324,7 @@
   </w:style>
   <w:style w:type="table" w:customStyle="1" w:styleId="ListTable7Colorful-Accent61">
     <w:name w:val="List Table 7 Colorful - Accent 61"/>
-    <w:basedOn w:val="a3"/>
+    <w:basedOn w:val="TableNormal"/>
     <w:uiPriority w:val="99"/>
     <w:pPr>
       <w:spacing w:after="0" w:line="240" w:lineRule="auto"/>
@@ -15537,7 +15438,7 @@
   </w:style>
   <w:style w:type="table" w:customStyle="1" w:styleId="Lined-Accent">
     <w:name w:val="Lined - Accent"/>
-    <w:basedOn w:val="a3"/>
+    <w:basedOn w:val="TableNormal"/>
     <w:uiPriority w:val="99"/>
     <w:pPr>
       <w:spacing w:after="0" w:line="240" w:lineRule="auto"/>
@@ -15635,7 +15536,7 @@
   </w:style>
   <w:style w:type="table" w:customStyle="1" w:styleId="Lined-Accent1">
     <w:name w:val="Lined - Accent 1"/>
-    <w:basedOn w:val="a3"/>
+    <w:basedOn w:val="TableNormal"/>
     <w:uiPriority w:val="99"/>
     <w:pPr>
       <w:spacing w:after="0" w:line="240" w:lineRule="auto"/>
@@ -15733,7 +15634,7 @@
   </w:style>
   <w:style w:type="table" w:customStyle="1" w:styleId="Lined-Accent2">
     <w:name w:val="Lined - Accent 2"/>
-    <w:basedOn w:val="a3"/>
+    <w:basedOn w:val="TableNormal"/>
     <w:uiPriority w:val="99"/>
     <w:pPr>
       <w:spacing w:after="0" w:line="240" w:lineRule="auto"/>
@@ -15831,7 +15732,7 @@
   </w:style>
   <w:style w:type="table" w:customStyle="1" w:styleId="Lined-Accent3">
     <w:name w:val="Lined - Accent 3"/>
-    <w:basedOn w:val="a3"/>
+    <w:basedOn w:val="TableNormal"/>
     <w:uiPriority w:val="99"/>
     <w:pPr>
       <w:spacing w:after="0" w:line="240" w:lineRule="auto"/>
@@ -15929,7 +15830,7 @@
   </w:style>
   <w:style w:type="table" w:customStyle="1" w:styleId="Lined-Accent4">
     <w:name w:val="Lined - Accent 4"/>
-    <w:basedOn w:val="a3"/>
+    <w:basedOn w:val="TableNormal"/>
     <w:uiPriority w:val="99"/>
     <w:pPr>
       <w:spacing w:after="0" w:line="240" w:lineRule="auto"/>
@@ -16027,7 +15928,7 @@
   </w:style>
   <w:style w:type="table" w:customStyle="1" w:styleId="Lined-Accent5">
     <w:name w:val="Lined - Accent 5"/>
-    <w:basedOn w:val="a3"/>
+    <w:basedOn w:val="TableNormal"/>
     <w:uiPriority w:val="99"/>
     <w:pPr>
       <w:spacing w:after="0" w:line="240" w:lineRule="auto"/>
@@ -16125,7 +16026,7 @@
   </w:style>
   <w:style w:type="table" w:customStyle="1" w:styleId="Lined-Accent6">
     <w:name w:val="Lined - Accent 6"/>
-    <w:basedOn w:val="a3"/>
+    <w:basedOn w:val="TableNormal"/>
     <w:uiPriority w:val="99"/>
     <w:pPr>
       <w:spacing w:after="0" w:line="240" w:lineRule="auto"/>
@@ -16223,7 +16124,7 @@
   </w:style>
   <w:style w:type="table" w:customStyle="1" w:styleId="BorderedLined-Accent">
     <w:name w:val="Bordered &amp; Lined - Accent"/>
-    <w:basedOn w:val="a3"/>
+    <w:basedOn w:val="TableNormal"/>
     <w:uiPriority w:val="99"/>
     <w:pPr>
       <w:spacing w:after="0" w:line="240" w:lineRule="auto"/>
@@ -16329,7 +16230,7 @@
   </w:style>
   <w:style w:type="table" w:customStyle="1" w:styleId="BorderedLined-Accent1">
     <w:name w:val="Bordered &amp; Lined - Accent 1"/>
-    <w:basedOn w:val="a3"/>
+    <w:basedOn w:val="TableNormal"/>
     <w:uiPriority w:val="99"/>
     <w:pPr>
       <w:spacing w:after="0" w:line="240" w:lineRule="auto"/>
@@ -16435,7 +16336,7 @@
   </w:style>
   <w:style w:type="table" w:customStyle="1" w:styleId="BorderedLined-Accent2">
     <w:name w:val="Bordered &amp; Lined - Accent 2"/>
-    <w:basedOn w:val="a3"/>
+    <w:basedOn w:val="TableNormal"/>
     <w:uiPriority w:val="99"/>
     <w:pPr>
       <w:spacing w:after="0" w:line="240" w:lineRule="auto"/>
@@ -16541,7 +16442,7 @@
   </w:style>
   <w:style w:type="table" w:customStyle="1" w:styleId="BorderedLined-Accent3">
     <w:name w:val="Bordered &amp; Lined - Accent 3"/>
-    <w:basedOn w:val="a3"/>
+    <w:basedOn w:val="TableNormal"/>
     <w:uiPriority w:val="99"/>
     <w:pPr>
       <w:spacing w:after="0" w:line="240" w:lineRule="auto"/>
@@ -16647,7 +16548,7 @@
   </w:style>
   <w:style w:type="table" w:customStyle="1" w:styleId="BorderedLined-Accent4">
     <w:name w:val="Bordered &amp; Lined - Accent 4"/>
-    <w:basedOn w:val="a3"/>
+    <w:basedOn w:val="TableNormal"/>
     <w:uiPriority w:val="99"/>
     <w:pPr>
       <w:spacing w:after="0" w:line="240" w:lineRule="auto"/>
@@ -16753,7 +16654,7 @@
   </w:style>
   <w:style w:type="table" w:customStyle="1" w:styleId="BorderedLined-Accent5">
     <w:name w:val="Bordered &amp; Lined - Accent 5"/>
-    <w:basedOn w:val="a3"/>
+    <w:basedOn w:val="TableNormal"/>
     <w:uiPriority w:val="99"/>
     <w:pPr>
       <w:spacing w:after="0" w:line="240" w:lineRule="auto"/>
@@ -16859,7 +16760,7 @@
   </w:style>
   <w:style w:type="table" w:customStyle="1" w:styleId="BorderedLined-Accent6">
     <w:name w:val="Bordered &amp; Lined - Accent 6"/>
-    <w:basedOn w:val="a3"/>
+    <w:basedOn w:val="TableNormal"/>
     <w:uiPriority w:val="99"/>
     <w:pPr>
       <w:spacing w:after="0" w:line="240" w:lineRule="auto"/>
@@ -16965,7 +16866,7 @@
   </w:style>
   <w:style w:type="table" w:customStyle="1" w:styleId="Bordered">
     <w:name w:val="Bordered"/>
-    <w:basedOn w:val="a3"/>
+    <w:basedOn w:val="TableNormal"/>
     <w:uiPriority w:val="99"/>
     <w:pPr>
       <w:spacing w:after="0" w:line="240" w:lineRule="auto"/>
@@ -17047,7 +16948,7 @@
   </w:style>
   <w:style w:type="table" w:customStyle="1" w:styleId="Bordered-Accent1">
     <w:name w:val="Bordered - Accent 1"/>
-    <w:basedOn w:val="a3"/>
+    <w:basedOn w:val="TableNormal"/>
     <w:uiPriority w:val="99"/>
     <w:pPr>
       <w:spacing w:after="0" w:line="240" w:lineRule="auto"/>
@@ -17129,7 +17030,7 @@
   </w:style>
   <w:style w:type="table" w:customStyle="1" w:styleId="Bordered-Accent2">
     <w:name w:val="Bordered - Accent 2"/>
-    <w:basedOn w:val="a3"/>
+    <w:basedOn w:val="TableNormal"/>
     <w:uiPriority w:val="99"/>
     <w:pPr>
       <w:spacing w:after="0" w:line="240" w:lineRule="auto"/>
@@ -17211,7 +17112,7 @@
   </w:style>
   <w:style w:type="table" w:customStyle="1" w:styleId="Bordered-Accent3">
     <w:name w:val="Bordered - Accent 3"/>
-    <w:basedOn w:val="a3"/>
+    <w:basedOn w:val="TableNormal"/>
     <w:uiPriority w:val="99"/>
     <w:pPr>
       <w:spacing w:after="0" w:line="240" w:lineRule="auto"/>
@@ -17293,7 +17194,7 @@
   </w:style>
   <w:style w:type="table" w:customStyle="1" w:styleId="Bordered-Accent4">
     <w:name w:val="Bordered - Accent 4"/>
-    <w:basedOn w:val="a3"/>
+    <w:basedOn w:val="TableNormal"/>
     <w:uiPriority w:val="99"/>
     <w:pPr>
       <w:spacing w:after="0" w:line="240" w:lineRule="auto"/>
@@ -17375,7 +17276,7 @@
   </w:style>
   <w:style w:type="table" w:customStyle="1" w:styleId="Bordered-Accent5">
     <w:name w:val="Bordered - Accent 5"/>
-    <w:basedOn w:val="a3"/>
+    <w:basedOn w:val="TableNormal"/>
     <w:uiPriority w:val="99"/>
     <w:pPr>
       <w:spacing w:after="0" w:line="240" w:lineRule="auto"/>
@@ -17457,7 +17358,7 @@
   </w:style>
   <w:style w:type="table" w:customStyle="1" w:styleId="Bordered-Accent6">
     <w:name w:val="Bordered - Accent 6"/>
-    <w:basedOn w:val="a3"/>
+    <w:basedOn w:val="TableNormal"/>
     <w:uiPriority w:val="99"/>
     <w:pPr>
       <w:spacing w:after="0" w:line="240" w:lineRule="auto"/>
@@ -17537,10 +17438,10 @@
       </w:tcPr>
     </w:tblStylePr>
   </w:style>
-  <w:style w:type="paragraph" w:styleId="ab">
+  <w:style w:type="paragraph" w:styleId="FootnoteText">
     <w:name w:val="footnote text"/>
-    <w:basedOn w:val="a1"/>
-    <w:link w:val="ac"/>
+    <w:basedOn w:val="Normal"/>
+    <w:link w:val="FootnoteTextChar"/>
     <w:uiPriority w:val="99"/>
     <w:semiHidden/>
     <w:unhideWhenUsed/>
@@ -17551,27 +17452,27 @@
       <w:sz w:val="18"/>
     </w:rPr>
   </w:style>
-  <w:style w:type="character" w:customStyle="1" w:styleId="ac">
-    <w:name w:val="Текст сноски Знак"/>
-    <w:link w:val="ab"/>
+  <w:style w:type="character" w:customStyle="1" w:styleId="FootnoteTextChar">
+    <w:name w:val="Footnote Text Char"/>
+    <w:link w:val="FootnoteText"/>
     <w:uiPriority w:val="99"/>
     <w:rPr>
       <w:sz w:val="18"/>
     </w:rPr>
   </w:style>
-  <w:style w:type="character" w:styleId="ad">
+  <w:style w:type="character" w:styleId="FootnoteReference">
     <w:name w:val="footnote reference"/>
-    <w:basedOn w:val="a2"/>
+    <w:basedOn w:val="DefaultParagraphFont"/>
     <w:uiPriority w:val="99"/>
     <w:unhideWhenUsed/>
     <w:rPr>
       <w:vertAlign w:val="superscript"/>
     </w:rPr>
   </w:style>
-  <w:style w:type="paragraph" w:styleId="ae">
+  <w:style w:type="paragraph" w:styleId="EndnoteText">
     <w:name w:val="endnote text"/>
-    <w:basedOn w:val="a1"/>
-    <w:link w:val="af"/>
+    <w:basedOn w:val="Normal"/>
+    <w:link w:val="EndnoteTextChar"/>
     <w:uiPriority w:val="99"/>
     <w:semiHidden/>
     <w:unhideWhenUsed/>
@@ -17582,17 +17483,17 @@
       <w:sz w:val="20"/>
     </w:rPr>
   </w:style>
-  <w:style w:type="character" w:customStyle="1" w:styleId="af">
-    <w:name w:val="Текст концевой сноски Знак"/>
-    <w:link w:val="ae"/>
+  <w:style w:type="character" w:customStyle="1" w:styleId="EndnoteTextChar">
+    <w:name w:val="Endnote Text Char"/>
+    <w:link w:val="EndnoteText"/>
     <w:uiPriority w:val="99"/>
     <w:rPr>
       <w:sz w:val="20"/>
     </w:rPr>
   </w:style>
-  <w:style w:type="character" w:styleId="af0">
+  <w:style w:type="character" w:styleId="EndnoteReference">
     <w:name w:val="endnote reference"/>
-    <w:basedOn w:val="a2"/>
+    <w:basedOn w:val="DefaultParagraphFont"/>
     <w:uiPriority w:val="99"/>
     <w:semiHidden/>
     <w:unhideWhenUsed/>
@@ -17600,10 +17501,10 @@
       <w:vertAlign w:val="superscript"/>
     </w:rPr>
   </w:style>
-  <w:style w:type="paragraph" w:styleId="42">
+  <w:style w:type="paragraph" w:styleId="TOC4">
     <w:name w:val="toc 4"/>
-    <w:basedOn w:val="a1"/>
-    <w:next w:val="a1"/>
+    <w:basedOn w:val="Normal"/>
+    <w:next w:val="Normal"/>
     <w:uiPriority w:val="39"/>
     <w:unhideWhenUsed/>
     <w:pPr>
@@ -17611,10 +17512,10 @@
       <w:ind w:left="850" w:firstLine="0"/>
     </w:pPr>
   </w:style>
-  <w:style w:type="paragraph" w:styleId="52">
+  <w:style w:type="paragraph" w:styleId="TOC5">
     <w:name w:val="toc 5"/>
-    <w:basedOn w:val="a1"/>
-    <w:next w:val="a1"/>
+    <w:basedOn w:val="Normal"/>
+    <w:next w:val="Normal"/>
     <w:uiPriority w:val="39"/>
     <w:unhideWhenUsed/>
     <w:pPr>
@@ -17622,10 +17523,10 @@
       <w:ind w:left="1134" w:firstLine="0"/>
     </w:pPr>
   </w:style>
-  <w:style w:type="paragraph" w:styleId="61">
+  <w:style w:type="paragraph" w:styleId="TOC6">
     <w:name w:val="toc 6"/>
-    <w:basedOn w:val="a1"/>
-    <w:next w:val="a1"/>
+    <w:basedOn w:val="Normal"/>
+    <w:next w:val="Normal"/>
     <w:uiPriority w:val="39"/>
     <w:unhideWhenUsed/>
     <w:pPr>
@@ -17633,10 +17534,10 @@
       <w:ind w:left="1417" w:firstLine="0"/>
     </w:pPr>
   </w:style>
-  <w:style w:type="paragraph" w:styleId="71">
+  <w:style w:type="paragraph" w:styleId="TOC7">
     <w:name w:val="toc 7"/>
-    <w:basedOn w:val="a1"/>
-    <w:next w:val="a1"/>
+    <w:basedOn w:val="Normal"/>
+    <w:next w:val="Normal"/>
     <w:uiPriority w:val="39"/>
     <w:unhideWhenUsed/>
     <w:pPr>
@@ -17644,10 +17545,10 @@
       <w:ind w:left="1701" w:firstLine="0"/>
     </w:pPr>
   </w:style>
-  <w:style w:type="paragraph" w:styleId="81">
+  <w:style w:type="paragraph" w:styleId="TOC8">
     <w:name w:val="toc 8"/>
-    <w:basedOn w:val="a1"/>
-    <w:next w:val="a1"/>
+    <w:basedOn w:val="Normal"/>
+    <w:next w:val="Normal"/>
     <w:uiPriority w:val="39"/>
     <w:unhideWhenUsed/>
     <w:pPr>
@@ -17655,10 +17556,10 @@
       <w:ind w:left="1984" w:firstLine="0"/>
     </w:pPr>
   </w:style>
-  <w:style w:type="paragraph" w:styleId="91">
+  <w:style w:type="paragraph" w:styleId="TOC9">
     <w:name w:val="toc 9"/>
-    <w:basedOn w:val="a1"/>
-    <w:next w:val="a1"/>
+    <w:basedOn w:val="Normal"/>
+    <w:next w:val="Normal"/>
     <w:uiPriority w:val="39"/>
     <w:unhideWhenUsed/>
     <w:pPr>
@@ -17666,17 +17567,17 @@
       <w:ind w:left="2268" w:firstLine="0"/>
     </w:pPr>
   </w:style>
-  <w:style w:type="paragraph" w:styleId="af1">
+  <w:style w:type="paragraph" w:styleId="TableofFigures">
     <w:name w:val="table of figures"/>
-    <w:basedOn w:val="a1"/>
-    <w:next w:val="a1"/>
+    <w:basedOn w:val="Normal"/>
+    <w:next w:val="Normal"/>
     <w:uiPriority w:val="99"/>
     <w:unhideWhenUsed/>
   </w:style>
-  <w:style w:type="character" w:customStyle="1" w:styleId="10">
-    <w:name w:val="Заголовок 1 Знак"/>
-    <w:basedOn w:val="a2"/>
-    <w:link w:val="1"/>
+  <w:style w:type="character" w:customStyle="1" w:styleId="Heading1Char1">
+    <w:name w:val="Heading 1 Char1"/>
+    <w:basedOn w:val="DefaultParagraphFont"/>
+    <w:link w:val="Heading1"/>
     <w:uiPriority w:val="9"/>
     <w:rPr>
       <w:rFonts w:ascii="Times New Roman" w:eastAsiaTheme="majorEastAsia" w:hAnsi="Times New Roman" w:cstheme="majorBidi"/>
@@ -17686,10 +17587,10 @@
       <w:szCs w:val="32"/>
     </w:rPr>
   </w:style>
-  <w:style w:type="character" w:customStyle="1" w:styleId="20">
-    <w:name w:val="Заголовок 2 Знак"/>
-    <w:basedOn w:val="a2"/>
-    <w:link w:val="2"/>
+  <w:style w:type="character" w:customStyle="1" w:styleId="Heading2Char1">
+    <w:name w:val="Heading 2 Char1"/>
+    <w:basedOn w:val="DefaultParagraphFont"/>
+    <w:link w:val="Heading2"/>
     <w:uiPriority w:val="9"/>
     <w:rPr>
       <w:rFonts w:ascii="Times New Roman" w:eastAsiaTheme="majorEastAsia" w:hAnsi="Times New Roman" w:cstheme="majorBidi"/>
@@ -17698,10 +17599,10 @@
       <w:szCs w:val="26"/>
     </w:rPr>
   </w:style>
-  <w:style w:type="character" w:customStyle="1" w:styleId="30">
-    <w:name w:val="Заголовок 3 Знак"/>
-    <w:basedOn w:val="a2"/>
-    <w:link w:val="3"/>
+  <w:style w:type="character" w:customStyle="1" w:styleId="Heading3Char1">
+    <w:name w:val="Heading 3 Char1"/>
+    <w:basedOn w:val="DefaultParagraphFont"/>
+    <w:link w:val="Heading3"/>
     <w:uiPriority w:val="9"/>
     <w:rPr>
       <w:rFonts w:ascii="Times New Roman" w:eastAsiaTheme="majorEastAsia" w:hAnsi="Times New Roman" w:cs="Times New Roman"/>
@@ -17711,10 +17612,10 @@
       <w:szCs w:val="28"/>
     </w:rPr>
   </w:style>
-  <w:style w:type="paragraph" w:customStyle="1" w:styleId="af2">
+  <w:style w:type="paragraph" w:customStyle="1" w:styleId="a1">
     <w:name w:val="Содержание"/>
-    <w:basedOn w:val="12"/>
-    <w:link w:val="af3"/>
+    <w:basedOn w:val="TOC1"/>
+    <w:link w:val="a2"/>
     <w:qFormat/>
     <w:pPr>
       <w:tabs>
@@ -17724,28 +17625,28 @@
       <w:ind w:firstLine="0"/>
     </w:pPr>
   </w:style>
-  <w:style w:type="character" w:customStyle="1" w:styleId="af3">
+  <w:style w:type="character" w:customStyle="1" w:styleId="a2">
     <w:name w:val="Содержание Знак"/>
-    <w:basedOn w:val="a2"/>
-    <w:link w:val="af2"/>
+    <w:basedOn w:val="DefaultParagraphFont"/>
+    <w:link w:val="a1"/>
     <w:rPr>
       <w:rFonts w:ascii="Times New Roman" w:hAnsi="Times New Roman"/>
       <w:sz w:val="28"/>
     </w:rPr>
   </w:style>
-  <w:style w:type="paragraph" w:styleId="12">
+  <w:style w:type="paragraph" w:styleId="TOC1">
     <w:name w:val="toc 1"/>
-    <w:basedOn w:val="a1"/>
-    <w:next w:val="a1"/>
+    <w:basedOn w:val="Normal"/>
+    <w:next w:val="Normal"/>
     <w:uiPriority w:val="39"/>
     <w:unhideWhenUsed/>
     <w:pPr>
       <w:spacing w:after="100"/>
     </w:pPr>
   </w:style>
-  <w:style w:type="character" w:styleId="af4">
+  <w:style w:type="character" w:styleId="SubtleEmphasis">
     <w:name w:val="Subtle Emphasis"/>
-    <w:basedOn w:val="a2"/>
+    <w:basedOn w:val="DefaultParagraphFont"/>
     <w:uiPriority w:val="19"/>
     <w:rPr>
       <w:rFonts w:ascii="Times New Roman" w:hAnsi="Times New Roman"/>
@@ -17755,16 +17656,16 @@
       <w:sz w:val="26"/>
     </w:rPr>
   </w:style>
-  <w:style w:type="paragraph" w:customStyle="1" w:styleId="32">
+  <w:style w:type="paragraph" w:customStyle="1" w:styleId="3">
     <w:name w:val="Заголовок 3+"/>
-    <w:basedOn w:val="3"/>
+    <w:basedOn w:val="Heading3"/>
     <w:rPr>
       <w:i/>
     </w:rPr>
   </w:style>
-  <w:style w:type="paragraph" w:customStyle="1" w:styleId="af5">
+  <w:style w:type="paragraph" w:customStyle="1" w:styleId="a3">
     <w:name w:val="Надпись таблицы"/>
-    <w:basedOn w:val="a1"/>
+    <w:basedOn w:val="Normal"/>
     <w:qFormat/>
     <w:pPr>
       <w:keepNext/>
@@ -17778,9 +17679,9 @@
       <w:szCs w:val="28"/>
     </w:rPr>
   </w:style>
-  <w:style w:type="paragraph" w:customStyle="1" w:styleId="af6">
+  <w:style w:type="paragraph" w:customStyle="1" w:styleId="a4">
     <w:name w:val="Содержимое таблицы"/>
-    <w:basedOn w:val="a1"/>
+    <w:basedOn w:val="Normal"/>
     <w:qFormat/>
     <w:pPr>
       <w:spacing w:line="240" w:lineRule="auto"/>
@@ -17790,9 +17691,9 @@
       <w:sz w:val="24"/>
     </w:rPr>
   </w:style>
-  <w:style w:type="paragraph" w:styleId="af7">
+  <w:style w:type="paragraph" w:styleId="ListParagraph">
     <w:name w:val="List Paragraph"/>
-    <w:basedOn w:val="a1"/>
+    <w:basedOn w:val="Normal"/>
     <w:uiPriority w:val="34"/>
     <w:pPr>
       <w:ind w:left="720"/>
@@ -17801,7 +17702,7 @@
   </w:style>
   <w:style w:type="paragraph" w:customStyle="1" w:styleId="a0">
     <w:name w:val="Маркированный список КУРС"/>
-    <w:basedOn w:val="af7"/>
+    <w:basedOn w:val="ListParagraph"/>
     <w:qFormat/>
     <w:pPr>
       <w:numPr>
@@ -17812,7 +17713,7 @@
   </w:style>
   <w:style w:type="paragraph" w:customStyle="1" w:styleId="a">
     <w:name w:val="Нумер список КУРС"/>
-    <w:basedOn w:val="af7"/>
+    <w:basedOn w:val="ListParagraph"/>
     <w:qFormat/>
     <w:pPr>
       <w:numPr>
@@ -17821,11 +17722,11 @@
       <w:ind w:left="1276" w:hanging="567"/>
     </w:pPr>
   </w:style>
-  <w:style w:type="paragraph" w:styleId="af8">
+  <w:style w:type="paragraph" w:styleId="IntenseQuote">
     <w:name w:val="Intense Quote"/>
-    <w:basedOn w:val="a1"/>
-    <w:next w:val="a1"/>
-    <w:link w:val="af9"/>
+    <w:basedOn w:val="Normal"/>
+    <w:next w:val="Normal"/>
+    <w:link w:val="IntenseQuoteChar1"/>
     <w:uiPriority w:val="30"/>
     <w:pPr>
       <w:pBdr>
@@ -17842,10 +17743,10 @@
       <w:color w:val="4472C4" w:themeColor="accent1"/>
     </w:rPr>
   </w:style>
-  <w:style w:type="character" w:customStyle="1" w:styleId="af9">
-    <w:name w:val="Выделенная цитата Знак"/>
-    <w:basedOn w:val="a2"/>
-    <w:link w:val="af8"/>
+  <w:style w:type="character" w:customStyle="1" w:styleId="IntenseQuoteChar1">
+    <w:name w:val="Intense Quote Char1"/>
+    <w:basedOn w:val="DefaultParagraphFont"/>
+    <w:link w:val="IntenseQuote"/>
     <w:uiPriority w:val="30"/>
     <w:rPr>
       <w:rFonts w:ascii="Times New Roman" w:hAnsi="Times New Roman"/>
@@ -17855,11 +17756,11 @@
       <w:sz w:val="28"/>
     </w:rPr>
   </w:style>
-  <w:style w:type="paragraph" w:styleId="22">
+  <w:style w:type="paragraph" w:styleId="Quote">
     <w:name w:val="Quote"/>
-    <w:basedOn w:val="a1"/>
-    <w:next w:val="a1"/>
-    <w:link w:val="23"/>
+    <w:basedOn w:val="Normal"/>
+    <w:next w:val="Normal"/>
+    <w:link w:val="QuoteChar1"/>
     <w:uiPriority w:val="29"/>
     <w:pPr>
       <w:spacing w:before="200" w:after="160"/>
@@ -17872,10 +17773,10 @@
       <w:color w:val="404040" w:themeColor="text1" w:themeTint="BF"/>
     </w:rPr>
   </w:style>
-  <w:style w:type="character" w:customStyle="1" w:styleId="23">
-    <w:name w:val="Цитата 2 Знак"/>
-    <w:basedOn w:val="a2"/>
-    <w:link w:val="22"/>
+  <w:style w:type="character" w:customStyle="1" w:styleId="QuoteChar1">
+    <w:name w:val="Quote Char1"/>
+    <w:basedOn w:val="DefaultParagraphFont"/>
+    <w:link w:val="Quote"/>
     <w:uiPriority w:val="29"/>
     <w:rPr>
       <w:rFonts w:ascii="Times New Roman" w:hAnsi="Times New Roman"/>
@@ -17885,18 +17786,18 @@
       <w:sz w:val="28"/>
     </w:rPr>
   </w:style>
-  <w:style w:type="character" w:styleId="afa">
+  <w:style w:type="character" w:styleId="Strong">
     <w:name w:val="Strong"/>
-    <w:basedOn w:val="a2"/>
+    <w:basedOn w:val="DefaultParagraphFont"/>
     <w:uiPriority w:val="22"/>
     <w:rPr>
       <w:b/>
       <w:bCs/>
     </w:rPr>
   </w:style>
-  <w:style w:type="character" w:styleId="afb">
+  <w:style w:type="character" w:styleId="IntenseEmphasis">
     <w:name w:val="Intense Emphasis"/>
-    <w:basedOn w:val="a2"/>
+    <w:basedOn w:val="DefaultParagraphFont"/>
     <w:uiPriority w:val="21"/>
     <w:rPr>
       <w:i/>
@@ -17904,19 +17805,19 @@
       <w:color w:val="4472C4" w:themeColor="accent1"/>
     </w:rPr>
   </w:style>
-  <w:style w:type="character" w:styleId="afc">
+  <w:style w:type="character" w:styleId="Emphasis">
     <w:name w:val="Emphasis"/>
-    <w:basedOn w:val="a2"/>
+    <w:basedOn w:val="DefaultParagraphFont"/>
     <w:uiPriority w:val="20"/>
     <w:rPr>
       <w:i/>
       <w:iCs/>
     </w:rPr>
   </w:style>
-  <w:style w:type="character" w:customStyle="1" w:styleId="40">
-    <w:name w:val="Заголовок 4 Знак"/>
-    <w:basedOn w:val="a2"/>
-    <w:link w:val="4"/>
+  <w:style w:type="character" w:customStyle="1" w:styleId="Heading4Char1">
+    <w:name w:val="Heading 4 Char1"/>
+    <w:basedOn w:val="DefaultParagraphFont"/>
+    <w:link w:val="Heading4"/>
     <w:uiPriority w:val="9"/>
     <w:rPr>
       <w:rFonts w:asciiTheme="majorHAnsi" w:eastAsiaTheme="majorEastAsia" w:hAnsiTheme="majorHAnsi" w:cstheme="majorBidi"/>
@@ -17926,9 +17827,9 @@
       <w:sz w:val="28"/>
     </w:rPr>
   </w:style>
-  <w:style w:type="paragraph" w:customStyle="1" w:styleId="afd">
+  <w:style w:type="paragraph" w:customStyle="1" w:styleId="a5">
     <w:name w:val="Рисунок"/>
-    <w:basedOn w:val="a1"/>
+    <w:basedOn w:val="Normal"/>
     <w:qFormat/>
     <w:pPr>
       <w:spacing w:after="120" w:line="240" w:lineRule="auto"/>
@@ -17940,9 +17841,9 @@
       <w:sz w:val="24"/>
     </w:rPr>
   </w:style>
-  <w:style w:type="paragraph" w:customStyle="1" w:styleId="afe">
+  <w:style w:type="paragraph" w:customStyle="1" w:styleId="a6">
     <w:name w:val="Надпись_Листинг"/>
-    <w:basedOn w:val="afd"/>
+    <w:basedOn w:val="a5"/>
     <w:qFormat/>
     <w:pPr>
       <w:keepNext/>
@@ -17955,9 +17856,9 @@
       <w:i/>
     </w:rPr>
   </w:style>
-  <w:style w:type="paragraph" w:customStyle="1" w:styleId="aff">
+  <w:style w:type="paragraph" w:customStyle="1" w:styleId="a7">
     <w:name w:val="Содержимое_Листинг"/>
-    <w:basedOn w:val="a1"/>
+    <w:basedOn w:val="Normal"/>
     <w:qFormat/>
     <w:pPr>
       <w:spacing w:line="240" w:lineRule="auto"/>
@@ -17969,7 +17870,7 @@
       <w:sz w:val="20"/>
     </w:rPr>
   </w:style>
-  <w:style w:type="paragraph" w:customStyle="1" w:styleId="aff0">
+  <w:style w:type="paragraph" w:customStyle="1" w:styleId="a8">
     <w:name w:val="Разделы в литературе"/>
     <w:qFormat/>
     <w:pPr>
@@ -17985,9 +17886,9 @@
       <w:sz w:val="28"/>
     </w:rPr>
   </w:style>
-  <w:style w:type="table" w:styleId="aff1">
+  <w:style w:type="table" w:styleId="TableGrid">
     <w:name w:val="Table Grid"/>
-    <w:basedOn w:val="a3"/>
+    <w:basedOn w:val="TableNormal"/>
     <w:uiPriority w:val="39"/>
     <w:pPr>
       <w:spacing w:after="0" w:line="240" w:lineRule="auto"/>
@@ -18003,9 +17904,9 @@
       </w:tblBorders>
     </w:tblPr>
   </w:style>
-  <w:style w:type="character" w:styleId="aff2">
+  <w:style w:type="character" w:styleId="CommentReference">
     <w:name w:val="annotation reference"/>
-    <w:basedOn w:val="a2"/>
+    <w:basedOn w:val="DefaultParagraphFont"/>
     <w:uiPriority w:val="99"/>
     <w:semiHidden/>
     <w:unhideWhenUsed/>
@@ -18014,10 +17915,10 @@
       <w:szCs w:val="16"/>
     </w:rPr>
   </w:style>
-  <w:style w:type="paragraph" w:styleId="aff3">
+  <w:style w:type="paragraph" w:styleId="CommentText">
     <w:name w:val="annotation text"/>
-    <w:basedOn w:val="a1"/>
-    <w:link w:val="aff4"/>
+    <w:basedOn w:val="Normal"/>
+    <w:link w:val="CommentTextChar"/>
     <w:uiPriority w:val="99"/>
     <w:semiHidden/>
     <w:unhideWhenUsed/>
@@ -18029,10 +17930,10 @@
       <w:szCs w:val="20"/>
     </w:rPr>
   </w:style>
-  <w:style w:type="character" w:customStyle="1" w:styleId="aff4">
-    <w:name w:val="Текст примечания Знак"/>
-    <w:basedOn w:val="a2"/>
-    <w:link w:val="aff3"/>
+  <w:style w:type="character" w:customStyle="1" w:styleId="CommentTextChar">
+    <w:name w:val="Comment Text Char"/>
+    <w:basedOn w:val="DefaultParagraphFont"/>
+    <w:link w:val="CommentText"/>
     <w:uiPriority w:val="99"/>
     <w:semiHidden/>
     <w:rPr>
@@ -18041,11 +17942,11 @@
       <w:szCs w:val="20"/>
     </w:rPr>
   </w:style>
-  <w:style w:type="paragraph" w:styleId="aff5">
+  <w:style w:type="paragraph" w:styleId="CommentSubject">
     <w:name w:val="annotation subject"/>
-    <w:basedOn w:val="aff3"/>
-    <w:next w:val="aff3"/>
-    <w:link w:val="aff6"/>
+    <w:basedOn w:val="CommentText"/>
+    <w:next w:val="CommentText"/>
+    <w:link w:val="CommentSubjectChar"/>
     <w:uiPriority w:val="99"/>
     <w:semiHidden/>
     <w:unhideWhenUsed/>
@@ -18054,10 +17955,10 @@
       <w:bCs/>
     </w:rPr>
   </w:style>
-  <w:style w:type="character" w:customStyle="1" w:styleId="aff6">
-    <w:name w:val="Тема примечания Знак"/>
-    <w:basedOn w:val="aff4"/>
-    <w:link w:val="aff5"/>
+  <w:style w:type="character" w:customStyle="1" w:styleId="CommentSubjectChar">
+    <w:name w:val="Comment Subject Char"/>
+    <w:basedOn w:val="CommentTextChar"/>
+    <w:link w:val="CommentSubject"/>
     <w:uiPriority w:val="99"/>
     <w:semiHidden/>
     <w:rPr>
@@ -18068,17 +17969,17 @@
       <w:szCs w:val="20"/>
     </w:rPr>
   </w:style>
-  <w:style w:type="paragraph" w:styleId="aff7">
+  <w:style w:type="paragraph" w:styleId="TOCHeading">
     <w:name w:val="TOC Heading"/>
-    <w:basedOn w:val="aff8"/>
-    <w:next w:val="a1"/>
+    <w:basedOn w:val="a9"/>
+    <w:next w:val="Normal"/>
     <w:uiPriority w:val="39"/>
     <w:unhideWhenUsed/>
   </w:style>
-  <w:style w:type="paragraph" w:styleId="24">
+  <w:style w:type="paragraph" w:styleId="TOC2">
     <w:name w:val="toc 2"/>
-    <w:basedOn w:val="a1"/>
-    <w:next w:val="a1"/>
+    <w:basedOn w:val="Normal"/>
+    <w:next w:val="Normal"/>
     <w:uiPriority w:val="39"/>
     <w:unhideWhenUsed/>
     <w:pPr>
@@ -18086,10 +17987,10 @@
       <w:ind w:left="280"/>
     </w:pPr>
   </w:style>
-  <w:style w:type="paragraph" w:styleId="33">
+  <w:style w:type="paragraph" w:styleId="TOC3">
     <w:name w:val="toc 3"/>
-    <w:basedOn w:val="a1"/>
-    <w:next w:val="a1"/>
+    <w:basedOn w:val="Normal"/>
+    <w:next w:val="Normal"/>
     <w:uiPriority w:val="39"/>
     <w:unhideWhenUsed/>
     <w:pPr>
@@ -18097,9 +17998,9 @@
       <w:ind w:left="560"/>
     </w:pPr>
   </w:style>
-  <w:style w:type="character" w:styleId="aff9">
+  <w:style w:type="character" w:styleId="Hyperlink">
     <w:name w:val="Hyperlink"/>
-    <w:basedOn w:val="a2"/>
+    <w:basedOn w:val="DefaultParagraphFont"/>
     <w:uiPriority w:val="99"/>
     <w:unhideWhenUsed/>
     <w:rPr>
@@ -18107,20 +18008,20 @@
       <w:u w:val="single"/>
     </w:rPr>
   </w:style>
-  <w:style w:type="paragraph" w:customStyle="1" w:styleId="aff8">
+  <w:style w:type="paragraph" w:customStyle="1" w:styleId="a9">
     <w:name w:val="Структурный заголовок"/>
-    <w:basedOn w:val="1"/>
-    <w:link w:val="affa"/>
+    <w:basedOn w:val="Heading1"/>
+    <w:link w:val="aa"/>
     <w:qFormat/>
     <w:pPr>
       <w:ind w:firstLine="0"/>
       <w:jc w:val="center"/>
     </w:pPr>
   </w:style>
-  <w:style w:type="paragraph" w:styleId="affb">
+  <w:style w:type="paragraph" w:styleId="Header">
     <w:name w:val="header"/>
-    <w:basedOn w:val="a1"/>
-    <w:link w:val="affc"/>
+    <w:basedOn w:val="Normal"/>
+    <w:link w:val="HeaderChar1"/>
     <w:uiPriority w:val="99"/>
     <w:unhideWhenUsed/>
     <w:pPr>
@@ -18131,10 +18032,10 @@
       <w:spacing w:line="240" w:lineRule="auto"/>
     </w:pPr>
   </w:style>
-  <w:style w:type="character" w:customStyle="1" w:styleId="affa">
+  <w:style w:type="character" w:customStyle="1" w:styleId="aa">
     <w:name w:val="Структурный заголовок Знак"/>
-    <w:basedOn w:val="10"/>
-    <w:link w:val="aff8"/>
+    <w:basedOn w:val="Heading1Char1"/>
+    <w:link w:val="a9"/>
     <w:rPr>
       <w:rFonts w:ascii="Times New Roman" w:eastAsiaTheme="majorEastAsia" w:hAnsi="Times New Roman" w:cstheme="majorBidi"/>
       <w:b/>
@@ -18143,20 +18044,20 @@
       <w:szCs w:val="32"/>
     </w:rPr>
   </w:style>
-  <w:style w:type="character" w:customStyle="1" w:styleId="affc">
-    <w:name w:val="Верхний колонтитул Знак"/>
-    <w:basedOn w:val="a2"/>
-    <w:link w:val="affb"/>
+  <w:style w:type="character" w:customStyle="1" w:styleId="HeaderChar1">
+    <w:name w:val="Header Char1"/>
+    <w:basedOn w:val="DefaultParagraphFont"/>
+    <w:link w:val="Header"/>
     <w:uiPriority w:val="99"/>
     <w:rPr>
       <w:rFonts w:ascii="Times New Roman" w:hAnsi="Times New Roman"/>
       <w:sz w:val="28"/>
     </w:rPr>
   </w:style>
-  <w:style w:type="paragraph" w:styleId="affd">
+  <w:style w:type="paragraph" w:styleId="Footer">
     <w:name w:val="footer"/>
-    <w:basedOn w:val="a1"/>
-    <w:link w:val="affe"/>
+    <w:basedOn w:val="Normal"/>
+    <w:link w:val="FooterChar1"/>
     <w:uiPriority w:val="99"/>
     <w:unhideWhenUsed/>
     <w:pPr>
@@ -18167,20 +18068,20 @@
       <w:spacing w:line="240" w:lineRule="auto"/>
     </w:pPr>
   </w:style>
-  <w:style w:type="character" w:customStyle="1" w:styleId="affe">
-    <w:name w:val="Нижний колонтитул Знак"/>
-    <w:basedOn w:val="a2"/>
-    <w:link w:val="affd"/>
+  <w:style w:type="character" w:customStyle="1" w:styleId="FooterChar1">
+    <w:name w:val="Footer Char1"/>
+    <w:basedOn w:val="DefaultParagraphFont"/>
+    <w:link w:val="Footer"/>
     <w:uiPriority w:val="99"/>
     <w:rPr>
       <w:rFonts w:ascii="Times New Roman" w:hAnsi="Times New Roman"/>
       <w:sz w:val="28"/>
     </w:rPr>
   </w:style>
-  <w:style w:type="paragraph" w:customStyle="1" w:styleId="afff">
+  <w:style w:type="paragraph" w:customStyle="1" w:styleId="ab">
     <w:name w:val="№ страницы"/>
-    <w:basedOn w:val="affd"/>
-    <w:link w:val="afff0"/>
+    <w:basedOn w:val="Footer"/>
+    <w:link w:val="ac"/>
     <w:qFormat/>
     <w:pPr>
       <w:ind w:firstLine="0"/>
@@ -18190,10 +18091,10 @@
       <w:sz w:val="22"/>
     </w:rPr>
   </w:style>
-  <w:style w:type="table" w:customStyle="1" w:styleId="13">
+  <w:style w:type="table" w:customStyle="1" w:styleId="1">
     <w:name w:val="Сетка таблицы1"/>
-    <w:basedOn w:val="a3"/>
-    <w:next w:val="aff1"/>
+    <w:basedOn w:val="TableNormal"/>
+    <w:next w:val="TableGrid"/>
     <w:pPr>
       <w:widowControl w:val="0"/>
       <w:jc w:val="both"/>
@@ -18214,27 +18115,27 @@
       </w:tblBorders>
     </w:tblPr>
   </w:style>
-  <w:style w:type="character" w:customStyle="1" w:styleId="afff0">
+  <w:style w:type="character" w:customStyle="1" w:styleId="ac">
     <w:name w:val="№ страницы Знак"/>
-    <w:basedOn w:val="affe"/>
-    <w:link w:val="afff"/>
+    <w:basedOn w:val="FooterChar1"/>
+    <w:link w:val="ab"/>
     <w:rPr>
       <w:rFonts w:ascii="Times New Roman" w:hAnsi="Times New Roman"/>
       <w:sz w:val="28"/>
     </w:rPr>
   </w:style>
-  <w:style w:type="character" w:styleId="afff1">
+  <w:style w:type="character" w:styleId="PlaceholderText">
     <w:name w:val="Placeholder Text"/>
-    <w:basedOn w:val="a2"/>
+    <w:basedOn w:val="DefaultParagraphFont"/>
     <w:uiPriority w:val="99"/>
     <w:semiHidden/>
     <w:rPr>
       <w:color w:val="808080"/>
     </w:rPr>
   </w:style>
-  <w:style w:type="character" w:styleId="afff2">
+  <w:style w:type="character" w:styleId="UnresolvedMention">
     <w:name w:val="Unresolved Mention"/>
-    <w:basedOn w:val="a2"/>
+    <w:basedOn w:val="DefaultParagraphFont"/>
     <w:uiPriority w:val="99"/>
     <w:semiHidden/>
     <w:unhideWhenUsed/>
@@ -18455,21 +18356,21 @@
 </a:theme>
 </file>
 
-<file path=customXml/item1.xml><?xml version="1.0" encoding="utf-8"?>
+<file path=customXml/item1.xml>
+</file>
+
+<file path=customXml/item2.xml><?xml version="1.0" encoding="utf-8"?>
 <b:Sources xmlns:b="http://schemas.openxmlformats.org/officeDocument/2006/bibliography" xmlns="http://schemas.openxmlformats.org/officeDocument/2006/bibliography" SelectedStyle="\APASixthEditionOfficeOnline.xsl" StyleName="APA" Version="6"/>
 </file>
 
-<file path=customXml/item2.xml>
+<file path=customXml/itemProps1.xml><?xml version="1.0" encoding="utf-8"?>
+<ds:datastoreItem xmlns:ds="http://schemas.openxmlformats.org/officeDocument/2006/customXml" ds:itemID="{A67D258A-9AB9-4B70-93AA-F6BF1F1C0448}"/>
 </file>
 
-<file path=customXml/itemProps1.xml><?xml version="1.0" encoding="utf-8"?>
+<file path=customXml/itemProps2.xml><?xml version="1.0" encoding="utf-8"?>
 <ds:datastoreItem xmlns:ds="http://schemas.openxmlformats.org/officeDocument/2006/customXml" ds:itemID="{FDEAABB2-45BA-47D8-BDE6-C316D9743602}">
   <ds:schemaRefs>
     <ds:schemaRef ds:uri="http://schemas.openxmlformats.org/officeDocument/2006/bibliography"/>
   </ds:schemaRefs>
 </ds:datastoreItem>
-</file>
-
-<file path=customXml/itemProps2.xml><?xml version="1.0" encoding="utf-8"?>
-<ds:datastoreItem xmlns:ds="http://schemas.openxmlformats.org/officeDocument/2006/customXml" ds:itemID="{A67D258A-9AB9-4B70-93AA-F6BF1F1C0448}"/>
 </file>
</xml_diff>